<commit_message>
added OOP notes, until Types of objects
</commit_message>
<xml_diff>
--- a/Programming/C-Notes.docx
+++ b/Programming/C-Notes.docx
@@ -5171,19 +5171,24 @@
         <w:spacing w:after="0" w:line="240" w:lineRule="auto"/>
         <w:rPr>
           <w:rFonts w:eastAsia="Times New Roman" w:cstheme="minorHAnsi"/>
-          <w:kern w:val="0"/>
-          <w:sz w:val="24"/>
-          <w:szCs w:val="24"/>
-          <w:lang w:eastAsia="en-IN"/>
-          <w14:ligatures w14:val="none"/>
-        </w:rPr>
-      </w:pPr>
-      <w:r>
-        <w:rPr>
-          <w:rFonts w:eastAsia="Times New Roman" w:cstheme="minorHAnsi"/>
-          <w:kern w:val="0"/>
-          <w:sz w:val="24"/>
-          <w:szCs w:val="24"/>
+          <w:b/>
+          <w:bCs/>
+          <w:kern w:val="0"/>
+          <w:sz w:val="24"/>
+          <w:szCs w:val="24"/>
+          <w:lang w:eastAsia="en-IN"/>
+          <w14:ligatures w14:val="none"/>
+        </w:rPr>
+      </w:pPr>
+      <w:r>
+        <w:rPr>
+          <w:rFonts w:eastAsia="Times New Roman" w:cstheme="minorHAnsi"/>
+          <w:b/>
+          <w:bCs/>
+          <w:kern w:val="0"/>
+          <w:sz w:val="24"/>
+          <w:szCs w:val="24"/>
+          <w:highlight w:val="yellow"/>
           <w:lang w:eastAsia="en-IN"/>
           <w14:ligatures w14:val="none"/>
         </w:rPr>
@@ -5193,10 +5198,13 @@
       <w:r>
         <w:rPr>
           <w:rFonts w:eastAsia="Times New Roman" w:cstheme="minorHAnsi"/>
+          <w:b/>
+          <w:bCs/>
           <w:color w:val="7030A0"/>
           <w:kern w:val="0"/>
           <w:sz w:val="24"/>
           <w:szCs w:val="24"/>
+          <w:highlight w:val="yellow"/>
           <w:lang w:eastAsia="en-IN"/>
           <w14:ligatures w14:val="none"/>
         </w:rPr>
@@ -5206,9 +5214,12 @@
       <w:r>
         <w:rPr>
           <w:rFonts w:eastAsia="Times New Roman" w:cstheme="minorHAnsi"/>
-          <w:kern w:val="0"/>
-          <w:sz w:val="24"/>
-          <w:szCs w:val="24"/>
+          <w:b/>
+          <w:bCs/>
+          <w:kern w:val="0"/>
+          <w:sz w:val="24"/>
+          <w:szCs w:val="24"/>
+          <w:highlight w:val="yellow"/>
           <w:lang w:eastAsia="en-IN"/>
           <w14:ligatures w14:val="none"/>
         </w:rPr>
@@ -5236,7 +5247,31 @@
           <w:lang w:eastAsia="en-IN"/>
           <w14:ligatures w14:val="none"/>
         </w:rPr>
-        <w:t xml:space="preserve">The brackets denote an optional part of the syntax. We select a meaningful name for the identifier and optionally set the variable's initial value. We conclude the declaration with a semi-colon, making it a complete statement. </w:t>
+        <w:t xml:space="preserve">The brackets denote an optional part of the syntax. We select a </w:t>
+      </w:r>
+      <w:r>
+        <w:rPr>
+          <w:rFonts w:eastAsia="Times New Roman" w:cstheme="minorHAnsi"/>
+          <w:b/>
+          <w:bCs/>
+          <w:kern w:val="0"/>
+          <w:sz w:val="24"/>
+          <w:szCs w:val="24"/>
+          <w:lang w:eastAsia="en-IN"/>
+          <w14:ligatures w14:val="none"/>
+        </w:rPr>
+        <w:t>meaningful name for the identifier</w:t>
+      </w:r>
+      <w:r>
+        <w:rPr>
+          <w:rFonts w:eastAsia="Times New Roman" w:cstheme="minorHAnsi"/>
+          <w:kern w:val="0"/>
+          <w:sz w:val="24"/>
+          <w:szCs w:val="24"/>
+          <w:lang w:eastAsia="en-IN"/>
+          <w14:ligatures w14:val="none"/>
+        </w:rPr>
+        <w:t xml:space="preserve"> and optionally set the variable's initial value. We conclude the declaration with a semi-colon, making it a complete statement. </w:t>
       </w:r>
     </w:p>
     <w:p>
@@ -5327,6 +5362,20 @@
           <w14:ligatures w14:val="none"/>
         </w:rPr>
       </w:pPr>
+    </w:p>
+    <w:p>
+      <w:pPr>
+        <w:spacing w:after="0" w:line="240" w:lineRule="auto"/>
+        <w:rPr>
+          <w:rFonts w:eastAsia="Times New Roman" w:cstheme="minorHAnsi"/>
+          <w:color w:val="4472C4" w:themeColor="accent1"/>
+          <w:kern w:val="0"/>
+          <w:sz w:val="56"/>
+          <w:szCs w:val="56"/>
+          <w:lang w:eastAsia="en-IN"/>
+          <w14:ligatures w14:val="none"/>
+        </w:rPr>
+      </w:pPr>
       <w:proofErr w:type="spellStart"/>
       <w:r>
         <w:rPr>
@@ -5949,6 +5998,7 @@
           <w:lang w:eastAsia="en-IN"/>
           <w14:ligatures w14:val="none"/>
         </w:rPr>
+        <w:lastRenderedPageBreak/>
         <w:t>GOOD VARIABLE NAMING TECHNIQUES</w:t>
       </w:r>
       <w:r>
@@ -6018,7 +6068,6 @@
           <w:lang w:eastAsia="en-IN"/>
           <w14:ligatures w14:val="none"/>
         </w:rPr>
-        <w:lastRenderedPageBreak/>
         <w:t xml:space="preserve">be self-documenting (should not require comments to describe what they are used for) </w:t>
       </w:r>
     </w:p>
@@ -6921,6 +6970,7 @@
           <w:lang w:eastAsia="en-IN"/>
           <w14:ligatures w14:val="none"/>
         </w:rPr>
+        <w:lastRenderedPageBreak/>
         <w:t xml:space="preserve">Addition – </w:t>
       </w:r>
       <w:r>
@@ -7085,7 +7135,6 @@
           <w:lang w:eastAsia="en-IN"/>
           <w14:ligatures w14:val="none"/>
         </w:rPr>
-        <w:lastRenderedPageBreak/>
         <w:t xml:space="preserve">Multiplication – </w:t>
       </w:r>
       <w:r>
@@ -8411,6 +8460,7 @@
           <w:lang w:eastAsia="en-IN"/>
           <w14:ligatures w14:val="none"/>
         </w:rPr>
+        <w:lastRenderedPageBreak/>
         <w:t xml:space="preserve">operand </w:t>
       </w:r>
       <w:r>
@@ -8989,6 +9039,7 @@
           <w:lang w:eastAsia="en-IN"/>
           <w14:ligatures w14:val="none"/>
         </w:rPr>
+        <w:lastRenderedPageBreak/>
         <w:t>Magic Numbers</w:t>
       </w:r>
     </w:p>
@@ -9066,7 +9117,6 @@
           <w:lang w:eastAsia="en-IN"/>
           <w14:ligatures w14:val="none"/>
         </w:rPr>
-        <w:lastRenderedPageBreak/>
         <w:t>Using an</w:t>
       </w:r>
       <w:r>
@@ -9743,6 +9793,7 @@
           <w:lang w:eastAsia="en-IN"/>
           <w14:ligatures w14:val="none"/>
         </w:rPr>
+        <w:lastRenderedPageBreak/>
         <w:t>        }</w:t>
       </w:r>
     </w:p>
@@ -9804,7 +9855,6 @@
           <w:lang w:eastAsia="en-IN"/>
           <w14:ligatures w14:val="none"/>
         </w:rPr>
-        <w:lastRenderedPageBreak/>
         <w:t>    printf("Total = %d\n", total);</w:t>
       </w:r>
     </w:p>
@@ -10439,6 +10489,7 @@
           <w:lang w:eastAsia="en-IN"/>
           <w14:ligatures w14:val="none"/>
         </w:rPr>
+        <w:lastRenderedPageBreak/>
         <w:t xml:space="preserve">Consistency: </w:t>
       </w:r>
       <w:r>
@@ -10503,7 +10554,6 @@
           <w:lang w:eastAsia="en-IN"/>
           <w14:ligatures w14:val="none"/>
         </w:rPr>
-        <w:lastRenderedPageBreak/>
         <w:t>A well written code is easy to read and maintain.</w:t>
       </w:r>
     </w:p>
@@ -11128,6 +11178,7 @@
           <w:lang w:eastAsia="en-IN"/>
           <w14:ligatures w14:val="none"/>
         </w:rPr>
+        <w:lastRenderedPageBreak/>
         <w:t xml:space="preserve">%0.5lf - </w:t>
       </w:r>
       <w:r>
@@ -11176,7 +11227,6 @@
           <w:lang w:eastAsia="en-IN"/>
           <w14:ligatures w14:val="none"/>
         </w:rPr>
-        <w:lastRenderedPageBreak/>
         <w:t>In C programming, casting is used to explicitly convert a value from one data type to another. This is done to ensure that the data is interpreted and processed correctly by the program. Casting can be useful when you need to perform operations on variables of different data types or when you want to store a value in a different type of variable.</w:t>
       </w:r>
     </w:p>
@@ -11968,6 +12018,7 @@
           <w:sz w:val="22"/>
           <w:szCs w:val="22"/>
         </w:rPr>
+        <w:lastRenderedPageBreak/>
         <w:t>Passing by address allows functions to directly access and modify the original data, avoiding the overhead of creating a duplicate copy of the entire variable. This approach is particularly beneficial for large data structures, as it reduces memory consumption and improves performance. Additionally, passing by address is essential when you want a function to modify the original value, as changes made to a copy in pass by value would not affect the original variable outside the function.</w:t>
       </w:r>
     </w:p>

</xml_diff>

<commit_message>
added compiler vs interpreter
</commit_message>
<xml_diff>
--- a/Programming/C-Notes.docx
+++ b/Programming/C-Notes.docx
@@ -1817,6 +1817,380 @@
         <w:spacing w:after="0" w:line="240" w:lineRule="auto"/>
         <w:rPr>
           <w:rFonts w:eastAsia="Times New Roman" w:cstheme="minorHAnsi"/>
+          <w:color w:val="4472C4" w:themeColor="accent1"/>
+          <w:kern w:val="0"/>
+          <w:sz w:val="56"/>
+          <w:szCs w:val="56"/>
+          <w:lang w:eastAsia="en-IN"/>
+          <w14:ligatures w14:val="none"/>
+        </w:rPr>
+      </w:pPr>
+      <w:r>
+        <w:rPr>
+          <w:rFonts w:eastAsia="Times New Roman" w:cstheme="minorHAnsi"/>
+          <w:color w:val="4472C4" w:themeColor="accent1"/>
+          <w:kern w:val="0"/>
+          <w:sz w:val="56"/>
+          <w:szCs w:val="56"/>
+          <w:lang w:eastAsia="en-IN"/>
+          <w14:ligatures w14:val="none"/>
+        </w:rPr>
+        <w:t>Compiler VS Interpreter</w:t>
+      </w:r>
+    </w:p>
+    <w:p>
+      <w:pPr>
+        <w:spacing w:after="0" w:line="240" w:lineRule="auto"/>
+        <w:rPr>
+          <w:rFonts w:eastAsia="Times New Roman" w:cstheme="minorHAnsi"/>
+          <w:kern w:val="0"/>
+          <w:sz w:val="24"/>
+          <w:szCs w:val="24"/>
+          <w:lang w:eastAsia="en-IN"/>
+          <w14:ligatures w14:val="none"/>
+        </w:rPr>
+      </w:pPr>
+      <w:r>
+        <w:rPr>
+          <w:rFonts w:eastAsia="Times New Roman" w:cstheme="minorHAnsi"/>
+          <w:kern w:val="0"/>
+          <w:sz w:val="24"/>
+          <w:szCs w:val="24"/>
+          <w:lang w:eastAsia="en-IN"/>
+          <w14:ligatures w14:val="none"/>
+        </w:rPr>
+        <w:t xml:space="preserve">They perform similar tasks, which involve </w:t>
+      </w:r>
+      <w:r>
+        <w:rPr>
+          <w:rFonts w:eastAsia="Times New Roman" w:cstheme="minorHAnsi"/>
+          <w:b/>
+          <w:bCs/>
+          <w:kern w:val="0"/>
+          <w:sz w:val="24"/>
+          <w:szCs w:val="24"/>
+          <w:lang w:eastAsia="en-IN"/>
+          <w14:ligatures w14:val="none"/>
+        </w:rPr>
+        <w:t>translating human-readable code into machine-executable code</w:t>
+      </w:r>
+      <w:r>
+        <w:rPr>
+          <w:rFonts w:eastAsia="Times New Roman" w:cstheme="minorHAnsi"/>
+          <w:kern w:val="0"/>
+          <w:sz w:val="24"/>
+          <w:szCs w:val="24"/>
+          <w:lang w:eastAsia="en-IN"/>
+          <w14:ligatures w14:val="none"/>
+        </w:rPr>
+        <w:t>, but they do so in different ways.</w:t>
+      </w:r>
+    </w:p>
+    <w:p>
+      <w:pPr>
+        <w:spacing w:after="0" w:line="240" w:lineRule="auto"/>
+        <w:rPr>
+          <w:rFonts w:eastAsia="Times New Roman" w:cstheme="minorHAnsi"/>
+          <w:kern w:val="0"/>
+          <w:sz w:val="24"/>
+          <w:szCs w:val="24"/>
+          <w:lang w:eastAsia="en-IN"/>
+          <w14:ligatures w14:val="none"/>
+        </w:rPr>
+      </w:pPr>
+    </w:p>
+    <w:p>
+      <w:pPr>
+        <w:pStyle w:val="ListParagraph"/>
+        <w:numPr>
+          <w:ilvl w:val="0"/>
+          <w:numId w:val="30"/>
+        </w:numPr>
+        <w:spacing w:after="0" w:line="240" w:lineRule="auto"/>
+        <w:rPr>
+          <w:rFonts w:eastAsia="Times New Roman" w:cstheme="minorHAnsi"/>
+          <w:kern w:val="0"/>
+          <w:sz w:val="24"/>
+          <w:szCs w:val="24"/>
+          <w:lang w:eastAsia="en-IN"/>
+          <w14:ligatures w14:val="none"/>
+        </w:rPr>
+      </w:pPr>
+      <w:r>
+        <w:rPr>
+          <w:rFonts w:eastAsia="Times New Roman" w:cstheme="minorHAnsi"/>
+          <w:b/>
+          <w:bCs/>
+          <w:kern w:val="0"/>
+          <w:sz w:val="24"/>
+          <w:szCs w:val="24"/>
+          <w:lang w:eastAsia="en-IN"/>
+          <w14:ligatures w14:val="none"/>
+        </w:rPr>
+        <w:t>Compiler</w:t>
+      </w:r>
+      <w:r>
+        <w:rPr>
+          <w:rFonts w:eastAsia="Times New Roman" w:cstheme="minorHAnsi"/>
+          <w:kern w:val="0"/>
+          <w:sz w:val="24"/>
+          <w:szCs w:val="24"/>
+          <w:lang w:eastAsia="en-IN"/>
+          <w14:ligatures w14:val="none"/>
+        </w:rPr>
+        <w:t xml:space="preserve">: Compilers </w:t>
+      </w:r>
+      <w:r>
+        <w:rPr>
+          <w:rFonts w:eastAsia="Times New Roman" w:cstheme="minorHAnsi"/>
+          <w:b/>
+          <w:bCs/>
+          <w:kern w:val="0"/>
+          <w:sz w:val="24"/>
+          <w:szCs w:val="24"/>
+          <w:lang w:eastAsia="en-IN"/>
+          <w14:ligatures w14:val="none"/>
+        </w:rPr>
+        <w:t>translate the entire source code into machine code</w:t>
+      </w:r>
+      <w:r>
+        <w:rPr>
+          <w:rFonts w:eastAsia="Times New Roman" w:cstheme="minorHAnsi"/>
+          <w:kern w:val="0"/>
+          <w:sz w:val="24"/>
+          <w:szCs w:val="24"/>
+          <w:lang w:eastAsia="en-IN"/>
+          <w14:ligatures w14:val="none"/>
+        </w:rPr>
+        <w:t xml:space="preserve"> (or an intermediate code)</w:t>
+      </w:r>
+      <w:r>
+        <w:rPr>
+          <w:rFonts w:eastAsia="Times New Roman" w:cstheme="minorHAnsi"/>
+          <w:b/>
+          <w:bCs/>
+          <w:kern w:val="0"/>
+          <w:sz w:val="24"/>
+          <w:szCs w:val="24"/>
+          <w:lang w:eastAsia="en-IN"/>
+          <w14:ligatures w14:val="none"/>
+        </w:rPr>
+        <w:t xml:space="preserve"> all at once</w:t>
+      </w:r>
+      <w:r>
+        <w:rPr>
+          <w:rFonts w:eastAsia="Times New Roman" w:cstheme="minorHAnsi"/>
+          <w:kern w:val="0"/>
+          <w:sz w:val="24"/>
+          <w:szCs w:val="24"/>
+          <w:lang w:eastAsia="en-IN"/>
+          <w14:ligatures w14:val="none"/>
+        </w:rPr>
+        <w:t xml:space="preserve">. This results in the </w:t>
+      </w:r>
+      <w:r>
+        <w:rPr>
+          <w:rFonts w:eastAsia="Times New Roman" w:cstheme="minorHAnsi"/>
+          <w:b/>
+          <w:bCs/>
+          <w:kern w:val="0"/>
+          <w:sz w:val="24"/>
+          <w:szCs w:val="24"/>
+          <w:lang w:eastAsia="en-IN"/>
+          <w14:ligatures w14:val="none"/>
+        </w:rPr>
+        <w:t>creation of an executable file</w:t>
+      </w:r>
+      <w:r>
+        <w:rPr>
+          <w:rFonts w:eastAsia="Times New Roman" w:cstheme="minorHAnsi"/>
+          <w:kern w:val="0"/>
+          <w:sz w:val="24"/>
+          <w:szCs w:val="24"/>
+          <w:lang w:eastAsia="en-IN"/>
+          <w14:ligatures w14:val="none"/>
+        </w:rPr>
+        <w:t xml:space="preserve"> that can be </w:t>
+      </w:r>
+      <w:r>
+        <w:rPr>
+          <w:rFonts w:eastAsia="Times New Roman" w:cstheme="minorHAnsi"/>
+          <w:b/>
+          <w:bCs/>
+          <w:kern w:val="0"/>
+          <w:sz w:val="24"/>
+          <w:szCs w:val="24"/>
+          <w:lang w:eastAsia="en-IN"/>
+          <w14:ligatures w14:val="none"/>
+        </w:rPr>
+        <w:t>run independently</w:t>
+      </w:r>
+      <w:r>
+        <w:rPr>
+          <w:rFonts w:eastAsia="Times New Roman" w:cstheme="minorHAnsi"/>
+          <w:kern w:val="0"/>
+          <w:sz w:val="24"/>
+          <w:szCs w:val="24"/>
+          <w:lang w:eastAsia="en-IN"/>
+          <w14:ligatures w14:val="none"/>
+        </w:rPr>
+        <w:t xml:space="preserve"> of the original source code.</w:t>
+      </w:r>
+    </w:p>
+    <w:p>
+      <w:pPr>
+        <w:spacing w:after="0" w:line="240" w:lineRule="auto"/>
+        <w:rPr>
+          <w:rFonts w:eastAsia="Times New Roman" w:cstheme="minorHAnsi"/>
+          <w:b/>
+          <w:bCs/>
+          <w:kern w:val="0"/>
+          <w:sz w:val="24"/>
+          <w:szCs w:val="24"/>
+          <w:lang w:eastAsia="en-IN"/>
+          <w14:ligatures w14:val="none"/>
+        </w:rPr>
+      </w:pPr>
+      <w:r>
+        <w:rPr>
+          <w:rFonts w:eastAsia="Times New Roman" w:cstheme="minorHAnsi"/>
+          <w:b/>
+          <w:bCs/>
+          <w:kern w:val="0"/>
+          <w:sz w:val="24"/>
+          <w:szCs w:val="24"/>
+          <w:lang w:eastAsia="en-IN"/>
+          <w14:ligatures w14:val="none"/>
+        </w:rPr>
+        <w:lastRenderedPageBreak/>
+        <w:t>Interpreter</w:t>
+      </w:r>
+      <w:r>
+        <w:rPr>
+          <w:rFonts w:eastAsia="Times New Roman" w:cstheme="minorHAnsi"/>
+          <w:kern w:val="0"/>
+          <w:sz w:val="24"/>
+          <w:szCs w:val="24"/>
+          <w:lang w:eastAsia="en-IN"/>
+          <w14:ligatures w14:val="none"/>
+        </w:rPr>
+        <w:t xml:space="preserve">: Interpreters </w:t>
+      </w:r>
+      <w:r>
+        <w:rPr>
+          <w:rFonts w:eastAsia="Times New Roman" w:cstheme="minorHAnsi"/>
+          <w:b/>
+          <w:bCs/>
+          <w:kern w:val="0"/>
+          <w:sz w:val="24"/>
+          <w:szCs w:val="24"/>
+          <w:lang w:eastAsia="en-IN"/>
+          <w14:ligatures w14:val="none"/>
+        </w:rPr>
+        <w:t>translate the source code line by line</w:t>
+      </w:r>
+      <w:r>
+        <w:rPr>
+          <w:rFonts w:eastAsia="Times New Roman" w:cstheme="minorHAnsi"/>
+          <w:kern w:val="0"/>
+          <w:sz w:val="24"/>
+          <w:szCs w:val="24"/>
+          <w:lang w:eastAsia="en-IN"/>
+          <w14:ligatures w14:val="none"/>
+        </w:rPr>
+        <w:t xml:space="preserve"> or</w:t>
+      </w:r>
+      <w:r>
+        <w:rPr>
+          <w:rFonts w:eastAsia="Times New Roman" w:cstheme="minorHAnsi"/>
+          <w:kern w:val="0"/>
+          <w:sz w:val="24"/>
+          <w:szCs w:val="24"/>
+          <w:lang w:eastAsia="en-IN"/>
+          <w14:ligatures w14:val="none"/>
+        </w:rPr>
+        <w:t xml:space="preserve"> </w:t>
+      </w:r>
+      <w:r>
+        <w:rPr>
+          <w:rFonts w:eastAsia="Times New Roman" w:cstheme="minorHAnsi"/>
+          <w:b/>
+          <w:bCs/>
+          <w:kern w:val="0"/>
+          <w:sz w:val="24"/>
+          <w:szCs w:val="24"/>
+          <w:lang w:eastAsia="en-IN"/>
+          <w14:ligatures w14:val="none"/>
+        </w:rPr>
+        <w:t>statement by statement</w:t>
+      </w:r>
+      <w:r>
+        <w:rPr>
+          <w:rFonts w:eastAsia="Times New Roman" w:cstheme="minorHAnsi"/>
+          <w:kern w:val="0"/>
+          <w:sz w:val="24"/>
+          <w:szCs w:val="24"/>
+          <w:lang w:eastAsia="en-IN"/>
+          <w14:ligatures w14:val="none"/>
+        </w:rPr>
+        <w:t xml:space="preserve">, </w:t>
+      </w:r>
+      <w:r>
+        <w:rPr>
+          <w:rFonts w:eastAsia="Times New Roman" w:cstheme="minorHAnsi"/>
+          <w:b/>
+          <w:bCs/>
+          <w:kern w:val="0"/>
+          <w:sz w:val="24"/>
+          <w:szCs w:val="24"/>
+          <w:lang w:eastAsia="en-IN"/>
+          <w14:ligatures w14:val="none"/>
+        </w:rPr>
+        <w:t>executing each line immediately after it's translated</w:t>
+      </w:r>
+      <w:r>
+        <w:rPr>
+          <w:rFonts w:eastAsia="Times New Roman" w:cstheme="minorHAnsi"/>
+          <w:kern w:val="0"/>
+          <w:sz w:val="24"/>
+          <w:szCs w:val="24"/>
+          <w:lang w:eastAsia="en-IN"/>
+          <w14:ligatures w14:val="none"/>
+        </w:rPr>
+        <w:t xml:space="preserve">. There is </w:t>
+      </w:r>
+      <w:r>
+        <w:rPr>
+          <w:rFonts w:eastAsia="Times New Roman" w:cstheme="minorHAnsi"/>
+          <w:b/>
+          <w:bCs/>
+          <w:kern w:val="0"/>
+          <w:sz w:val="24"/>
+          <w:szCs w:val="24"/>
+          <w:lang w:eastAsia="en-IN"/>
+          <w14:ligatures w14:val="none"/>
+        </w:rPr>
+        <w:t>no separate output file generated.</w:t>
+      </w:r>
+    </w:p>
+    <w:p>
+      <w:pPr>
+        <w:spacing w:after="0" w:line="240" w:lineRule="auto"/>
+        <w:rPr>
+          <w:rFonts w:eastAsia="Times New Roman" w:cstheme="minorHAnsi"/>
+          <w:kern w:val="0"/>
+          <w:sz w:val="24"/>
+          <w:szCs w:val="24"/>
+          <w:lang w:eastAsia="en-IN"/>
+          <w14:ligatures w14:val="none"/>
+        </w:rPr>
+      </w:pPr>
+    </w:p>
+    <w:p>
+      <w:pPr>
+        <w:spacing w:after="0" w:line="240" w:lineRule="auto"/>
+        <w:rPr>
+          <w:rFonts w:eastAsia="Times New Roman" w:cstheme="minorHAnsi"/>
           <w:b/>
           <w:bCs/>
           <w:color w:val="000000"/>
@@ -2024,7 +2398,6 @@
           <w:lang w:eastAsia="en-IN"/>
           <w14:ligatures w14:val="none"/>
         </w:rPr>
-        <w:lastRenderedPageBreak/>
         <w:t>Vertical tab</w:t>
       </w:r>
     </w:p>
@@ -2092,6 +2465,21 @@
     </w:p>
     <w:p>
       <w:pPr>
+        <w:pStyle w:val="ListParagraph"/>
+        <w:spacing w:after="0" w:line="240" w:lineRule="auto"/>
+        <w:rPr>
+          <w:rFonts w:eastAsia="Times New Roman" w:cstheme="minorHAnsi"/>
+          <w:color w:val="000000"/>
+          <w:kern w:val="0"/>
+          <w:sz w:val="24"/>
+          <w:szCs w:val="24"/>
+          <w:lang w:eastAsia="en-IN"/>
+          <w14:ligatures w14:val="none"/>
+        </w:rPr>
+      </w:pPr>
+    </w:p>
+    <w:p>
+      <w:pPr>
         <w:spacing w:after="0" w:line="240" w:lineRule="auto"/>
         <w:rPr>
           <w:rFonts w:eastAsia="Times New Roman" w:cstheme="minorHAnsi"/>
@@ -3181,7 +3569,6 @@
           <w:lang w:eastAsia="en-IN"/>
           <w14:ligatures w14:val="none"/>
         </w:rPr>
-        <w:lastRenderedPageBreak/>
         <w:drawing>
           <wp:inline distT="0" distB="0" distL="0" distR="0" wp14:anchorId="6FAC20C6" wp14:editId="770CA7C9">
             <wp:extent cx="4229129" cy="1889760"/>
@@ -4168,7 +4555,6 @@
           <w:lang w:eastAsia="en-IN"/>
           <w14:ligatures w14:val="none"/>
         </w:rPr>
-        <w:lastRenderedPageBreak/>
         <w:t xml:space="preserve">Bytes - </w:t>
       </w:r>
       <w:r>
@@ -5192,6 +5578,7 @@
           <w:lang w:eastAsia="en-IN"/>
           <w14:ligatures w14:val="none"/>
         </w:rPr>
+        <w:lastRenderedPageBreak/>
         <w:t>[</w:t>
       </w:r>
       <w:proofErr w:type="spellStart"/>
@@ -5311,7 +5698,6 @@
           <w:lang w:eastAsia="en-IN"/>
           <w14:ligatures w14:val="none"/>
         </w:rPr>
-        <w:lastRenderedPageBreak/>
         <w:drawing>
           <wp:inline distT="0" distB="0" distL="0" distR="0" wp14:anchorId="618E6696" wp14:editId="52D35064">
             <wp:extent cx="7650480" cy="2641765"/>
@@ -5838,6 +6224,7 @@
           <w:lang w:eastAsia="en-IN"/>
           <w14:ligatures w14:val="none"/>
         </w:rPr>
+        <w:lastRenderedPageBreak/>
         <w:t xml:space="preserve">contains any combination of letters, digits and underscores (_) </w:t>
       </w:r>
     </w:p>
@@ -5998,7 +6385,6 @@
           <w:lang w:eastAsia="en-IN"/>
           <w14:ligatures w14:val="none"/>
         </w:rPr>
-        <w:lastRenderedPageBreak/>
         <w:t>GOOD VARIABLE NAMING TECHNIQUES</w:t>
       </w:r>
       <w:r>
@@ -6765,6 +7151,7 @@
           <w:lang w:eastAsia="en-IN"/>
           <w14:ligatures w14:val="none"/>
         </w:rPr>
+        <w:lastRenderedPageBreak/>
         <w:t>Integral Operands Arithmetic Expressions</w:t>
       </w:r>
     </w:p>
@@ -6970,7 +7357,6 @@
           <w:lang w:eastAsia="en-IN"/>
           <w14:ligatures w14:val="none"/>
         </w:rPr>
-        <w:lastRenderedPageBreak/>
         <w:t xml:space="preserve">Addition – </w:t>
       </w:r>
       <w:r>
@@ -8318,6 +8704,7 @@
           <w:lang w:eastAsia="en-IN"/>
           <w14:ligatures w14:val="none"/>
         </w:rPr>
+        <w:lastRenderedPageBreak/>
         <w:t>Relational Expressions</w:t>
       </w:r>
     </w:p>
@@ -8460,7 +8847,6 @@
           <w:lang w:eastAsia="en-IN"/>
           <w14:ligatures w14:val="none"/>
         </w:rPr>
-        <w:lastRenderedPageBreak/>
         <w:t xml:space="preserve">operand </w:t>
       </w:r>
       <w:r>
@@ -9039,7 +9425,6 @@
           <w:lang w:eastAsia="en-IN"/>
           <w14:ligatures w14:val="none"/>
         </w:rPr>
-        <w:lastRenderedPageBreak/>
         <w:t>Magic Numbers</w:t>
       </w:r>
     </w:p>
@@ -9673,6 +10058,7 @@
           <w:lang w:eastAsia="en-IN"/>
           <w14:ligatures w14:val="none"/>
         </w:rPr>
+        <w:lastRenderedPageBreak/>
         <w:t>            done = 1;</w:t>
       </w:r>
     </w:p>
@@ -9793,625 +10179,625 @@
           <w:lang w:eastAsia="en-IN"/>
           <w14:ligatures w14:val="none"/>
         </w:rPr>
+        <w:t>        }</w:t>
+      </w:r>
+    </w:p>
+    <w:p>
+      <w:pPr>
+        <w:spacing w:after="0" w:line="240" w:lineRule="auto"/>
+        <w:rPr>
+          <w:rFonts w:eastAsia="Times New Roman" w:cstheme="minorHAnsi"/>
+          <w:kern w:val="0"/>
+          <w:sz w:val="24"/>
+          <w:szCs w:val="24"/>
+          <w:lang w:eastAsia="en-IN"/>
+          <w14:ligatures w14:val="none"/>
+        </w:rPr>
+      </w:pPr>
+      <w:r>
+        <w:rPr>
+          <w:rFonts w:eastAsia="Times New Roman" w:cstheme="minorHAnsi"/>
+          <w:color w:val="000000"/>
+          <w:kern w:val="0"/>
+          <w:szCs w:val="22"/>
+          <w:lang w:eastAsia="en-IN"/>
+          <w14:ligatures w14:val="none"/>
+        </w:rPr>
+        <w:t>    }</w:t>
+      </w:r>
+    </w:p>
+    <w:p>
+      <w:pPr>
+        <w:spacing w:after="0" w:line="240" w:lineRule="auto"/>
+        <w:rPr>
+          <w:rFonts w:eastAsia="Times New Roman" w:cstheme="minorHAnsi"/>
+          <w:kern w:val="0"/>
+          <w:sz w:val="24"/>
+          <w:szCs w:val="24"/>
+          <w:lang w:eastAsia="en-IN"/>
+          <w14:ligatures w14:val="none"/>
+        </w:rPr>
+      </w:pPr>
+    </w:p>
+    <w:p>
+      <w:pPr>
+        <w:spacing w:after="0" w:line="240" w:lineRule="auto"/>
+        <w:rPr>
+          <w:rFonts w:eastAsia="Times New Roman" w:cstheme="minorHAnsi"/>
+          <w:kern w:val="0"/>
+          <w:sz w:val="24"/>
+          <w:szCs w:val="24"/>
+          <w:lang w:eastAsia="en-IN"/>
+          <w14:ligatures w14:val="none"/>
+        </w:rPr>
+      </w:pPr>
+      <w:r>
+        <w:rPr>
+          <w:rFonts w:eastAsia="Times New Roman" w:cstheme="minorHAnsi"/>
+          <w:color w:val="000000"/>
+          <w:kern w:val="0"/>
+          <w:szCs w:val="22"/>
+          <w:lang w:eastAsia="en-IN"/>
+          <w14:ligatures w14:val="none"/>
+        </w:rPr>
+        <w:t>    printf("Total = %d\n", total);</w:t>
+      </w:r>
+    </w:p>
+    <w:p>
+      <w:pPr>
+        <w:spacing w:after="0" w:line="240" w:lineRule="auto"/>
+        <w:rPr>
+          <w:rFonts w:eastAsia="Times New Roman" w:cstheme="minorHAnsi"/>
+          <w:kern w:val="0"/>
+          <w:sz w:val="24"/>
+          <w:szCs w:val="24"/>
+          <w:lang w:eastAsia="en-IN"/>
+          <w14:ligatures w14:val="none"/>
+        </w:rPr>
+      </w:pPr>
+    </w:p>
+    <w:p>
+      <w:pPr>
+        <w:spacing w:after="0" w:line="240" w:lineRule="auto"/>
+        <w:rPr>
+          <w:rFonts w:eastAsia="Times New Roman" w:cstheme="minorHAnsi"/>
+          <w:kern w:val="0"/>
+          <w:sz w:val="24"/>
+          <w:szCs w:val="24"/>
+          <w:lang w:eastAsia="en-IN"/>
+          <w14:ligatures w14:val="none"/>
+        </w:rPr>
+      </w:pPr>
+      <w:r>
+        <w:rPr>
+          <w:rFonts w:eastAsia="Times New Roman" w:cstheme="minorHAnsi"/>
+          <w:color w:val="000000"/>
+          <w:kern w:val="0"/>
+          <w:szCs w:val="22"/>
+          <w:lang w:eastAsia="en-IN"/>
+          <w14:ligatures w14:val="none"/>
+        </w:rPr>
+        <w:t>    return 0;</w:t>
+      </w:r>
+    </w:p>
+    <w:p>
+      <w:pPr>
+        <w:spacing w:after="0" w:line="240" w:lineRule="auto"/>
+        <w:rPr>
+          <w:rFonts w:eastAsia="Times New Roman" w:cstheme="minorHAnsi"/>
+          <w:kern w:val="0"/>
+          <w:sz w:val="24"/>
+          <w:szCs w:val="24"/>
+          <w:lang w:eastAsia="en-IN"/>
+          <w14:ligatures w14:val="none"/>
+        </w:rPr>
+      </w:pPr>
+      <w:r>
+        <w:rPr>
+          <w:rFonts w:eastAsia="Times New Roman" w:cstheme="minorHAnsi"/>
+          <w:color w:val="000000"/>
+          <w:kern w:val="0"/>
+          <w:szCs w:val="22"/>
+          <w:lang w:eastAsia="en-IN"/>
+          <w14:ligatures w14:val="none"/>
+        </w:rPr>
+        <w:t> }</w:t>
+      </w:r>
+    </w:p>
+    <w:p>
+      <w:pPr>
+        <w:spacing w:after="240" w:line="240" w:lineRule="auto"/>
+        <w:rPr>
+          <w:rFonts w:eastAsia="Times New Roman" w:cstheme="minorHAnsi"/>
+          <w:kern w:val="0"/>
+          <w:sz w:val="24"/>
+          <w:szCs w:val="24"/>
+          <w:lang w:eastAsia="en-IN"/>
+          <w14:ligatures w14:val="none"/>
+        </w:rPr>
+      </w:pPr>
+    </w:p>
+    <w:p>
+      <w:pPr>
+        <w:spacing w:after="0" w:line="240" w:lineRule="auto"/>
+        <w:rPr>
+          <w:rFonts w:eastAsia="Times New Roman" w:cstheme="minorHAnsi"/>
+          <w:kern w:val="0"/>
+          <w:sz w:val="24"/>
+          <w:szCs w:val="24"/>
+          <w:lang w:eastAsia="en-IN"/>
+          <w14:ligatures w14:val="none"/>
+        </w:rPr>
+      </w:pPr>
+      <w:r>
+        <w:rPr>
+          <w:rFonts w:eastAsia="Times New Roman" w:cstheme="minorHAnsi"/>
+          <w:b/>
+          <w:bCs/>
+          <w:color w:val="000000"/>
+          <w:kern w:val="0"/>
+          <w:szCs w:val="22"/>
+          <w:lang w:eastAsia="en-IN"/>
+          <w14:ligatures w14:val="none"/>
+        </w:rPr>
+        <w:t>Auto Sizing Vs Explicit sizing of the arrays</w:t>
+      </w:r>
+    </w:p>
+    <w:p>
+      <w:pPr>
+        <w:spacing w:after="0" w:line="240" w:lineRule="auto"/>
+        <w:rPr>
+          <w:rFonts w:eastAsia="Times New Roman" w:cstheme="minorHAnsi"/>
+          <w:kern w:val="0"/>
+          <w:sz w:val="24"/>
+          <w:szCs w:val="24"/>
+          <w:lang w:eastAsia="en-IN"/>
+          <w14:ligatures w14:val="none"/>
+        </w:rPr>
+      </w:pPr>
+    </w:p>
+    <w:p>
+      <w:pPr>
+        <w:spacing w:after="0" w:line="240" w:lineRule="auto"/>
+        <w:rPr>
+          <w:rFonts w:eastAsia="Times New Roman" w:cstheme="minorHAnsi"/>
+          <w:kern w:val="0"/>
+          <w:sz w:val="24"/>
+          <w:szCs w:val="24"/>
+          <w:lang w:eastAsia="en-IN"/>
+          <w14:ligatures w14:val="none"/>
+        </w:rPr>
+      </w:pPr>
+      <w:r>
+        <w:rPr>
+          <w:rFonts w:eastAsia="Times New Roman" w:cstheme="minorHAnsi"/>
+          <w:b/>
+          <w:bCs/>
+          <w:color w:val="000000"/>
+          <w:kern w:val="0"/>
+          <w:szCs w:val="22"/>
+          <w:lang w:eastAsia="en-IN"/>
+          <w14:ligatures w14:val="none"/>
+        </w:rPr>
+        <w:t>Auto sizing</w:t>
+      </w:r>
+      <w:r>
+        <w:rPr>
+          <w:rFonts w:eastAsia="Times New Roman" w:cstheme="minorHAnsi"/>
+          <w:color w:val="000000"/>
+          <w:kern w:val="0"/>
+          <w:szCs w:val="22"/>
+          <w:lang w:eastAsia="en-IN"/>
+          <w14:ligatures w14:val="none"/>
+        </w:rPr>
+        <w:t xml:space="preserve"> of the arrays refers to initialising an array with 1 or more elements while declaring it without specifying its size. The array will automatically store space in the memory according to the number of variables we initialise it with.</w:t>
+      </w:r>
+    </w:p>
+    <w:p>
+      <w:pPr>
+        <w:spacing w:after="0" w:line="240" w:lineRule="auto"/>
+        <w:rPr>
+          <w:rFonts w:eastAsia="Times New Roman" w:cstheme="minorHAnsi"/>
+          <w:kern w:val="0"/>
+          <w:sz w:val="24"/>
+          <w:szCs w:val="24"/>
+          <w:lang w:eastAsia="en-IN"/>
+          <w14:ligatures w14:val="none"/>
+        </w:rPr>
+      </w:pPr>
+      <w:r>
+        <w:rPr>
+          <w:rFonts w:eastAsia="Times New Roman" w:cstheme="minorHAnsi"/>
+          <w:color w:val="000000"/>
+          <w:kern w:val="0"/>
+          <w:szCs w:val="22"/>
+          <w:lang w:eastAsia="en-IN"/>
+          <w14:ligatures w14:val="none"/>
+        </w:rPr>
+        <w:t>For example:</w:t>
+      </w:r>
+    </w:p>
+    <w:p>
+      <w:pPr>
+        <w:spacing w:after="0" w:line="240" w:lineRule="auto"/>
+        <w:rPr>
+          <w:rFonts w:eastAsia="Times New Roman" w:cstheme="minorHAnsi"/>
+          <w:kern w:val="0"/>
+          <w:sz w:val="24"/>
+          <w:szCs w:val="24"/>
+          <w:lang w:eastAsia="en-IN"/>
+          <w14:ligatures w14:val="none"/>
+        </w:rPr>
+      </w:pPr>
+      <w:r>
+        <w:rPr>
+          <w:rFonts w:eastAsia="Times New Roman" w:cstheme="minorHAnsi"/>
+          <w:color w:val="000000"/>
+          <w:kern w:val="0"/>
+          <w:szCs w:val="22"/>
+          <w:lang w:eastAsia="en-IN"/>
+          <w14:ligatures w14:val="none"/>
+        </w:rPr>
+        <w:t>int arr[] = {2,4,5};</w:t>
+      </w:r>
+    </w:p>
+    <w:p>
+      <w:pPr>
+        <w:spacing w:after="0" w:line="240" w:lineRule="auto"/>
+        <w:rPr>
+          <w:rFonts w:eastAsia="Times New Roman" w:cstheme="minorHAnsi"/>
+          <w:kern w:val="0"/>
+          <w:sz w:val="24"/>
+          <w:szCs w:val="24"/>
+          <w:lang w:eastAsia="en-IN"/>
+          <w14:ligatures w14:val="none"/>
+        </w:rPr>
+      </w:pPr>
+      <w:r>
+        <w:rPr>
+          <w:rFonts w:eastAsia="Times New Roman" w:cstheme="minorHAnsi"/>
+          <w:color w:val="000000"/>
+          <w:kern w:val="0"/>
+          <w:szCs w:val="22"/>
+          <w:lang w:eastAsia="en-IN"/>
+          <w14:ligatures w14:val="none"/>
+        </w:rPr>
+        <w:t>Here, we do not mention the size of the array but we initialise it with 3 elements, which will define an array of size 3 (12 bytes in this case).</w:t>
+      </w:r>
+    </w:p>
+    <w:p>
+      <w:pPr>
+        <w:spacing w:after="0" w:line="240" w:lineRule="auto"/>
+        <w:rPr>
+          <w:rFonts w:eastAsia="Times New Roman" w:cstheme="minorHAnsi"/>
+          <w:kern w:val="0"/>
+          <w:sz w:val="24"/>
+          <w:szCs w:val="24"/>
+          <w:lang w:eastAsia="en-IN"/>
+          <w14:ligatures w14:val="none"/>
+        </w:rPr>
+      </w:pPr>
+    </w:p>
+    <w:p>
+      <w:pPr>
+        <w:spacing w:after="0" w:line="240" w:lineRule="auto"/>
+        <w:rPr>
+          <w:rFonts w:eastAsia="Times New Roman" w:cstheme="minorHAnsi"/>
+          <w:kern w:val="0"/>
+          <w:sz w:val="24"/>
+          <w:szCs w:val="24"/>
+          <w:lang w:eastAsia="en-IN"/>
+          <w14:ligatures w14:val="none"/>
+        </w:rPr>
+      </w:pPr>
+      <w:r>
+        <w:rPr>
+          <w:rFonts w:eastAsia="Times New Roman" w:cstheme="minorHAnsi"/>
+          <w:b/>
+          <w:bCs/>
+          <w:color w:val="000000"/>
+          <w:kern w:val="0"/>
+          <w:szCs w:val="22"/>
+          <w:lang w:eastAsia="en-IN"/>
+          <w14:ligatures w14:val="none"/>
+        </w:rPr>
+        <w:t>Explicit sizing</w:t>
+      </w:r>
+      <w:r>
+        <w:rPr>
+          <w:rFonts w:eastAsia="Times New Roman" w:cstheme="minorHAnsi"/>
+          <w:color w:val="000000"/>
+          <w:kern w:val="0"/>
+          <w:szCs w:val="22"/>
+          <w:lang w:eastAsia="en-IN"/>
+          <w14:ligatures w14:val="none"/>
+        </w:rPr>
+        <w:t xml:space="preserve"> of the arrays refer to defining the size of the array while declaring it. After we explicitly define the size of the array, we cannot change the size of the array later on during the program's execution.</w:t>
+      </w:r>
+    </w:p>
+    <w:p>
+      <w:pPr>
+        <w:spacing w:after="0" w:line="240" w:lineRule="auto"/>
+        <w:rPr>
+          <w:rFonts w:eastAsia="Times New Roman" w:cstheme="minorHAnsi"/>
+          <w:kern w:val="0"/>
+          <w:sz w:val="24"/>
+          <w:szCs w:val="24"/>
+          <w:lang w:eastAsia="en-IN"/>
+          <w14:ligatures w14:val="none"/>
+        </w:rPr>
+      </w:pPr>
+      <w:r>
+        <w:rPr>
+          <w:rFonts w:eastAsia="Times New Roman" w:cstheme="minorHAnsi"/>
+          <w:color w:val="000000"/>
+          <w:kern w:val="0"/>
+          <w:szCs w:val="22"/>
+          <w:lang w:eastAsia="en-IN"/>
+          <w14:ligatures w14:val="none"/>
+        </w:rPr>
+        <w:t>For example:</w:t>
+      </w:r>
+    </w:p>
+    <w:p>
+      <w:pPr>
+        <w:spacing w:after="0" w:line="240" w:lineRule="auto"/>
+        <w:rPr>
+          <w:rFonts w:eastAsia="Times New Roman" w:cstheme="minorHAnsi"/>
+          <w:kern w:val="0"/>
+          <w:sz w:val="24"/>
+          <w:szCs w:val="24"/>
+          <w:lang w:eastAsia="en-IN"/>
+          <w14:ligatures w14:val="none"/>
+        </w:rPr>
+      </w:pPr>
+      <w:r>
+        <w:rPr>
+          <w:rFonts w:eastAsia="Times New Roman" w:cstheme="minorHAnsi"/>
+          <w:color w:val="000000"/>
+          <w:kern w:val="0"/>
+          <w:szCs w:val="22"/>
+          <w:lang w:eastAsia="en-IN"/>
+          <w14:ligatures w14:val="none"/>
+        </w:rPr>
+        <w:t>int arr[5];</w:t>
+      </w:r>
+    </w:p>
+    <w:p>
+      <w:pPr>
+        <w:spacing w:after="0" w:line="240" w:lineRule="auto"/>
+        <w:rPr>
+          <w:rFonts w:eastAsia="Times New Roman" w:cstheme="minorHAnsi"/>
+          <w:kern w:val="0"/>
+          <w:sz w:val="24"/>
+          <w:szCs w:val="24"/>
+          <w:lang w:eastAsia="en-IN"/>
+          <w14:ligatures w14:val="none"/>
+        </w:rPr>
+      </w:pPr>
+      <w:r>
+        <w:rPr>
+          <w:rFonts w:eastAsia="Times New Roman" w:cstheme="minorHAnsi"/>
+          <w:color w:val="000000"/>
+          <w:kern w:val="0"/>
+          <w:szCs w:val="22"/>
+          <w:lang w:eastAsia="en-IN"/>
+          <w14:ligatures w14:val="none"/>
+        </w:rPr>
+        <w:t>Here, we are explicitly defining the size of the array as 5.</w:t>
+      </w:r>
+    </w:p>
+    <w:p>
+      <w:pPr>
+        <w:spacing w:after="0" w:line="240" w:lineRule="auto"/>
+        <w:rPr>
+          <w:rFonts w:eastAsia="Times New Roman" w:cstheme="minorHAnsi"/>
+          <w:kern w:val="0"/>
+          <w:sz w:val="24"/>
+          <w:szCs w:val="24"/>
+          <w:lang w:eastAsia="en-IN"/>
+          <w14:ligatures w14:val="none"/>
+        </w:rPr>
+      </w:pPr>
+    </w:p>
+    <w:p>
+      <w:pPr>
+        <w:spacing w:after="0" w:line="240" w:lineRule="auto"/>
+        <w:rPr>
+          <w:rFonts w:eastAsia="Times New Roman" w:cstheme="minorHAnsi"/>
+          <w:kern w:val="0"/>
+          <w:sz w:val="24"/>
+          <w:szCs w:val="24"/>
+          <w:lang w:eastAsia="en-IN"/>
+          <w14:ligatures w14:val="none"/>
+        </w:rPr>
+      </w:pPr>
+      <w:r>
+        <w:rPr>
+          <w:rFonts w:eastAsia="Times New Roman" w:cstheme="minorHAnsi"/>
+          <w:b/>
+          <w:bCs/>
+          <w:color w:val="000000"/>
+          <w:kern w:val="0"/>
+          <w:szCs w:val="22"/>
+          <w:lang w:eastAsia="en-IN"/>
+          <w14:ligatures w14:val="none"/>
+        </w:rPr>
+        <w:t>It is better to work with currency as integers rather than floating point. Why?</w:t>
+      </w:r>
+    </w:p>
+    <w:p>
+      <w:pPr>
+        <w:spacing w:after="0" w:line="240" w:lineRule="auto"/>
+        <w:rPr>
+          <w:rFonts w:eastAsia="Times New Roman" w:cstheme="minorHAnsi"/>
+          <w:kern w:val="0"/>
+          <w:sz w:val="24"/>
+          <w:szCs w:val="24"/>
+          <w:lang w:eastAsia="en-IN"/>
+          <w14:ligatures w14:val="none"/>
+        </w:rPr>
+      </w:pPr>
+      <w:r>
+        <w:rPr>
+          <w:rFonts w:eastAsia="Times New Roman" w:cstheme="minorHAnsi"/>
+          <w:b/>
+          <w:bCs/>
+          <w:color w:val="000000"/>
+          <w:kern w:val="0"/>
+          <w:szCs w:val="22"/>
+          <w:lang w:eastAsia="en-IN"/>
+          <w14:ligatures w14:val="none"/>
+        </w:rPr>
+        <w:tab/>
+      </w:r>
+    </w:p>
+    <w:p>
+      <w:pPr>
+        <w:spacing w:after="0" w:line="240" w:lineRule="auto"/>
+        <w:rPr>
+          <w:rFonts w:eastAsia="Times New Roman" w:cstheme="minorHAnsi"/>
+          <w:kern w:val="0"/>
+          <w:sz w:val="24"/>
+          <w:szCs w:val="24"/>
+          <w:lang w:eastAsia="en-IN"/>
+          <w14:ligatures w14:val="none"/>
+        </w:rPr>
+      </w:pPr>
+      <w:r>
+        <w:rPr>
+          <w:rFonts w:eastAsia="Times New Roman" w:cstheme="minorHAnsi"/>
+          <w:color w:val="000000"/>
+          <w:kern w:val="0"/>
+          <w:szCs w:val="22"/>
+          <w:lang w:eastAsia="en-IN"/>
+          <w14:ligatures w14:val="none"/>
+        </w:rPr>
+        <w:t xml:space="preserve">Working with currency as integers is often preferred over floating point numbers primarily due to </w:t>
+      </w:r>
+      <w:r>
+        <w:rPr>
+          <w:rFonts w:eastAsia="Times New Roman" w:cstheme="minorHAnsi"/>
+          <w:b/>
+          <w:bCs/>
+          <w:color w:val="000000"/>
+          <w:kern w:val="0"/>
+          <w:szCs w:val="22"/>
+          <w:lang w:eastAsia="en-IN"/>
+          <w14:ligatures w14:val="none"/>
+        </w:rPr>
+        <w:t>precision</w:t>
+      </w:r>
+      <w:r>
+        <w:rPr>
+          <w:rFonts w:eastAsia="Times New Roman" w:cstheme="minorHAnsi"/>
+          <w:color w:val="000000"/>
+          <w:kern w:val="0"/>
+          <w:szCs w:val="22"/>
+          <w:lang w:eastAsia="en-IN"/>
+          <w14:ligatures w14:val="none"/>
+        </w:rPr>
+        <w:t xml:space="preserve">, and </w:t>
+      </w:r>
+      <w:r>
+        <w:rPr>
+          <w:rFonts w:eastAsia="Times New Roman" w:cstheme="minorHAnsi"/>
+          <w:b/>
+          <w:bCs/>
+          <w:color w:val="000000"/>
+          <w:kern w:val="0"/>
+          <w:szCs w:val="22"/>
+          <w:lang w:eastAsia="en-IN"/>
+          <w14:ligatures w14:val="none"/>
+        </w:rPr>
+        <w:t>rounding issues.</w:t>
+      </w:r>
+    </w:p>
+    <w:p>
+      <w:pPr>
+        <w:spacing w:after="0" w:line="240" w:lineRule="auto"/>
+        <w:rPr>
+          <w:rFonts w:eastAsia="Times New Roman" w:cstheme="minorHAnsi"/>
+          <w:kern w:val="0"/>
+          <w:sz w:val="24"/>
+          <w:szCs w:val="24"/>
+          <w:lang w:eastAsia="en-IN"/>
+          <w14:ligatures w14:val="none"/>
+        </w:rPr>
+      </w:pPr>
+    </w:p>
+    <w:p>
+      <w:pPr>
+        <w:spacing w:after="0" w:line="240" w:lineRule="auto"/>
+        <w:rPr>
+          <w:rFonts w:eastAsia="Times New Roman" w:cstheme="minorHAnsi"/>
+          <w:kern w:val="0"/>
+          <w:sz w:val="24"/>
+          <w:szCs w:val="24"/>
+          <w:lang w:eastAsia="en-IN"/>
+          <w14:ligatures w14:val="none"/>
+        </w:rPr>
+      </w:pPr>
+      <w:r>
+        <w:rPr>
+          <w:rFonts w:eastAsia="Times New Roman" w:cstheme="minorHAnsi"/>
+          <w:color w:val="000000"/>
+          <w:kern w:val="0"/>
+          <w:szCs w:val="22"/>
+          <w:lang w:eastAsia="en-IN"/>
+          <w14:ligatures w14:val="none"/>
+        </w:rPr>
+        <w:t>Integers are whole numbers and so they do not have any inherent precision issues associated with floating-point numbers. Floating point numbers are limited in their precision due to the way they are stored in binary, which lead to small rounding errors in calculations. By working with integers we can eliminate rounding errors.</w:t>
+      </w:r>
+    </w:p>
+    <w:p>
+      <w:pPr>
+        <w:spacing w:after="240" w:line="240" w:lineRule="auto"/>
+        <w:rPr>
+          <w:rFonts w:eastAsia="Times New Roman" w:cstheme="minorHAnsi"/>
+          <w:kern w:val="0"/>
+          <w:sz w:val="24"/>
+          <w:szCs w:val="24"/>
+          <w:lang w:eastAsia="en-IN"/>
+          <w14:ligatures w14:val="none"/>
+        </w:rPr>
+      </w:pPr>
+      <w:r>
+        <w:rPr>
+          <w:rFonts w:eastAsia="Times New Roman" w:cstheme="minorHAnsi"/>
+          <w:kern w:val="0"/>
+          <w:sz w:val="24"/>
+          <w:szCs w:val="24"/>
+          <w:lang w:eastAsia="en-IN"/>
+          <w14:ligatures w14:val="none"/>
+        </w:rPr>
+        <w:br/>
+      </w:r>
+    </w:p>
+    <w:p>
+      <w:pPr>
+        <w:spacing w:after="0" w:line="240" w:lineRule="auto"/>
+        <w:rPr>
+          <w:rFonts w:eastAsia="Times New Roman" w:cstheme="minorHAnsi"/>
+          <w:kern w:val="0"/>
+          <w:sz w:val="24"/>
+          <w:szCs w:val="24"/>
+          <w:lang w:eastAsia="en-IN"/>
+          <w14:ligatures w14:val="none"/>
+        </w:rPr>
+      </w:pPr>
+      <w:r>
+        <w:rPr>
+          <w:rFonts w:eastAsia="Times New Roman" w:cstheme="minorHAnsi"/>
+          <w:b/>
+          <w:bCs/>
+          <w:color w:val="000000"/>
+          <w:kern w:val="0"/>
+          <w:szCs w:val="22"/>
+          <w:lang w:eastAsia="en-IN"/>
+          <w14:ligatures w14:val="none"/>
+        </w:rPr>
         <w:lastRenderedPageBreak/>
-        <w:t>        }</w:t>
-      </w:r>
-    </w:p>
-    <w:p>
-      <w:pPr>
-        <w:spacing w:after="0" w:line="240" w:lineRule="auto"/>
-        <w:rPr>
-          <w:rFonts w:eastAsia="Times New Roman" w:cstheme="minorHAnsi"/>
-          <w:kern w:val="0"/>
-          <w:sz w:val="24"/>
-          <w:szCs w:val="24"/>
-          <w:lang w:eastAsia="en-IN"/>
-          <w14:ligatures w14:val="none"/>
-        </w:rPr>
-      </w:pPr>
-      <w:r>
-        <w:rPr>
-          <w:rFonts w:eastAsia="Times New Roman" w:cstheme="minorHAnsi"/>
-          <w:color w:val="000000"/>
-          <w:kern w:val="0"/>
-          <w:szCs w:val="22"/>
-          <w:lang w:eastAsia="en-IN"/>
-          <w14:ligatures w14:val="none"/>
-        </w:rPr>
-        <w:t>    }</w:t>
-      </w:r>
-    </w:p>
-    <w:p>
-      <w:pPr>
-        <w:spacing w:after="0" w:line="240" w:lineRule="auto"/>
-        <w:rPr>
-          <w:rFonts w:eastAsia="Times New Roman" w:cstheme="minorHAnsi"/>
-          <w:kern w:val="0"/>
-          <w:sz w:val="24"/>
-          <w:szCs w:val="24"/>
-          <w:lang w:eastAsia="en-IN"/>
-          <w14:ligatures w14:val="none"/>
-        </w:rPr>
-      </w:pPr>
-    </w:p>
-    <w:p>
-      <w:pPr>
-        <w:spacing w:after="0" w:line="240" w:lineRule="auto"/>
-        <w:rPr>
-          <w:rFonts w:eastAsia="Times New Roman" w:cstheme="minorHAnsi"/>
-          <w:kern w:val="0"/>
-          <w:sz w:val="24"/>
-          <w:szCs w:val="24"/>
-          <w:lang w:eastAsia="en-IN"/>
-          <w14:ligatures w14:val="none"/>
-        </w:rPr>
-      </w:pPr>
-      <w:r>
-        <w:rPr>
-          <w:rFonts w:eastAsia="Times New Roman" w:cstheme="minorHAnsi"/>
-          <w:color w:val="000000"/>
-          <w:kern w:val="0"/>
-          <w:szCs w:val="22"/>
-          <w:lang w:eastAsia="en-IN"/>
-          <w14:ligatures w14:val="none"/>
-        </w:rPr>
-        <w:t>    printf("Total = %d\n", total);</w:t>
-      </w:r>
-    </w:p>
-    <w:p>
-      <w:pPr>
-        <w:spacing w:after="0" w:line="240" w:lineRule="auto"/>
-        <w:rPr>
-          <w:rFonts w:eastAsia="Times New Roman" w:cstheme="minorHAnsi"/>
-          <w:kern w:val="0"/>
-          <w:sz w:val="24"/>
-          <w:szCs w:val="24"/>
-          <w:lang w:eastAsia="en-IN"/>
-          <w14:ligatures w14:val="none"/>
-        </w:rPr>
-      </w:pPr>
-    </w:p>
-    <w:p>
-      <w:pPr>
-        <w:spacing w:after="0" w:line="240" w:lineRule="auto"/>
-        <w:rPr>
-          <w:rFonts w:eastAsia="Times New Roman" w:cstheme="minorHAnsi"/>
-          <w:kern w:val="0"/>
-          <w:sz w:val="24"/>
-          <w:szCs w:val="24"/>
-          <w:lang w:eastAsia="en-IN"/>
-          <w14:ligatures w14:val="none"/>
-        </w:rPr>
-      </w:pPr>
-      <w:r>
-        <w:rPr>
-          <w:rFonts w:eastAsia="Times New Roman" w:cstheme="minorHAnsi"/>
-          <w:color w:val="000000"/>
-          <w:kern w:val="0"/>
-          <w:szCs w:val="22"/>
-          <w:lang w:eastAsia="en-IN"/>
-          <w14:ligatures w14:val="none"/>
-        </w:rPr>
-        <w:t>    return 0;</w:t>
-      </w:r>
-    </w:p>
-    <w:p>
-      <w:pPr>
-        <w:spacing w:after="0" w:line="240" w:lineRule="auto"/>
-        <w:rPr>
-          <w:rFonts w:eastAsia="Times New Roman" w:cstheme="minorHAnsi"/>
-          <w:kern w:val="0"/>
-          <w:sz w:val="24"/>
-          <w:szCs w:val="24"/>
-          <w:lang w:eastAsia="en-IN"/>
-          <w14:ligatures w14:val="none"/>
-        </w:rPr>
-      </w:pPr>
-      <w:r>
-        <w:rPr>
-          <w:rFonts w:eastAsia="Times New Roman" w:cstheme="minorHAnsi"/>
-          <w:color w:val="000000"/>
-          <w:kern w:val="0"/>
-          <w:szCs w:val="22"/>
-          <w:lang w:eastAsia="en-IN"/>
-          <w14:ligatures w14:val="none"/>
-        </w:rPr>
-        <w:t> }</w:t>
-      </w:r>
-    </w:p>
-    <w:p>
-      <w:pPr>
-        <w:spacing w:after="240" w:line="240" w:lineRule="auto"/>
-        <w:rPr>
-          <w:rFonts w:eastAsia="Times New Roman" w:cstheme="minorHAnsi"/>
-          <w:kern w:val="0"/>
-          <w:sz w:val="24"/>
-          <w:szCs w:val="24"/>
-          <w:lang w:eastAsia="en-IN"/>
-          <w14:ligatures w14:val="none"/>
-        </w:rPr>
-      </w:pPr>
-    </w:p>
-    <w:p>
-      <w:pPr>
-        <w:spacing w:after="0" w:line="240" w:lineRule="auto"/>
-        <w:rPr>
-          <w:rFonts w:eastAsia="Times New Roman" w:cstheme="minorHAnsi"/>
-          <w:kern w:val="0"/>
-          <w:sz w:val="24"/>
-          <w:szCs w:val="24"/>
-          <w:lang w:eastAsia="en-IN"/>
-          <w14:ligatures w14:val="none"/>
-        </w:rPr>
-      </w:pPr>
-      <w:r>
-        <w:rPr>
-          <w:rFonts w:eastAsia="Times New Roman" w:cstheme="minorHAnsi"/>
-          <w:b/>
-          <w:bCs/>
-          <w:color w:val="000000"/>
-          <w:kern w:val="0"/>
-          <w:szCs w:val="22"/>
-          <w:lang w:eastAsia="en-IN"/>
-          <w14:ligatures w14:val="none"/>
-        </w:rPr>
-        <w:t>Auto Sizing Vs Explicit sizing of the arrays</w:t>
-      </w:r>
-    </w:p>
-    <w:p>
-      <w:pPr>
-        <w:spacing w:after="0" w:line="240" w:lineRule="auto"/>
-        <w:rPr>
-          <w:rFonts w:eastAsia="Times New Roman" w:cstheme="minorHAnsi"/>
-          <w:kern w:val="0"/>
-          <w:sz w:val="24"/>
-          <w:szCs w:val="24"/>
-          <w:lang w:eastAsia="en-IN"/>
-          <w14:ligatures w14:val="none"/>
-        </w:rPr>
-      </w:pPr>
-    </w:p>
-    <w:p>
-      <w:pPr>
-        <w:spacing w:after="0" w:line="240" w:lineRule="auto"/>
-        <w:rPr>
-          <w:rFonts w:eastAsia="Times New Roman" w:cstheme="minorHAnsi"/>
-          <w:kern w:val="0"/>
-          <w:sz w:val="24"/>
-          <w:szCs w:val="24"/>
-          <w:lang w:eastAsia="en-IN"/>
-          <w14:ligatures w14:val="none"/>
-        </w:rPr>
-      </w:pPr>
-      <w:r>
-        <w:rPr>
-          <w:rFonts w:eastAsia="Times New Roman" w:cstheme="minorHAnsi"/>
-          <w:b/>
-          <w:bCs/>
-          <w:color w:val="000000"/>
-          <w:kern w:val="0"/>
-          <w:szCs w:val="22"/>
-          <w:lang w:eastAsia="en-IN"/>
-          <w14:ligatures w14:val="none"/>
-        </w:rPr>
-        <w:t>Auto sizing</w:t>
-      </w:r>
-      <w:r>
-        <w:rPr>
-          <w:rFonts w:eastAsia="Times New Roman" w:cstheme="minorHAnsi"/>
-          <w:color w:val="000000"/>
-          <w:kern w:val="0"/>
-          <w:szCs w:val="22"/>
-          <w:lang w:eastAsia="en-IN"/>
-          <w14:ligatures w14:val="none"/>
-        </w:rPr>
-        <w:t xml:space="preserve"> of the arrays refers to initialising an array with 1 or more elements while declaring it without specifying its size. The array will automatically store space in the memory according to the number of variables we initialise it with.</w:t>
-      </w:r>
-    </w:p>
-    <w:p>
-      <w:pPr>
-        <w:spacing w:after="0" w:line="240" w:lineRule="auto"/>
-        <w:rPr>
-          <w:rFonts w:eastAsia="Times New Roman" w:cstheme="minorHAnsi"/>
-          <w:kern w:val="0"/>
-          <w:sz w:val="24"/>
-          <w:szCs w:val="24"/>
-          <w:lang w:eastAsia="en-IN"/>
-          <w14:ligatures w14:val="none"/>
-        </w:rPr>
-      </w:pPr>
-      <w:r>
-        <w:rPr>
-          <w:rFonts w:eastAsia="Times New Roman" w:cstheme="minorHAnsi"/>
-          <w:color w:val="000000"/>
-          <w:kern w:val="0"/>
-          <w:szCs w:val="22"/>
-          <w:lang w:eastAsia="en-IN"/>
-          <w14:ligatures w14:val="none"/>
-        </w:rPr>
-        <w:t>For example:</w:t>
-      </w:r>
-    </w:p>
-    <w:p>
-      <w:pPr>
-        <w:spacing w:after="0" w:line="240" w:lineRule="auto"/>
-        <w:rPr>
-          <w:rFonts w:eastAsia="Times New Roman" w:cstheme="minorHAnsi"/>
-          <w:kern w:val="0"/>
-          <w:sz w:val="24"/>
-          <w:szCs w:val="24"/>
-          <w:lang w:eastAsia="en-IN"/>
-          <w14:ligatures w14:val="none"/>
-        </w:rPr>
-      </w:pPr>
-      <w:r>
-        <w:rPr>
-          <w:rFonts w:eastAsia="Times New Roman" w:cstheme="minorHAnsi"/>
-          <w:color w:val="000000"/>
-          <w:kern w:val="0"/>
-          <w:szCs w:val="22"/>
-          <w:lang w:eastAsia="en-IN"/>
-          <w14:ligatures w14:val="none"/>
-        </w:rPr>
-        <w:t>int arr[] = {2,4,5};</w:t>
-      </w:r>
-    </w:p>
-    <w:p>
-      <w:pPr>
-        <w:spacing w:after="0" w:line="240" w:lineRule="auto"/>
-        <w:rPr>
-          <w:rFonts w:eastAsia="Times New Roman" w:cstheme="minorHAnsi"/>
-          <w:kern w:val="0"/>
-          <w:sz w:val="24"/>
-          <w:szCs w:val="24"/>
-          <w:lang w:eastAsia="en-IN"/>
-          <w14:ligatures w14:val="none"/>
-        </w:rPr>
-      </w:pPr>
-      <w:r>
-        <w:rPr>
-          <w:rFonts w:eastAsia="Times New Roman" w:cstheme="minorHAnsi"/>
-          <w:color w:val="000000"/>
-          <w:kern w:val="0"/>
-          <w:szCs w:val="22"/>
-          <w:lang w:eastAsia="en-IN"/>
-          <w14:ligatures w14:val="none"/>
-        </w:rPr>
-        <w:t>Here, we do not mention the size of the array but we initialise it with 3 elements, which will define an array of size 3 (12 bytes in this case).</w:t>
-      </w:r>
-    </w:p>
-    <w:p>
-      <w:pPr>
-        <w:spacing w:after="0" w:line="240" w:lineRule="auto"/>
-        <w:rPr>
-          <w:rFonts w:eastAsia="Times New Roman" w:cstheme="minorHAnsi"/>
-          <w:kern w:val="0"/>
-          <w:sz w:val="24"/>
-          <w:szCs w:val="24"/>
-          <w:lang w:eastAsia="en-IN"/>
-          <w14:ligatures w14:val="none"/>
-        </w:rPr>
-      </w:pPr>
-    </w:p>
-    <w:p>
-      <w:pPr>
-        <w:spacing w:after="0" w:line="240" w:lineRule="auto"/>
-        <w:rPr>
-          <w:rFonts w:eastAsia="Times New Roman" w:cstheme="minorHAnsi"/>
-          <w:kern w:val="0"/>
-          <w:sz w:val="24"/>
-          <w:szCs w:val="24"/>
-          <w:lang w:eastAsia="en-IN"/>
-          <w14:ligatures w14:val="none"/>
-        </w:rPr>
-      </w:pPr>
-      <w:r>
-        <w:rPr>
-          <w:rFonts w:eastAsia="Times New Roman" w:cstheme="minorHAnsi"/>
-          <w:b/>
-          <w:bCs/>
-          <w:color w:val="000000"/>
-          <w:kern w:val="0"/>
-          <w:szCs w:val="22"/>
-          <w:lang w:eastAsia="en-IN"/>
-          <w14:ligatures w14:val="none"/>
-        </w:rPr>
-        <w:t>Explicit sizing</w:t>
-      </w:r>
-      <w:r>
-        <w:rPr>
-          <w:rFonts w:eastAsia="Times New Roman" w:cstheme="minorHAnsi"/>
-          <w:color w:val="000000"/>
-          <w:kern w:val="0"/>
-          <w:szCs w:val="22"/>
-          <w:lang w:eastAsia="en-IN"/>
-          <w14:ligatures w14:val="none"/>
-        </w:rPr>
-        <w:t xml:space="preserve"> of the arrays refer to defining the size of the array while declaring it. After we explicitly define the size of the array, we cannot change the size of the array later on during the program's execution.</w:t>
-      </w:r>
-    </w:p>
-    <w:p>
-      <w:pPr>
-        <w:spacing w:after="0" w:line="240" w:lineRule="auto"/>
-        <w:rPr>
-          <w:rFonts w:eastAsia="Times New Roman" w:cstheme="minorHAnsi"/>
-          <w:kern w:val="0"/>
-          <w:sz w:val="24"/>
-          <w:szCs w:val="24"/>
-          <w:lang w:eastAsia="en-IN"/>
-          <w14:ligatures w14:val="none"/>
-        </w:rPr>
-      </w:pPr>
-      <w:r>
-        <w:rPr>
-          <w:rFonts w:eastAsia="Times New Roman" w:cstheme="minorHAnsi"/>
-          <w:color w:val="000000"/>
-          <w:kern w:val="0"/>
-          <w:szCs w:val="22"/>
-          <w:lang w:eastAsia="en-IN"/>
-          <w14:ligatures w14:val="none"/>
-        </w:rPr>
-        <w:t>For example:</w:t>
-      </w:r>
-    </w:p>
-    <w:p>
-      <w:pPr>
-        <w:spacing w:after="0" w:line="240" w:lineRule="auto"/>
-        <w:rPr>
-          <w:rFonts w:eastAsia="Times New Roman" w:cstheme="minorHAnsi"/>
-          <w:kern w:val="0"/>
-          <w:sz w:val="24"/>
-          <w:szCs w:val="24"/>
-          <w:lang w:eastAsia="en-IN"/>
-          <w14:ligatures w14:val="none"/>
-        </w:rPr>
-      </w:pPr>
-      <w:r>
-        <w:rPr>
-          <w:rFonts w:eastAsia="Times New Roman" w:cstheme="minorHAnsi"/>
-          <w:color w:val="000000"/>
-          <w:kern w:val="0"/>
-          <w:szCs w:val="22"/>
-          <w:lang w:eastAsia="en-IN"/>
-          <w14:ligatures w14:val="none"/>
-        </w:rPr>
-        <w:t>int arr[5];</w:t>
-      </w:r>
-    </w:p>
-    <w:p>
-      <w:pPr>
-        <w:spacing w:after="0" w:line="240" w:lineRule="auto"/>
-        <w:rPr>
-          <w:rFonts w:eastAsia="Times New Roman" w:cstheme="minorHAnsi"/>
-          <w:kern w:val="0"/>
-          <w:sz w:val="24"/>
-          <w:szCs w:val="24"/>
-          <w:lang w:eastAsia="en-IN"/>
-          <w14:ligatures w14:val="none"/>
-        </w:rPr>
-      </w:pPr>
-      <w:r>
-        <w:rPr>
-          <w:rFonts w:eastAsia="Times New Roman" w:cstheme="minorHAnsi"/>
-          <w:color w:val="000000"/>
-          <w:kern w:val="0"/>
-          <w:szCs w:val="22"/>
-          <w:lang w:eastAsia="en-IN"/>
-          <w14:ligatures w14:val="none"/>
-        </w:rPr>
-        <w:t>Here, we are explicitly defining the size of the array as 5.</w:t>
-      </w:r>
-    </w:p>
-    <w:p>
-      <w:pPr>
-        <w:spacing w:after="0" w:line="240" w:lineRule="auto"/>
-        <w:rPr>
-          <w:rFonts w:eastAsia="Times New Roman" w:cstheme="minorHAnsi"/>
-          <w:kern w:val="0"/>
-          <w:sz w:val="24"/>
-          <w:szCs w:val="24"/>
-          <w:lang w:eastAsia="en-IN"/>
-          <w14:ligatures w14:val="none"/>
-        </w:rPr>
-      </w:pPr>
-    </w:p>
-    <w:p>
-      <w:pPr>
-        <w:spacing w:after="0" w:line="240" w:lineRule="auto"/>
-        <w:rPr>
-          <w:rFonts w:eastAsia="Times New Roman" w:cstheme="minorHAnsi"/>
-          <w:kern w:val="0"/>
-          <w:sz w:val="24"/>
-          <w:szCs w:val="24"/>
-          <w:lang w:eastAsia="en-IN"/>
-          <w14:ligatures w14:val="none"/>
-        </w:rPr>
-      </w:pPr>
-      <w:r>
-        <w:rPr>
-          <w:rFonts w:eastAsia="Times New Roman" w:cstheme="minorHAnsi"/>
-          <w:b/>
-          <w:bCs/>
-          <w:color w:val="000000"/>
-          <w:kern w:val="0"/>
-          <w:szCs w:val="22"/>
-          <w:lang w:eastAsia="en-IN"/>
-          <w14:ligatures w14:val="none"/>
-        </w:rPr>
-        <w:t>It is better to work with currency as integers rather than floating point. Why?</w:t>
-      </w:r>
-    </w:p>
-    <w:p>
-      <w:pPr>
-        <w:spacing w:after="0" w:line="240" w:lineRule="auto"/>
-        <w:rPr>
-          <w:rFonts w:eastAsia="Times New Roman" w:cstheme="minorHAnsi"/>
-          <w:kern w:val="0"/>
-          <w:sz w:val="24"/>
-          <w:szCs w:val="24"/>
-          <w:lang w:eastAsia="en-IN"/>
-          <w14:ligatures w14:val="none"/>
-        </w:rPr>
-      </w:pPr>
-      <w:r>
-        <w:rPr>
-          <w:rFonts w:eastAsia="Times New Roman" w:cstheme="minorHAnsi"/>
-          <w:b/>
-          <w:bCs/>
-          <w:color w:val="000000"/>
-          <w:kern w:val="0"/>
-          <w:szCs w:val="22"/>
-          <w:lang w:eastAsia="en-IN"/>
-          <w14:ligatures w14:val="none"/>
-        </w:rPr>
-        <w:tab/>
-      </w:r>
-    </w:p>
-    <w:p>
-      <w:pPr>
-        <w:spacing w:after="0" w:line="240" w:lineRule="auto"/>
-        <w:rPr>
-          <w:rFonts w:eastAsia="Times New Roman" w:cstheme="minorHAnsi"/>
-          <w:kern w:val="0"/>
-          <w:sz w:val="24"/>
-          <w:szCs w:val="24"/>
-          <w:lang w:eastAsia="en-IN"/>
-          <w14:ligatures w14:val="none"/>
-        </w:rPr>
-      </w:pPr>
-      <w:r>
-        <w:rPr>
-          <w:rFonts w:eastAsia="Times New Roman" w:cstheme="minorHAnsi"/>
-          <w:color w:val="000000"/>
-          <w:kern w:val="0"/>
-          <w:szCs w:val="22"/>
-          <w:lang w:eastAsia="en-IN"/>
-          <w14:ligatures w14:val="none"/>
-        </w:rPr>
-        <w:t xml:space="preserve">Working with currency as integers is often preferred over floating point numbers primarily due to </w:t>
-      </w:r>
-      <w:r>
-        <w:rPr>
-          <w:rFonts w:eastAsia="Times New Roman" w:cstheme="minorHAnsi"/>
-          <w:b/>
-          <w:bCs/>
-          <w:color w:val="000000"/>
-          <w:kern w:val="0"/>
-          <w:szCs w:val="22"/>
-          <w:lang w:eastAsia="en-IN"/>
-          <w14:ligatures w14:val="none"/>
-        </w:rPr>
-        <w:t>precision</w:t>
-      </w:r>
-      <w:r>
-        <w:rPr>
-          <w:rFonts w:eastAsia="Times New Roman" w:cstheme="minorHAnsi"/>
-          <w:color w:val="000000"/>
-          <w:kern w:val="0"/>
-          <w:szCs w:val="22"/>
-          <w:lang w:eastAsia="en-IN"/>
-          <w14:ligatures w14:val="none"/>
-        </w:rPr>
-        <w:t xml:space="preserve">, and </w:t>
-      </w:r>
-      <w:r>
-        <w:rPr>
-          <w:rFonts w:eastAsia="Times New Roman" w:cstheme="minorHAnsi"/>
-          <w:b/>
-          <w:bCs/>
-          <w:color w:val="000000"/>
-          <w:kern w:val="0"/>
-          <w:szCs w:val="22"/>
-          <w:lang w:eastAsia="en-IN"/>
-          <w14:ligatures w14:val="none"/>
-        </w:rPr>
-        <w:t>rounding issues.</w:t>
-      </w:r>
-    </w:p>
-    <w:p>
-      <w:pPr>
-        <w:spacing w:after="0" w:line="240" w:lineRule="auto"/>
-        <w:rPr>
-          <w:rFonts w:eastAsia="Times New Roman" w:cstheme="minorHAnsi"/>
-          <w:kern w:val="0"/>
-          <w:sz w:val="24"/>
-          <w:szCs w:val="24"/>
-          <w:lang w:eastAsia="en-IN"/>
-          <w14:ligatures w14:val="none"/>
-        </w:rPr>
-      </w:pPr>
-    </w:p>
-    <w:p>
-      <w:pPr>
-        <w:spacing w:after="0" w:line="240" w:lineRule="auto"/>
-        <w:rPr>
-          <w:rFonts w:eastAsia="Times New Roman" w:cstheme="minorHAnsi"/>
-          <w:kern w:val="0"/>
-          <w:sz w:val="24"/>
-          <w:szCs w:val="24"/>
-          <w:lang w:eastAsia="en-IN"/>
-          <w14:ligatures w14:val="none"/>
-        </w:rPr>
-      </w:pPr>
-      <w:r>
-        <w:rPr>
-          <w:rFonts w:eastAsia="Times New Roman" w:cstheme="minorHAnsi"/>
-          <w:color w:val="000000"/>
-          <w:kern w:val="0"/>
-          <w:szCs w:val="22"/>
-          <w:lang w:eastAsia="en-IN"/>
-          <w14:ligatures w14:val="none"/>
-        </w:rPr>
-        <w:t>Integers are whole numbers and so they do not have any inherent precision issues associated with floating-point numbers. Floating point numbers are limited in their precision due to the way they are stored in binary, which lead to small rounding errors in calculations. By working with integers we can eliminate rounding errors.</w:t>
-      </w:r>
-    </w:p>
-    <w:p>
-      <w:pPr>
-        <w:spacing w:after="240" w:line="240" w:lineRule="auto"/>
-        <w:rPr>
-          <w:rFonts w:eastAsia="Times New Roman" w:cstheme="minorHAnsi"/>
-          <w:kern w:val="0"/>
-          <w:sz w:val="24"/>
-          <w:szCs w:val="24"/>
-          <w:lang w:eastAsia="en-IN"/>
-          <w14:ligatures w14:val="none"/>
-        </w:rPr>
-      </w:pPr>
-      <w:r>
-        <w:rPr>
-          <w:rFonts w:eastAsia="Times New Roman" w:cstheme="minorHAnsi"/>
-          <w:kern w:val="0"/>
-          <w:sz w:val="24"/>
-          <w:szCs w:val="24"/>
-          <w:lang w:eastAsia="en-IN"/>
-          <w14:ligatures w14:val="none"/>
-        </w:rPr>
-        <w:br/>
-      </w:r>
-    </w:p>
-    <w:p>
-      <w:pPr>
-        <w:spacing w:after="0" w:line="240" w:lineRule="auto"/>
-        <w:rPr>
-          <w:rFonts w:eastAsia="Times New Roman" w:cstheme="minorHAnsi"/>
-          <w:kern w:val="0"/>
-          <w:sz w:val="24"/>
-          <w:szCs w:val="24"/>
-          <w:lang w:eastAsia="en-IN"/>
-          <w14:ligatures w14:val="none"/>
-        </w:rPr>
-      </w:pPr>
-      <w:r>
-        <w:rPr>
-          <w:rFonts w:eastAsia="Times New Roman" w:cstheme="minorHAnsi"/>
-          <w:b/>
-          <w:bCs/>
-          <w:color w:val="000000"/>
-          <w:kern w:val="0"/>
-          <w:szCs w:val="22"/>
-          <w:lang w:eastAsia="en-IN"/>
-          <w14:ligatures w14:val="none"/>
-        </w:rPr>
         <w:t>Style Guidelines</w:t>
       </w:r>
     </w:p>
@@ -10489,7 +10875,6 @@
           <w:lang w:eastAsia="en-IN"/>
           <w14:ligatures w14:val="none"/>
         </w:rPr>
-        <w:lastRenderedPageBreak/>
         <w:t xml:space="preserve">Consistency: </w:t>
       </w:r>
       <w:r>
@@ -11123,6 +11508,7 @@
           <w:lang w:eastAsia="en-IN"/>
           <w14:ligatures w14:val="none"/>
         </w:rPr>
+        <w:lastRenderedPageBreak/>
         <w:t>For example, if you have the number 12.34500 and use %3.5lf, it will be printed as "12.34500" because it already has more than 3 characters.</w:t>
       </w:r>
     </w:p>
@@ -11178,7 +11564,6 @@
           <w:lang w:eastAsia="en-IN"/>
           <w14:ligatures w14:val="none"/>
         </w:rPr>
-        <w:lastRenderedPageBreak/>
         <w:t xml:space="preserve">%0.5lf - </w:t>
       </w:r>
       <w:r>
@@ -11983,6 +12368,7 @@
           <w:sz w:val="22"/>
           <w:szCs w:val="22"/>
         </w:rPr>
+        <w:lastRenderedPageBreak/>
         <w:t>The const qualifier used for a function parameter indicates that the function promises not to modify the value of that parameter within the function, providing a clear contract and preventing unintended modifications to the argument. This enhances code clarity, readability, and helps catch accidental modifications during compilation.</w:t>
       </w:r>
     </w:p>
@@ -12018,7 +12404,6 @@
           <w:sz w:val="22"/>
           <w:szCs w:val="22"/>
         </w:rPr>
-        <w:lastRenderedPageBreak/>
         <w:t>Passing by address allows functions to directly access and modify the original data, avoiding the overhead of creating a duplicate copy of the entire variable. This approach is particularly beneficial for large data structures, as it reduces memory consumption and improves performance. Additionally, passing by address is essential when you want a function to modify the original value, as changes made to a copy in pass by value would not affect the original variable outside the function.</w:t>
       </w:r>
     </w:p>
@@ -13961,6 +14346,119 @@
     </w:lvl>
   </w:abstractNum>
   <w:abstractNum w:abstractNumId="15" w15:restartNumberingAfterBreak="0">
+    <w:nsid w:val="49266B13"/>
+    <w:multiLevelType w:val="hybridMultilevel"/>
+    <w:tmpl w:val="069A7AE0"/>
+    <w:lvl w:ilvl="0" w:tplc="40090001">
+      <w:start w:val="1"/>
+      <w:numFmt w:val="bullet"/>
+      <w:lvlText w:val=""/>
+      <w:lvlJc w:val="left"/>
+      <w:pPr>
+        <w:ind w:left="720" w:hanging="360"/>
+      </w:pPr>
+      <w:rPr>
+        <w:rFonts w:ascii="Symbol" w:hAnsi="Symbol" w:hint="default"/>
+      </w:rPr>
+    </w:lvl>
+    <w:lvl w:ilvl="1" w:tplc="40090003" w:tentative="1">
+      <w:start w:val="1"/>
+      <w:numFmt w:val="bullet"/>
+      <w:lvlText w:val="o"/>
+      <w:lvlJc w:val="left"/>
+      <w:pPr>
+        <w:ind w:left="1440" w:hanging="360"/>
+      </w:pPr>
+      <w:rPr>
+        <w:rFonts w:ascii="Courier New" w:hAnsi="Courier New" w:cs="Courier New" w:hint="default"/>
+      </w:rPr>
+    </w:lvl>
+    <w:lvl w:ilvl="2" w:tplc="40090005" w:tentative="1">
+      <w:start w:val="1"/>
+      <w:numFmt w:val="bullet"/>
+      <w:lvlText w:val=""/>
+      <w:lvlJc w:val="left"/>
+      <w:pPr>
+        <w:ind w:left="2160" w:hanging="360"/>
+      </w:pPr>
+      <w:rPr>
+        <w:rFonts w:ascii="Wingdings" w:hAnsi="Wingdings" w:hint="default"/>
+      </w:rPr>
+    </w:lvl>
+    <w:lvl w:ilvl="3" w:tplc="40090001" w:tentative="1">
+      <w:start w:val="1"/>
+      <w:numFmt w:val="bullet"/>
+      <w:lvlText w:val=""/>
+      <w:lvlJc w:val="left"/>
+      <w:pPr>
+        <w:ind w:left="2880" w:hanging="360"/>
+      </w:pPr>
+      <w:rPr>
+        <w:rFonts w:ascii="Symbol" w:hAnsi="Symbol" w:hint="default"/>
+      </w:rPr>
+    </w:lvl>
+    <w:lvl w:ilvl="4" w:tplc="40090003" w:tentative="1">
+      <w:start w:val="1"/>
+      <w:numFmt w:val="bullet"/>
+      <w:lvlText w:val="o"/>
+      <w:lvlJc w:val="left"/>
+      <w:pPr>
+        <w:ind w:left="3600" w:hanging="360"/>
+      </w:pPr>
+      <w:rPr>
+        <w:rFonts w:ascii="Courier New" w:hAnsi="Courier New" w:cs="Courier New" w:hint="default"/>
+      </w:rPr>
+    </w:lvl>
+    <w:lvl w:ilvl="5" w:tplc="40090005" w:tentative="1">
+      <w:start w:val="1"/>
+      <w:numFmt w:val="bullet"/>
+      <w:lvlText w:val=""/>
+      <w:lvlJc w:val="left"/>
+      <w:pPr>
+        <w:ind w:left="4320" w:hanging="360"/>
+      </w:pPr>
+      <w:rPr>
+        <w:rFonts w:ascii="Wingdings" w:hAnsi="Wingdings" w:hint="default"/>
+      </w:rPr>
+    </w:lvl>
+    <w:lvl w:ilvl="6" w:tplc="40090001" w:tentative="1">
+      <w:start w:val="1"/>
+      <w:numFmt w:val="bullet"/>
+      <w:lvlText w:val=""/>
+      <w:lvlJc w:val="left"/>
+      <w:pPr>
+        <w:ind w:left="5040" w:hanging="360"/>
+      </w:pPr>
+      <w:rPr>
+        <w:rFonts w:ascii="Symbol" w:hAnsi="Symbol" w:hint="default"/>
+      </w:rPr>
+    </w:lvl>
+    <w:lvl w:ilvl="7" w:tplc="40090003" w:tentative="1">
+      <w:start w:val="1"/>
+      <w:numFmt w:val="bullet"/>
+      <w:lvlText w:val="o"/>
+      <w:lvlJc w:val="left"/>
+      <w:pPr>
+        <w:ind w:left="5760" w:hanging="360"/>
+      </w:pPr>
+      <w:rPr>
+        <w:rFonts w:ascii="Courier New" w:hAnsi="Courier New" w:cs="Courier New" w:hint="default"/>
+      </w:rPr>
+    </w:lvl>
+    <w:lvl w:ilvl="8" w:tplc="40090005" w:tentative="1">
+      <w:start w:val="1"/>
+      <w:numFmt w:val="bullet"/>
+      <w:lvlText w:val=""/>
+      <w:lvlJc w:val="left"/>
+      <w:pPr>
+        <w:ind w:left="6480" w:hanging="360"/>
+      </w:pPr>
+      <w:rPr>
+        <w:rFonts w:ascii="Wingdings" w:hAnsi="Wingdings" w:hint="default"/>
+      </w:rPr>
+    </w:lvl>
+  </w:abstractNum>
+  <w:abstractNum w:abstractNumId="16" w15:restartNumberingAfterBreak="0">
     <w:nsid w:val="4E914A9C"/>
     <w:multiLevelType w:val="hybridMultilevel"/>
     <w:tmpl w:val="653C17EA"/>
@@ -14073,7 +14571,7 @@
       </w:rPr>
     </w:lvl>
   </w:abstractNum>
-  <w:abstractNum w:abstractNumId="16" w15:restartNumberingAfterBreak="0">
+  <w:abstractNum w:abstractNumId="17" w15:restartNumberingAfterBreak="0">
     <w:nsid w:val="54BB4FCE"/>
     <w:multiLevelType w:val="hybridMultilevel"/>
     <w:tmpl w:val="CD18C9B6"/>
@@ -14186,7 +14684,7 @@
       </w:rPr>
     </w:lvl>
   </w:abstractNum>
-  <w:abstractNum w:abstractNumId="17" w15:restartNumberingAfterBreak="0">
+  <w:abstractNum w:abstractNumId="18" w15:restartNumberingAfterBreak="0">
     <w:nsid w:val="5A472953"/>
     <w:multiLevelType w:val="hybridMultilevel"/>
     <w:tmpl w:val="1E4CBD68"/>
@@ -14299,7 +14797,7 @@
       </w:rPr>
     </w:lvl>
   </w:abstractNum>
-  <w:abstractNum w:abstractNumId="18" w15:restartNumberingAfterBreak="0">
+  <w:abstractNum w:abstractNumId="19" w15:restartNumberingAfterBreak="0">
     <w:nsid w:val="60671F91"/>
     <w:multiLevelType w:val="hybridMultilevel"/>
     <w:tmpl w:val="14A4281E"/>
@@ -14412,7 +14910,7 @@
       </w:rPr>
     </w:lvl>
   </w:abstractNum>
-  <w:abstractNum w:abstractNumId="19" w15:restartNumberingAfterBreak="0">
+  <w:abstractNum w:abstractNumId="20" w15:restartNumberingAfterBreak="0">
     <w:nsid w:val="64136C04"/>
     <w:multiLevelType w:val="multilevel"/>
     <w:tmpl w:val="291ED1C2"/>
@@ -14525,7 +15023,7 @@
       </w:pPr>
     </w:lvl>
   </w:abstractNum>
-  <w:abstractNum w:abstractNumId="20" w15:restartNumberingAfterBreak="0">
+  <w:abstractNum w:abstractNumId="21" w15:restartNumberingAfterBreak="0">
     <w:nsid w:val="6A772A34"/>
     <w:multiLevelType w:val="hybridMultilevel"/>
     <w:tmpl w:val="8E083D0C"/>
@@ -14638,7 +15136,7 @@
       </w:rPr>
     </w:lvl>
   </w:abstractNum>
-  <w:abstractNum w:abstractNumId="21" w15:restartNumberingAfterBreak="0">
+  <w:abstractNum w:abstractNumId="22" w15:restartNumberingAfterBreak="0">
     <w:nsid w:val="6B0B524D"/>
     <w:multiLevelType w:val="hybridMultilevel"/>
     <w:tmpl w:val="F5428ED0"/>
@@ -14751,7 +15249,7 @@
       </w:rPr>
     </w:lvl>
   </w:abstractNum>
-  <w:abstractNum w:abstractNumId="22" w15:restartNumberingAfterBreak="0">
+  <w:abstractNum w:abstractNumId="23" w15:restartNumberingAfterBreak="0">
     <w:nsid w:val="6B8F1EDD"/>
     <w:multiLevelType w:val="hybridMultilevel"/>
     <w:tmpl w:val="56B6047E"/>
@@ -14864,7 +15362,7 @@
       </w:rPr>
     </w:lvl>
   </w:abstractNum>
-  <w:abstractNum w:abstractNumId="23" w15:restartNumberingAfterBreak="0">
+  <w:abstractNum w:abstractNumId="24" w15:restartNumberingAfterBreak="0">
     <w:nsid w:val="6C0E31A1"/>
     <w:multiLevelType w:val="hybridMultilevel"/>
     <w:tmpl w:val="53F43650"/>
@@ -14977,7 +15475,7 @@
       </w:rPr>
     </w:lvl>
   </w:abstractNum>
-  <w:abstractNum w:abstractNumId="24" w15:restartNumberingAfterBreak="0">
+  <w:abstractNum w:abstractNumId="25" w15:restartNumberingAfterBreak="0">
     <w:nsid w:val="740822FB"/>
     <w:multiLevelType w:val="multilevel"/>
     <w:tmpl w:val="7FD2366A"/>
@@ -15090,7 +15588,7 @@
       </w:pPr>
     </w:lvl>
   </w:abstractNum>
-  <w:abstractNum w:abstractNumId="25" w15:restartNumberingAfterBreak="0">
+  <w:abstractNum w:abstractNumId="26" w15:restartNumberingAfterBreak="0">
     <w:nsid w:val="79AD3F3D"/>
     <w:multiLevelType w:val="multilevel"/>
     <w:tmpl w:val="9DD0CC60"/>
@@ -15203,7 +15701,7 @@
       </w:pPr>
     </w:lvl>
   </w:abstractNum>
-  <w:abstractNum w:abstractNumId="26" w15:restartNumberingAfterBreak="0">
+  <w:abstractNum w:abstractNumId="27" w15:restartNumberingAfterBreak="0">
     <w:nsid w:val="7B9672F9"/>
     <w:multiLevelType w:val="hybridMultilevel"/>
     <w:tmpl w:val="501467F8"/>
@@ -15316,7 +15814,7 @@
       </w:rPr>
     </w:lvl>
   </w:abstractNum>
-  <w:abstractNum w:abstractNumId="27" w15:restartNumberingAfterBreak="0">
+  <w:abstractNum w:abstractNumId="28" w15:restartNumberingAfterBreak="0">
     <w:nsid w:val="7C220A20"/>
     <w:multiLevelType w:val="hybridMultilevel"/>
     <w:tmpl w:val="1BBC4A58"/>
@@ -15429,7 +15927,7 @@
       </w:rPr>
     </w:lvl>
   </w:abstractNum>
-  <w:abstractNum w:abstractNumId="28" w15:restartNumberingAfterBreak="0">
+  <w:abstractNum w:abstractNumId="29" w15:restartNumberingAfterBreak="0">
     <w:nsid w:val="7D810069"/>
     <w:multiLevelType w:val="hybridMultilevel"/>
     <w:tmpl w:val="EEE42D1E"/>
@@ -15556,16 +16054,16 @@
     </w:lvlOverride>
   </w:num>
   <w:num w:numId="3" w16cid:durableId="1525437188">
-    <w:abstractNumId w:val="19"/>
+    <w:abstractNumId w:val="20"/>
   </w:num>
   <w:num w:numId="4" w16cid:durableId="224222654">
-    <w:abstractNumId w:val="25"/>
+    <w:abstractNumId w:val="26"/>
   </w:num>
   <w:num w:numId="5" w16cid:durableId="1752119632">
     <w:abstractNumId w:val="6"/>
   </w:num>
   <w:num w:numId="6" w16cid:durableId="2031834975">
-    <w:abstractNumId w:val="24"/>
+    <w:abstractNumId w:val="25"/>
   </w:num>
   <w:num w:numId="7" w16cid:durableId="2132555913">
     <w:abstractNumId w:val="11"/>
@@ -15581,16 +16079,16 @@
     <w:abstractNumId w:val="0"/>
   </w:num>
   <w:num w:numId="9" w16cid:durableId="879896937">
-    <w:abstractNumId w:val="17"/>
+    <w:abstractNumId w:val="18"/>
   </w:num>
   <w:num w:numId="10" w16cid:durableId="1105004181">
     <w:abstractNumId w:val="12"/>
   </w:num>
   <w:num w:numId="11" w16cid:durableId="1416437157">
-    <w:abstractNumId w:val="26"/>
+    <w:abstractNumId w:val="27"/>
   </w:num>
   <w:num w:numId="12" w16cid:durableId="1717240491">
-    <w:abstractNumId w:val="27"/>
+    <w:abstractNumId w:val="28"/>
   </w:num>
   <w:num w:numId="13" w16cid:durableId="1074623409">
     <w:abstractNumId w:val="10"/>
@@ -15602,16 +16100,16 @@
     <w:abstractNumId w:val="9"/>
   </w:num>
   <w:num w:numId="16" w16cid:durableId="936064119">
-    <w:abstractNumId w:val="22"/>
+    <w:abstractNumId w:val="23"/>
   </w:num>
   <w:num w:numId="17" w16cid:durableId="1116170986">
-    <w:abstractNumId w:val="21"/>
+    <w:abstractNumId w:val="22"/>
   </w:num>
   <w:num w:numId="18" w16cid:durableId="261038129">
     <w:abstractNumId w:val="13"/>
   </w:num>
   <w:num w:numId="19" w16cid:durableId="417408939">
-    <w:abstractNumId w:val="28"/>
+    <w:abstractNumId w:val="29"/>
   </w:num>
   <w:num w:numId="20" w16cid:durableId="1056129919">
     <w:abstractNumId w:val="4"/>
@@ -15629,19 +16127,22 @@
     <w:abstractNumId w:val="14"/>
   </w:num>
   <w:num w:numId="25" w16cid:durableId="49887538">
+    <w:abstractNumId w:val="17"/>
+  </w:num>
+  <w:num w:numId="26" w16cid:durableId="1285502685">
+    <w:abstractNumId w:val="21"/>
+  </w:num>
+  <w:num w:numId="27" w16cid:durableId="1278440213">
+    <w:abstractNumId w:val="19"/>
+  </w:num>
+  <w:num w:numId="28" w16cid:durableId="641543760">
     <w:abstractNumId w:val="16"/>
   </w:num>
-  <w:num w:numId="26" w16cid:durableId="1285502685">
-    <w:abstractNumId w:val="20"/>
+  <w:num w:numId="29" w16cid:durableId="1929918900">
+    <w:abstractNumId w:val="24"/>
   </w:num>
-  <w:num w:numId="27" w16cid:durableId="1278440213">
-    <w:abstractNumId w:val="18"/>
-  </w:num>
-  <w:num w:numId="28" w16cid:durableId="641543760">
+  <w:num w:numId="30" w16cid:durableId="509175092">
     <w:abstractNumId w:val="15"/>
-  </w:num>
-  <w:num w:numId="29" w16cid:durableId="1929918900">
-    <w:abstractNumId w:val="23"/>
   </w:num>
 </w:numbering>
 </file>

</xml_diff>

<commit_message>
added #include definition to c notes
</commit_message>
<xml_diff>
--- a/Programming/C-Notes.docx
+++ b/Programming/C-Notes.docx
@@ -2850,6 +2850,163 @@
           <w14:ligatures w14:val="none"/>
         </w:rPr>
         <w:t>}</w:t>
+      </w:r>
+    </w:p>
+    <w:p>
+      <w:pPr>
+        <w:spacing w:after="0" w:line="240" w:lineRule="auto"/>
+        <w:rPr>
+          <w:rFonts w:eastAsia="Times New Roman" w:cstheme="minorHAnsi"/>
+          <w:b/>
+          <w:bCs/>
+          <w:color w:val="000000"/>
+          <w:kern w:val="0"/>
+          <w:sz w:val="24"/>
+          <w:szCs w:val="24"/>
+          <w:lang w:eastAsia="en-IN"/>
+          <w14:ligatures w14:val="none"/>
+        </w:rPr>
+      </w:pPr>
+    </w:p>
+    <w:p>
+      <w:pPr>
+        <w:spacing w:after="0" w:line="240" w:lineRule="auto"/>
+        <w:rPr>
+          <w:rFonts w:eastAsia="Times New Roman" w:cstheme="minorHAnsi"/>
+          <w:b/>
+          <w:bCs/>
+          <w:color w:val="7030A0"/>
+          <w:kern w:val="0"/>
+          <w:sz w:val="24"/>
+          <w:szCs w:val="24"/>
+          <w:lang w:eastAsia="en-IN"/>
+          <w14:ligatures w14:val="none"/>
+        </w:rPr>
+      </w:pPr>
+      <w:r>
+        <w:rPr>
+          <w:rFonts w:eastAsia="Times New Roman" w:cstheme="minorHAnsi"/>
+          <w:b/>
+          <w:bCs/>
+          <w:color w:val="7030A0"/>
+          <w:kern w:val="0"/>
+          <w:sz w:val="24"/>
+          <w:szCs w:val="24"/>
+          <w:lang w:eastAsia="en-IN"/>
+          <w14:ligatures w14:val="none"/>
+        </w:rPr>
+        <w:t>What does this #include – does?</w:t>
+      </w:r>
+    </w:p>
+    <w:p>
+      <w:pPr>
+        <w:spacing w:after="0" w:line="240" w:lineRule="auto"/>
+        <w:rPr>
+          <w:rFonts w:eastAsia="Times New Roman" w:cstheme="minorHAnsi"/>
+          <w:b/>
+          <w:bCs/>
+          <w:color w:val="000000"/>
+          <w:kern w:val="0"/>
+          <w:sz w:val="24"/>
+          <w:szCs w:val="24"/>
+          <w:lang w:eastAsia="en-IN"/>
+          <w14:ligatures w14:val="none"/>
+        </w:rPr>
+      </w:pPr>
+      <w:r>
+        <w:rPr>
+          <w:rFonts w:eastAsia="Times New Roman" w:cstheme="minorHAnsi"/>
+          <w:b/>
+          <w:bCs/>
+          <w:color w:val="000000"/>
+          <w:kern w:val="0"/>
+          <w:sz w:val="24"/>
+          <w:szCs w:val="24"/>
+          <w:lang w:eastAsia="en-IN"/>
+          <w14:ligatures w14:val="none"/>
+        </w:rPr>
+        <w:t>#</w:t>
+      </w:r>
+      <w:r>
+        <w:rPr>
+          <w:rFonts w:eastAsia="Times New Roman" w:cstheme="minorHAnsi"/>
+          <w:b/>
+          <w:bCs/>
+          <w:color w:val="000000"/>
+          <w:kern w:val="0"/>
+          <w:sz w:val="24"/>
+          <w:szCs w:val="24"/>
+          <w:lang w:eastAsia="en-IN"/>
+          <w14:ligatures w14:val="none"/>
+        </w:rPr>
+        <w:t xml:space="preserve">include </w:t>
+      </w:r>
+      <w:r>
+        <w:rPr>
+          <w:rFonts w:eastAsia="Times New Roman" w:cstheme="minorHAnsi"/>
+          <w:color w:val="000000"/>
+          <w:kern w:val="0"/>
+          <w:sz w:val="24"/>
+          <w:szCs w:val="24"/>
+          <w:lang w:eastAsia="en-IN"/>
+          <w14:ligatures w14:val="none"/>
+        </w:rPr>
+        <w:t xml:space="preserve">is simply a </w:t>
+      </w:r>
+      <w:r>
+        <w:rPr>
+          <w:rFonts w:eastAsia="Times New Roman" w:cstheme="minorHAnsi"/>
+          <w:b/>
+          <w:bCs/>
+          <w:color w:val="7030A0"/>
+          <w:kern w:val="0"/>
+          <w:sz w:val="24"/>
+          <w:szCs w:val="24"/>
+          <w:highlight w:val="yellow"/>
+          <w:lang w:eastAsia="en-IN"/>
+          <w14:ligatures w14:val="none"/>
+        </w:rPr>
+        <w:t>copy-and-paste</w:t>
+      </w:r>
+      <w:r>
+        <w:rPr>
+          <w:rFonts w:eastAsia="Times New Roman" w:cstheme="minorHAnsi"/>
+          <w:b/>
+          <w:bCs/>
+          <w:color w:val="000000"/>
+          <w:kern w:val="0"/>
+          <w:sz w:val="24"/>
+          <w:szCs w:val="24"/>
+          <w:lang w:eastAsia="en-IN"/>
+          <w14:ligatures w14:val="none"/>
+        </w:rPr>
+        <w:t xml:space="preserve">, </w:t>
+      </w:r>
+      <w:r>
+        <w:rPr>
+          <w:rFonts w:eastAsia="Times New Roman" w:cstheme="minorHAnsi"/>
+          <w:color w:val="000000"/>
+          <w:kern w:val="0"/>
+          <w:sz w:val="24"/>
+          <w:szCs w:val="24"/>
+          <w:lang w:eastAsia="en-IN"/>
+          <w14:ligatures w14:val="none"/>
+        </w:rPr>
+        <w:t>it pastes all the contents of what we are including</w:t>
+      </w:r>
+      <w:r>
+        <w:rPr>
+          <w:rFonts w:eastAsia="Times New Roman" w:cstheme="minorHAnsi"/>
+          <w:b/>
+          <w:bCs/>
+          <w:color w:val="000000"/>
+          <w:kern w:val="0"/>
+          <w:sz w:val="24"/>
+          <w:szCs w:val="24"/>
+          <w:lang w:eastAsia="en-IN"/>
+          <w14:ligatures w14:val="none"/>
+        </w:rPr>
+        <w:t xml:space="preserve"> before the compilation begins (pre-processor).</w:t>
       </w:r>
     </w:p>
     <w:p>
@@ -4082,6 +4239,7 @@
           <w:lang w:eastAsia="en-IN"/>
           <w14:ligatures w14:val="none"/>
         </w:rPr>
+        <w:lastRenderedPageBreak/>
         <w:t xml:space="preserve">                                                </w:t>
       </w:r>
       <w:r>
@@ -5525,6 +5683,7 @@
           <w:lang w:eastAsia="en-IN"/>
           <w14:ligatures w14:val="none"/>
         </w:rPr>
+        <w:lastRenderedPageBreak/>
         <w:t>Variable Declarations</w:t>
       </w:r>
     </w:p>
@@ -5578,7 +5737,6 @@
           <w:lang w:eastAsia="en-IN"/>
           <w14:ligatures w14:val="none"/>
         </w:rPr>
-        <w:lastRenderedPageBreak/>
         <w:t>[</w:t>
       </w:r>
       <w:proofErr w:type="spellStart"/>
@@ -6136,6 +6294,7 @@
           <w:lang w:eastAsia="en-IN"/>
           <w14:ligatures w14:val="none"/>
         </w:rPr>
+        <w:lastRenderedPageBreak/>
         <w:t>Naming Conventions</w:t>
       </w:r>
     </w:p>
@@ -6224,7 +6383,6 @@
           <w:lang w:eastAsia="en-IN"/>
           <w14:ligatures w14:val="none"/>
         </w:rPr>
-        <w:lastRenderedPageBreak/>
         <w:t xml:space="preserve">contains any combination of letters, digits and underscores (_) </w:t>
       </w:r>
     </w:p>
@@ -6871,9 +7029,12 @@
           <w:lang w:eastAsia="en-IN"/>
           <w14:ligatures w14:val="none"/>
         </w:rPr>
-        <w:t xml:space="preserve">auto       _Bool      </w:t>
-      </w:r>
-      <w:r>
+        <w:t>auto       _Bool          break     case</w:t>
+      </w:r>
+    </w:p>
+    <w:p>
+      <w:pPr>
+        <w:spacing w:after="0" w:line="240" w:lineRule="auto"/>
         <w:rPr>
           <w:rFonts w:eastAsia="Times New Roman" w:cstheme="minorHAnsi"/>
           <w:b/>
@@ -6886,8 +7047,7 @@
           <w:lang w:eastAsia="en-IN"/>
           <w14:ligatures w14:val="none"/>
         </w:rPr>
-        <w:t xml:space="preserve">    </w:t>
-      </w:r>
+      </w:pPr>
       <w:r>
         <w:rPr>
           <w:rFonts w:eastAsia="Times New Roman" w:cstheme="minorHAnsi"/>
@@ -6901,12 +7061,10 @@
           <w:lang w:eastAsia="en-IN"/>
           <w14:ligatures w14:val="none"/>
         </w:rPr>
-        <w:t>break     case</w:t>
-      </w:r>
-    </w:p>
-    <w:p>
-      <w:pPr>
-        <w:spacing w:after="0" w:line="240" w:lineRule="auto"/>
+        <w:t xml:space="preserve">char       _Complex   </w:t>
+      </w:r>
+      <w:proofErr w:type="spellStart"/>
+      <w:r>
         <w:rPr>
           <w:rFonts w:eastAsia="Times New Roman" w:cstheme="minorHAnsi"/>
           <w:b/>
@@ -6919,7 +7077,9 @@
           <w:lang w:eastAsia="en-IN"/>
           <w14:ligatures w14:val="none"/>
         </w:rPr>
-      </w:pPr>
+        <w:t>const</w:t>
+      </w:r>
+      <w:proofErr w:type="spellEnd"/>
       <w:r>
         <w:rPr>
           <w:rFonts w:eastAsia="Times New Roman" w:cstheme="minorHAnsi"/>
@@ -6933,7 +7093,88 @@
           <w:lang w:eastAsia="en-IN"/>
           <w14:ligatures w14:val="none"/>
         </w:rPr>
-        <w:t xml:space="preserve">char       _Complex   </w:t>
+        <w:t xml:space="preserve">     continue</w:t>
+      </w:r>
+    </w:p>
+    <w:p>
+      <w:pPr>
+        <w:spacing w:after="0" w:line="240" w:lineRule="auto"/>
+        <w:rPr>
+          <w:rFonts w:eastAsia="Times New Roman" w:cstheme="minorHAnsi"/>
+          <w:b/>
+          <w:bCs/>
+          <w:color w:val="7030A0"/>
+          <w:kern w:val="0"/>
+          <w:sz w:val="24"/>
+          <w:szCs w:val="24"/>
+          <w:highlight w:val="yellow"/>
+          <w:lang w:eastAsia="en-IN"/>
+          <w14:ligatures w14:val="none"/>
+        </w:rPr>
+      </w:pPr>
+      <w:proofErr w:type="gramStart"/>
+      <w:r>
+        <w:rPr>
+          <w:rFonts w:eastAsia="Times New Roman" w:cstheme="minorHAnsi"/>
+          <w:b/>
+          <w:bCs/>
+          <w:color w:val="7030A0"/>
+          <w:kern w:val="0"/>
+          <w:sz w:val="24"/>
+          <w:szCs w:val="24"/>
+          <w:highlight w:val="yellow"/>
+          <w:lang w:eastAsia="en-IN"/>
+          <w14:ligatures w14:val="none"/>
+        </w:rPr>
+        <w:t>default  restrict</w:t>
+      </w:r>
+      <w:proofErr w:type="gramEnd"/>
+      <w:r>
+        <w:rPr>
+          <w:rFonts w:eastAsia="Times New Roman" w:cstheme="minorHAnsi"/>
+          <w:b/>
+          <w:bCs/>
+          <w:color w:val="7030A0"/>
+          <w:kern w:val="0"/>
+          <w:sz w:val="24"/>
+          <w:szCs w:val="24"/>
+          <w:highlight w:val="yellow"/>
+          <w:lang w:eastAsia="en-IN"/>
+          <w14:ligatures w14:val="none"/>
+        </w:rPr>
+        <w:t xml:space="preserve">        do          double</w:t>
+      </w:r>
+    </w:p>
+    <w:p>
+      <w:pPr>
+        <w:spacing w:after="0" w:line="240" w:lineRule="auto"/>
+        <w:rPr>
+          <w:rFonts w:eastAsia="Times New Roman" w:cstheme="minorHAnsi"/>
+          <w:b/>
+          <w:bCs/>
+          <w:color w:val="7030A0"/>
+          <w:kern w:val="0"/>
+          <w:sz w:val="24"/>
+          <w:szCs w:val="24"/>
+          <w:highlight w:val="yellow"/>
+          <w:lang w:eastAsia="en-IN"/>
+          <w14:ligatures w14:val="none"/>
+        </w:rPr>
+      </w:pPr>
+      <w:r>
+        <w:rPr>
+          <w:rFonts w:eastAsia="Times New Roman" w:cstheme="minorHAnsi"/>
+          <w:b/>
+          <w:bCs/>
+          <w:color w:val="7030A0"/>
+          <w:kern w:val="0"/>
+          <w:sz w:val="24"/>
+          <w:szCs w:val="24"/>
+          <w:highlight w:val="yellow"/>
+          <w:lang w:eastAsia="en-IN"/>
+          <w14:ligatures w14:val="none"/>
+        </w:rPr>
+        <w:t xml:space="preserve">else        </w:t>
       </w:r>
       <w:proofErr w:type="spellStart"/>
       <w:r>
@@ -6949,7 +7190,7 @@
           <w:lang w:eastAsia="en-IN"/>
           <w14:ligatures w14:val="none"/>
         </w:rPr>
-        <w:t>const</w:t>
+        <w:t>enum</w:t>
       </w:r>
       <w:proofErr w:type="spellEnd"/>
       <w:r>
@@ -6965,7 +7206,7 @@
           <w:lang w:eastAsia="en-IN"/>
           <w14:ligatures w14:val="none"/>
         </w:rPr>
-        <w:t xml:space="preserve">     continue</w:t>
+        <w:t xml:space="preserve">          extern   float</w:t>
       </w:r>
     </w:p>
     <w:p>
@@ -6984,6 +7225,166 @@
           <w14:ligatures w14:val="none"/>
         </w:rPr>
       </w:pPr>
+      <w:r>
+        <w:rPr>
+          <w:rFonts w:eastAsia="Times New Roman" w:cstheme="minorHAnsi"/>
+          <w:b/>
+          <w:bCs/>
+          <w:color w:val="7030A0"/>
+          <w:kern w:val="0"/>
+          <w:sz w:val="24"/>
+          <w:szCs w:val="24"/>
+          <w:highlight w:val="yellow"/>
+          <w:lang w:eastAsia="en-IN"/>
+          <w14:ligatures w14:val="none"/>
+        </w:rPr>
+        <w:t xml:space="preserve">for          </w:t>
+      </w:r>
+      <w:proofErr w:type="spellStart"/>
+      <w:r>
+        <w:rPr>
+          <w:rFonts w:eastAsia="Times New Roman" w:cstheme="minorHAnsi"/>
+          <w:b/>
+          <w:bCs/>
+          <w:color w:val="7030A0"/>
+          <w:kern w:val="0"/>
+          <w:sz w:val="24"/>
+          <w:szCs w:val="24"/>
+          <w:highlight w:val="yellow"/>
+          <w:lang w:eastAsia="en-IN"/>
+          <w14:ligatures w14:val="none"/>
+        </w:rPr>
+        <w:t>goto</w:t>
+      </w:r>
+      <w:proofErr w:type="spellEnd"/>
+      <w:r>
+        <w:rPr>
+          <w:rFonts w:eastAsia="Times New Roman" w:cstheme="minorHAnsi"/>
+          <w:b/>
+          <w:bCs/>
+          <w:color w:val="7030A0"/>
+          <w:kern w:val="0"/>
+          <w:sz w:val="24"/>
+          <w:szCs w:val="24"/>
+          <w:highlight w:val="yellow"/>
+          <w:lang w:eastAsia="en-IN"/>
+          <w14:ligatures w14:val="none"/>
+        </w:rPr>
+        <w:t xml:space="preserve">            if            _Imaginary</w:t>
+      </w:r>
+    </w:p>
+    <w:p>
+      <w:pPr>
+        <w:spacing w:after="0" w:line="240" w:lineRule="auto"/>
+        <w:rPr>
+          <w:rFonts w:eastAsia="Times New Roman" w:cstheme="minorHAnsi"/>
+          <w:b/>
+          <w:bCs/>
+          <w:color w:val="7030A0"/>
+          <w:kern w:val="0"/>
+          <w:sz w:val="24"/>
+          <w:szCs w:val="24"/>
+          <w:highlight w:val="yellow"/>
+          <w:lang w:eastAsia="en-IN"/>
+          <w14:ligatures w14:val="none"/>
+        </w:rPr>
+      </w:pPr>
+      <w:r>
+        <w:rPr>
+          <w:rFonts w:eastAsia="Times New Roman" w:cstheme="minorHAnsi"/>
+          <w:b/>
+          <w:bCs/>
+          <w:color w:val="7030A0"/>
+          <w:kern w:val="0"/>
+          <w:sz w:val="24"/>
+          <w:szCs w:val="24"/>
+          <w:highlight w:val="yellow"/>
+          <w:lang w:eastAsia="en-IN"/>
+          <w14:ligatures w14:val="none"/>
+        </w:rPr>
+        <w:t>inline     int                long       register</w:t>
+      </w:r>
+    </w:p>
+    <w:p>
+      <w:pPr>
+        <w:spacing w:after="0" w:line="240" w:lineRule="auto"/>
+        <w:rPr>
+          <w:rFonts w:eastAsia="Times New Roman" w:cstheme="minorHAnsi"/>
+          <w:b/>
+          <w:bCs/>
+          <w:color w:val="7030A0"/>
+          <w:kern w:val="0"/>
+          <w:sz w:val="24"/>
+          <w:szCs w:val="24"/>
+          <w:highlight w:val="yellow"/>
+          <w:lang w:eastAsia="en-IN"/>
+          <w14:ligatures w14:val="none"/>
+        </w:rPr>
+      </w:pPr>
+      <w:r>
+        <w:rPr>
+          <w:rFonts w:eastAsia="Times New Roman" w:cstheme="minorHAnsi"/>
+          <w:b/>
+          <w:bCs/>
+          <w:color w:val="7030A0"/>
+          <w:kern w:val="0"/>
+          <w:sz w:val="24"/>
+          <w:szCs w:val="24"/>
+          <w:highlight w:val="yellow"/>
+          <w:lang w:eastAsia="en-IN"/>
+          <w14:ligatures w14:val="none"/>
+        </w:rPr>
+        <w:t xml:space="preserve">return   short            signed   </w:t>
+      </w:r>
+      <w:proofErr w:type="spellStart"/>
+      <w:r>
+        <w:rPr>
+          <w:rFonts w:eastAsia="Times New Roman" w:cstheme="minorHAnsi"/>
+          <w:b/>
+          <w:bCs/>
+          <w:color w:val="7030A0"/>
+          <w:kern w:val="0"/>
+          <w:sz w:val="24"/>
+          <w:szCs w:val="24"/>
+          <w:highlight w:val="yellow"/>
+          <w:lang w:eastAsia="en-IN"/>
+          <w14:ligatures w14:val="none"/>
+        </w:rPr>
+        <w:t>sizeof</w:t>
+      </w:r>
+      <w:proofErr w:type="spellEnd"/>
+    </w:p>
+    <w:p>
+      <w:pPr>
+        <w:spacing w:after="0" w:line="240" w:lineRule="auto"/>
+        <w:rPr>
+          <w:rFonts w:eastAsia="Times New Roman" w:cstheme="minorHAnsi"/>
+          <w:b/>
+          <w:bCs/>
+          <w:color w:val="7030A0"/>
+          <w:kern w:val="0"/>
+          <w:sz w:val="24"/>
+          <w:szCs w:val="24"/>
+          <w:highlight w:val="yellow"/>
+          <w:lang w:eastAsia="en-IN"/>
+          <w14:ligatures w14:val="none"/>
+        </w:rPr>
+      </w:pPr>
+      <w:r>
+        <w:rPr>
+          <w:rFonts w:eastAsia="Times New Roman" w:cstheme="minorHAnsi"/>
+          <w:b/>
+          <w:bCs/>
+          <w:color w:val="7030A0"/>
+          <w:kern w:val="0"/>
+          <w:sz w:val="24"/>
+          <w:szCs w:val="24"/>
+          <w:highlight w:val="yellow"/>
+          <w:lang w:eastAsia="en-IN"/>
+          <w14:ligatures w14:val="none"/>
+        </w:rPr>
+        <w:t xml:space="preserve">static    </w:t>
+      </w:r>
       <w:proofErr w:type="gramStart"/>
       <w:r>
         <w:rPr>
@@ -6998,7 +7399,7 @@
           <w:lang w:eastAsia="en-IN"/>
           <w14:ligatures w14:val="none"/>
         </w:rPr>
-        <w:t>default  restrict</w:t>
+        <w:t>struct</w:t>
       </w:r>
       <w:proofErr w:type="gramEnd"/>
       <w:r>
@@ -7014,9 +7415,12 @@
           <w:lang w:eastAsia="en-IN"/>
           <w14:ligatures w14:val="none"/>
         </w:rPr>
-        <w:t xml:space="preserve">   </w:t>
-      </w:r>
-      <w:r>
+        <w:t xml:space="preserve">            switch    typedef</w:t>
+      </w:r>
+    </w:p>
+    <w:p>
+      <w:pPr>
+        <w:spacing w:after="0" w:line="240" w:lineRule="auto"/>
         <w:rPr>
           <w:rFonts w:eastAsia="Times New Roman" w:cstheme="minorHAnsi"/>
           <w:b/>
@@ -7029,8 +7433,7 @@
           <w:lang w:eastAsia="en-IN"/>
           <w14:ligatures w14:val="none"/>
         </w:rPr>
-        <w:t xml:space="preserve">     </w:t>
-      </w:r>
+      </w:pPr>
       <w:r>
         <w:rPr>
           <w:rFonts w:eastAsia="Times New Roman" w:cstheme="minorHAnsi"/>
@@ -7044,9 +7447,12 @@
           <w:lang w:eastAsia="en-IN"/>
           <w14:ligatures w14:val="none"/>
         </w:rPr>
-        <w:t xml:space="preserve">do        </w:t>
-      </w:r>
-      <w:r>
+        <w:t>union    unsigned     void      volatile</w:t>
+      </w:r>
+    </w:p>
+    <w:p>
+      <w:pPr>
+        <w:spacing w:after="0" w:line="240" w:lineRule="auto"/>
         <w:rPr>
           <w:rFonts w:eastAsia="Times New Roman" w:cstheme="minorHAnsi"/>
           <w:b/>
@@ -7055,691 +7461,24 @@
           <w:kern w:val="0"/>
           <w:sz w:val="24"/>
           <w:szCs w:val="24"/>
+          <w:lang w:eastAsia="en-IN"/>
+          <w14:ligatures w14:val="none"/>
+        </w:rPr>
+      </w:pPr>
+      <w:r>
+        <w:rPr>
+          <w:rFonts w:eastAsia="Times New Roman" w:cstheme="minorHAnsi"/>
+          <w:b/>
+          <w:bCs/>
+          <w:color w:val="7030A0"/>
+          <w:kern w:val="0"/>
+          <w:sz w:val="24"/>
+          <w:szCs w:val="24"/>
           <w:highlight w:val="yellow"/>
           <w:lang w:eastAsia="en-IN"/>
           <w14:ligatures w14:val="none"/>
         </w:rPr>
-        <w:t xml:space="preserve">  </w:t>
-      </w:r>
-      <w:r>
-        <w:rPr>
-          <w:rFonts w:eastAsia="Times New Roman" w:cstheme="minorHAnsi"/>
-          <w:b/>
-          <w:bCs/>
-          <w:color w:val="7030A0"/>
-          <w:kern w:val="0"/>
-          <w:sz w:val="24"/>
-          <w:szCs w:val="24"/>
-          <w:highlight w:val="yellow"/>
-          <w:lang w:eastAsia="en-IN"/>
-          <w14:ligatures w14:val="none"/>
-        </w:rPr>
-        <w:t>double</w:t>
-      </w:r>
-    </w:p>
-    <w:p>
-      <w:pPr>
-        <w:spacing w:after="0" w:line="240" w:lineRule="auto"/>
-        <w:rPr>
-          <w:rFonts w:eastAsia="Times New Roman" w:cstheme="minorHAnsi"/>
-          <w:b/>
-          <w:bCs/>
-          <w:color w:val="7030A0"/>
-          <w:kern w:val="0"/>
-          <w:sz w:val="24"/>
-          <w:szCs w:val="24"/>
-          <w:highlight w:val="yellow"/>
-          <w:lang w:eastAsia="en-IN"/>
-          <w14:ligatures w14:val="none"/>
-        </w:rPr>
-      </w:pPr>
-      <w:r>
-        <w:rPr>
-          <w:rFonts w:eastAsia="Times New Roman" w:cstheme="minorHAnsi"/>
-          <w:b/>
-          <w:bCs/>
-          <w:color w:val="7030A0"/>
-          <w:kern w:val="0"/>
-          <w:sz w:val="24"/>
-          <w:szCs w:val="24"/>
-          <w:highlight w:val="yellow"/>
-          <w:lang w:eastAsia="en-IN"/>
-          <w14:ligatures w14:val="none"/>
-        </w:rPr>
-        <w:t xml:space="preserve">else       </w:t>
-      </w:r>
-      <w:r>
-        <w:rPr>
-          <w:rFonts w:eastAsia="Times New Roman" w:cstheme="minorHAnsi"/>
-          <w:b/>
-          <w:bCs/>
-          <w:color w:val="7030A0"/>
-          <w:kern w:val="0"/>
-          <w:sz w:val="24"/>
-          <w:szCs w:val="24"/>
-          <w:highlight w:val="yellow"/>
-          <w:lang w:eastAsia="en-IN"/>
-          <w14:ligatures w14:val="none"/>
-        </w:rPr>
-        <w:t xml:space="preserve"> </w:t>
-      </w:r>
-      <w:proofErr w:type="spellStart"/>
-      <w:r>
-        <w:rPr>
-          <w:rFonts w:eastAsia="Times New Roman" w:cstheme="minorHAnsi"/>
-          <w:b/>
-          <w:bCs/>
-          <w:color w:val="7030A0"/>
-          <w:kern w:val="0"/>
-          <w:sz w:val="24"/>
-          <w:szCs w:val="24"/>
-          <w:highlight w:val="yellow"/>
-          <w:lang w:eastAsia="en-IN"/>
-          <w14:ligatures w14:val="none"/>
-        </w:rPr>
-        <w:t>enum</w:t>
-      </w:r>
-      <w:proofErr w:type="spellEnd"/>
-      <w:r>
-        <w:rPr>
-          <w:rFonts w:eastAsia="Times New Roman" w:cstheme="minorHAnsi"/>
-          <w:b/>
-          <w:bCs/>
-          <w:color w:val="7030A0"/>
-          <w:kern w:val="0"/>
-          <w:sz w:val="24"/>
-          <w:szCs w:val="24"/>
-          <w:highlight w:val="yellow"/>
-          <w:lang w:eastAsia="en-IN"/>
-          <w14:ligatures w14:val="none"/>
-        </w:rPr>
-        <w:t xml:space="preserve">       </w:t>
-      </w:r>
-      <w:r>
-        <w:rPr>
-          <w:rFonts w:eastAsia="Times New Roman" w:cstheme="minorHAnsi"/>
-          <w:b/>
-          <w:bCs/>
-          <w:color w:val="7030A0"/>
-          <w:kern w:val="0"/>
-          <w:sz w:val="24"/>
-          <w:szCs w:val="24"/>
-          <w:highlight w:val="yellow"/>
-          <w:lang w:eastAsia="en-IN"/>
-          <w14:ligatures w14:val="none"/>
-        </w:rPr>
-        <w:t xml:space="preserve">   </w:t>
-      </w:r>
-      <w:r>
-        <w:rPr>
-          <w:rFonts w:eastAsia="Times New Roman" w:cstheme="minorHAnsi"/>
-          <w:b/>
-          <w:bCs/>
-          <w:color w:val="7030A0"/>
-          <w:kern w:val="0"/>
-          <w:sz w:val="24"/>
-          <w:szCs w:val="24"/>
-          <w:highlight w:val="yellow"/>
-          <w:lang w:eastAsia="en-IN"/>
-          <w14:ligatures w14:val="none"/>
-        </w:rPr>
-        <w:t>extern   float</w:t>
-      </w:r>
-    </w:p>
-    <w:p>
-      <w:pPr>
-        <w:spacing w:after="0" w:line="240" w:lineRule="auto"/>
-        <w:rPr>
-          <w:rFonts w:eastAsia="Times New Roman" w:cstheme="minorHAnsi"/>
-          <w:b/>
-          <w:bCs/>
-          <w:color w:val="7030A0"/>
-          <w:kern w:val="0"/>
-          <w:sz w:val="24"/>
-          <w:szCs w:val="24"/>
-          <w:highlight w:val="yellow"/>
-          <w:lang w:eastAsia="en-IN"/>
-          <w14:ligatures w14:val="none"/>
-        </w:rPr>
-      </w:pPr>
-      <w:r>
-        <w:rPr>
-          <w:rFonts w:eastAsia="Times New Roman" w:cstheme="minorHAnsi"/>
-          <w:b/>
-          <w:bCs/>
-          <w:color w:val="7030A0"/>
-          <w:kern w:val="0"/>
-          <w:sz w:val="24"/>
-          <w:szCs w:val="24"/>
-          <w:highlight w:val="yellow"/>
-          <w:lang w:eastAsia="en-IN"/>
-          <w14:ligatures w14:val="none"/>
-        </w:rPr>
-        <w:t xml:space="preserve">for        </w:t>
-      </w:r>
-      <w:r>
-        <w:rPr>
-          <w:rFonts w:eastAsia="Times New Roman" w:cstheme="minorHAnsi"/>
-          <w:b/>
-          <w:bCs/>
-          <w:color w:val="7030A0"/>
-          <w:kern w:val="0"/>
-          <w:sz w:val="24"/>
-          <w:szCs w:val="24"/>
-          <w:highlight w:val="yellow"/>
-          <w:lang w:eastAsia="en-IN"/>
-          <w14:ligatures w14:val="none"/>
-        </w:rPr>
-        <w:t xml:space="preserve">  </w:t>
-      </w:r>
-      <w:proofErr w:type="spellStart"/>
-      <w:r>
-        <w:rPr>
-          <w:rFonts w:eastAsia="Times New Roman" w:cstheme="minorHAnsi"/>
-          <w:b/>
-          <w:bCs/>
-          <w:color w:val="7030A0"/>
-          <w:kern w:val="0"/>
-          <w:sz w:val="24"/>
-          <w:szCs w:val="24"/>
-          <w:highlight w:val="yellow"/>
-          <w:lang w:eastAsia="en-IN"/>
-          <w14:ligatures w14:val="none"/>
-        </w:rPr>
-        <w:t>goto</w:t>
-      </w:r>
-      <w:proofErr w:type="spellEnd"/>
-      <w:r>
-        <w:rPr>
-          <w:rFonts w:eastAsia="Times New Roman" w:cstheme="minorHAnsi"/>
-          <w:b/>
-          <w:bCs/>
-          <w:color w:val="7030A0"/>
-          <w:kern w:val="0"/>
-          <w:sz w:val="24"/>
-          <w:szCs w:val="24"/>
-          <w:highlight w:val="yellow"/>
-          <w:lang w:eastAsia="en-IN"/>
-          <w14:ligatures w14:val="none"/>
-        </w:rPr>
-        <w:t xml:space="preserve">       </w:t>
-      </w:r>
-      <w:r>
-        <w:rPr>
-          <w:rFonts w:eastAsia="Times New Roman" w:cstheme="minorHAnsi"/>
-          <w:b/>
-          <w:bCs/>
-          <w:color w:val="7030A0"/>
-          <w:kern w:val="0"/>
-          <w:sz w:val="24"/>
-          <w:szCs w:val="24"/>
-          <w:highlight w:val="yellow"/>
-          <w:lang w:eastAsia="en-IN"/>
-          <w14:ligatures w14:val="none"/>
-        </w:rPr>
-        <w:t xml:space="preserve">     </w:t>
-      </w:r>
-      <w:r>
-        <w:rPr>
-          <w:rFonts w:eastAsia="Times New Roman" w:cstheme="minorHAnsi"/>
-          <w:b/>
-          <w:bCs/>
-          <w:color w:val="7030A0"/>
-          <w:kern w:val="0"/>
-          <w:sz w:val="24"/>
-          <w:szCs w:val="24"/>
-          <w:highlight w:val="yellow"/>
-          <w:lang w:eastAsia="en-IN"/>
-          <w14:ligatures w14:val="none"/>
-        </w:rPr>
-        <w:t xml:space="preserve">if       </w:t>
-      </w:r>
-      <w:r>
-        <w:rPr>
-          <w:rFonts w:eastAsia="Times New Roman" w:cstheme="minorHAnsi"/>
-          <w:b/>
-          <w:bCs/>
-          <w:color w:val="7030A0"/>
-          <w:kern w:val="0"/>
-          <w:sz w:val="24"/>
-          <w:szCs w:val="24"/>
-          <w:highlight w:val="yellow"/>
-          <w:lang w:eastAsia="en-IN"/>
-          <w14:ligatures w14:val="none"/>
-        </w:rPr>
-        <w:t xml:space="preserve">    </w:t>
-      </w:r>
-      <w:r>
-        <w:rPr>
-          <w:rFonts w:eastAsia="Times New Roman" w:cstheme="minorHAnsi"/>
-          <w:b/>
-          <w:bCs/>
-          <w:color w:val="7030A0"/>
-          <w:kern w:val="0"/>
-          <w:sz w:val="24"/>
-          <w:szCs w:val="24"/>
-          <w:highlight w:val="yellow"/>
-          <w:lang w:eastAsia="en-IN"/>
-          <w14:ligatures w14:val="none"/>
-        </w:rPr>
-        <w:t xml:space="preserve"> _Imaginary</w:t>
-      </w:r>
-    </w:p>
-    <w:p>
-      <w:pPr>
-        <w:spacing w:after="0" w:line="240" w:lineRule="auto"/>
-        <w:rPr>
-          <w:rFonts w:eastAsia="Times New Roman" w:cstheme="minorHAnsi"/>
-          <w:b/>
-          <w:bCs/>
-          <w:color w:val="7030A0"/>
-          <w:kern w:val="0"/>
-          <w:sz w:val="24"/>
-          <w:szCs w:val="24"/>
-          <w:highlight w:val="yellow"/>
-          <w:lang w:eastAsia="en-IN"/>
-          <w14:ligatures w14:val="none"/>
-        </w:rPr>
-      </w:pPr>
-      <w:r>
-        <w:rPr>
-          <w:rFonts w:eastAsia="Times New Roman" w:cstheme="minorHAnsi"/>
-          <w:b/>
-          <w:bCs/>
-          <w:color w:val="7030A0"/>
-          <w:kern w:val="0"/>
-          <w:sz w:val="24"/>
-          <w:szCs w:val="24"/>
-          <w:highlight w:val="yellow"/>
-          <w:lang w:eastAsia="en-IN"/>
-          <w14:ligatures w14:val="none"/>
-        </w:rPr>
-        <w:t xml:space="preserve">inline    </w:t>
-      </w:r>
-      <w:r>
-        <w:rPr>
-          <w:rFonts w:eastAsia="Times New Roman" w:cstheme="minorHAnsi"/>
-          <w:b/>
-          <w:bCs/>
-          <w:color w:val="7030A0"/>
-          <w:kern w:val="0"/>
-          <w:sz w:val="24"/>
-          <w:szCs w:val="24"/>
-          <w:highlight w:val="yellow"/>
-          <w:lang w:eastAsia="en-IN"/>
-          <w14:ligatures w14:val="none"/>
-        </w:rPr>
-        <w:t xml:space="preserve"> </w:t>
-      </w:r>
-      <w:r>
-        <w:rPr>
-          <w:rFonts w:eastAsia="Times New Roman" w:cstheme="minorHAnsi"/>
-          <w:b/>
-          <w:bCs/>
-          <w:color w:val="7030A0"/>
-          <w:kern w:val="0"/>
-          <w:sz w:val="24"/>
-          <w:szCs w:val="24"/>
-          <w:highlight w:val="yellow"/>
-          <w:lang w:eastAsia="en-IN"/>
-          <w14:ligatures w14:val="none"/>
-        </w:rPr>
-        <w:t xml:space="preserve">int       </w:t>
-      </w:r>
-      <w:r>
-        <w:rPr>
-          <w:rFonts w:eastAsia="Times New Roman" w:cstheme="minorHAnsi"/>
-          <w:b/>
-          <w:bCs/>
-          <w:color w:val="7030A0"/>
-          <w:kern w:val="0"/>
-          <w:sz w:val="24"/>
-          <w:szCs w:val="24"/>
-          <w:highlight w:val="yellow"/>
-          <w:lang w:eastAsia="en-IN"/>
-          <w14:ligatures w14:val="none"/>
-        </w:rPr>
-        <w:t xml:space="preserve">        </w:t>
-      </w:r>
-      <w:r>
-        <w:rPr>
-          <w:rFonts w:eastAsia="Times New Roman" w:cstheme="minorHAnsi"/>
-          <w:b/>
-          <w:bCs/>
-          <w:color w:val="7030A0"/>
-          <w:kern w:val="0"/>
-          <w:sz w:val="24"/>
-          <w:szCs w:val="24"/>
-          <w:highlight w:val="yellow"/>
-          <w:lang w:eastAsia="en-IN"/>
-          <w14:ligatures w14:val="none"/>
-        </w:rPr>
-        <w:t xml:space="preserve"> long      </w:t>
-      </w:r>
-      <w:r>
-        <w:rPr>
-          <w:rFonts w:eastAsia="Times New Roman" w:cstheme="minorHAnsi"/>
-          <w:b/>
-          <w:bCs/>
-          <w:color w:val="7030A0"/>
-          <w:kern w:val="0"/>
-          <w:sz w:val="24"/>
-          <w:szCs w:val="24"/>
-          <w:highlight w:val="yellow"/>
-          <w:lang w:eastAsia="en-IN"/>
-          <w14:ligatures w14:val="none"/>
-        </w:rPr>
-        <w:t xml:space="preserve"> </w:t>
-      </w:r>
-      <w:r>
-        <w:rPr>
-          <w:rFonts w:eastAsia="Times New Roman" w:cstheme="minorHAnsi"/>
-          <w:b/>
-          <w:bCs/>
-          <w:color w:val="7030A0"/>
-          <w:kern w:val="0"/>
-          <w:sz w:val="24"/>
-          <w:szCs w:val="24"/>
-          <w:highlight w:val="yellow"/>
-          <w:lang w:eastAsia="en-IN"/>
-          <w14:ligatures w14:val="none"/>
-        </w:rPr>
-        <w:t>register</w:t>
-      </w:r>
-    </w:p>
-    <w:p>
-      <w:pPr>
-        <w:spacing w:after="0" w:line="240" w:lineRule="auto"/>
-        <w:rPr>
-          <w:rFonts w:eastAsia="Times New Roman" w:cstheme="minorHAnsi"/>
-          <w:b/>
-          <w:bCs/>
-          <w:color w:val="7030A0"/>
-          <w:kern w:val="0"/>
-          <w:sz w:val="24"/>
-          <w:szCs w:val="24"/>
-          <w:highlight w:val="yellow"/>
-          <w:lang w:eastAsia="en-IN"/>
-          <w14:ligatures w14:val="none"/>
-        </w:rPr>
-      </w:pPr>
-      <w:r>
-        <w:rPr>
-          <w:rFonts w:eastAsia="Times New Roman" w:cstheme="minorHAnsi"/>
-          <w:b/>
-          <w:bCs/>
-          <w:color w:val="7030A0"/>
-          <w:kern w:val="0"/>
-          <w:sz w:val="24"/>
-          <w:szCs w:val="24"/>
-          <w:highlight w:val="yellow"/>
-          <w:lang w:eastAsia="en-IN"/>
-          <w14:ligatures w14:val="none"/>
-        </w:rPr>
-        <w:t xml:space="preserve">return  </w:t>
-      </w:r>
-      <w:r>
-        <w:rPr>
-          <w:rFonts w:eastAsia="Times New Roman" w:cstheme="minorHAnsi"/>
-          <w:b/>
-          <w:bCs/>
-          <w:color w:val="7030A0"/>
-          <w:kern w:val="0"/>
-          <w:sz w:val="24"/>
-          <w:szCs w:val="24"/>
-          <w:highlight w:val="yellow"/>
-          <w:lang w:eastAsia="en-IN"/>
-          <w14:ligatures w14:val="none"/>
-        </w:rPr>
-        <w:t xml:space="preserve"> </w:t>
-      </w:r>
-      <w:r>
-        <w:rPr>
-          <w:rFonts w:eastAsia="Times New Roman" w:cstheme="minorHAnsi"/>
-          <w:b/>
-          <w:bCs/>
-          <w:color w:val="7030A0"/>
-          <w:kern w:val="0"/>
-          <w:sz w:val="24"/>
-          <w:szCs w:val="24"/>
-          <w:highlight w:val="yellow"/>
-          <w:lang w:eastAsia="en-IN"/>
-          <w14:ligatures w14:val="none"/>
-        </w:rPr>
-        <w:t xml:space="preserve">short      </w:t>
-      </w:r>
-      <w:r>
-        <w:rPr>
-          <w:rFonts w:eastAsia="Times New Roman" w:cstheme="minorHAnsi"/>
-          <w:b/>
-          <w:bCs/>
-          <w:color w:val="7030A0"/>
-          <w:kern w:val="0"/>
-          <w:sz w:val="24"/>
-          <w:szCs w:val="24"/>
-          <w:highlight w:val="yellow"/>
-          <w:lang w:eastAsia="en-IN"/>
-          <w14:ligatures w14:val="none"/>
-        </w:rPr>
-        <w:t xml:space="preserve">      </w:t>
-      </w:r>
-      <w:r>
-        <w:rPr>
-          <w:rFonts w:eastAsia="Times New Roman" w:cstheme="minorHAnsi"/>
-          <w:b/>
-          <w:bCs/>
-          <w:color w:val="7030A0"/>
-          <w:kern w:val="0"/>
-          <w:sz w:val="24"/>
-          <w:szCs w:val="24"/>
-          <w:highlight w:val="yellow"/>
-          <w:lang w:eastAsia="en-IN"/>
-          <w14:ligatures w14:val="none"/>
-        </w:rPr>
-        <w:t xml:space="preserve">signed   </w:t>
-      </w:r>
-      <w:proofErr w:type="spellStart"/>
-      <w:r>
-        <w:rPr>
-          <w:rFonts w:eastAsia="Times New Roman" w:cstheme="minorHAnsi"/>
-          <w:b/>
-          <w:bCs/>
-          <w:color w:val="7030A0"/>
-          <w:kern w:val="0"/>
-          <w:sz w:val="24"/>
-          <w:szCs w:val="24"/>
-          <w:highlight w:val="yellow"/>
-          <w:lang w:eastAsia="en-IN"/>
-          <w14:ligatures w14:val="none"/>
-        </w:rPr>
-        <w:t>sizeof</w:t>
-      </w:r>
-      <w:proofErr w:type="spellEnd"/>
-    </w:p>
-    <w:p>
-      <w:pPr>
-        <w:spacing w:after="0" w:line="240" w:lineRule="auto"/>
-        <w:rPr>
-          <w:rFonts w:eastAsia="Times New Roman" w:cstheme="minorHAnsi"/>
-          <w:b/>
-          <w:bCs/>
-          <w:color w:val="7030A0"/>
-          <w:kern w:val="0"/>
-          <w:sz w:val="24"/>
-          <w:szCs w:val="24"/>
-          <w:highlight w:val="yellow"/>
-          <w:lang w:eastAsia="en-IN"/>
-          <w14:ligatures w14:val="none"/>
-        </w:rPr>
-      </w:pPr>
-      <w:r>
-        <w:rPr>
-          <w:rFonts w:eastAsia="Times New Roman" w:cstheme="minorHAnsi"/>
-          <w:b/>
-          <w:bCs/>
-          <w:color w:val="7030A0"/>
-          <w:kern w:val="0"/>
-          <w:sz w:val="24"/>
-          <w:szCs w:val="24"/>
-          <w:highlight w:val="yellow"/>
-          <w:lang w:eastAsia="en-IN"/>
-          <w14:ligatures w14:val="none"/>
-        </w:rPr>
-        <w:t xml:space="preserve">static    </w:t>
-      </w:r>
-      <w:proofErr w:type="gramStart"/>
-      <w:r>
-        <w:rPr>
-          <w:rFonts w:eastAsia="Times New Roman" w:cstheme="minorHAnsi"/>
-          <w:b/>
-          <w:bCs/>
-          <w:color w:val="7030A0"/>
-          <w:kern w:val="0"/>
-          <w:sz w:val="24"/>
-          <w:szCs w:val="24"/>
-          <w:highlight w:val="yellow"/>
-          <w:lang w:eastAsia="en-IN"/>
-          <w14:ligatures w14:val="none"/>
-        </w:rPr>
-        <w:t>struct</w:t>
-      </w:r>
-      <w:proofErr w:type="gramEnd"/>
-      <w:r>
-        <w:rPr>
-          <w:rFonts w:eastAsia="Times New Roman" w:cstheme="minorHAnsi"/>
-          <w:b/>
-          <w:bCs/>
-          <w:color w:val="7030A0"/>
-          <w:kern w:val="0"/>
-          <w:sz w:val="24"/>
-          <w:szCs w:val="24"/>
-          <w:highlight w:val="yellow"/>
-          <w:lang w:eastAsia="en-IN"/>
-          <w14:ligatures w14:val="none"/>
-        </w:rPr>
-        <w:t xml:space="preserve">     </w:t>
-      </w:r>
-      <w:r>
-        <w:rPr>
-          <w:rFonts w:eastAsia="Times New Roman" w:cstheme="minorHAnsi"/>
-          <w:b/>
-          <w:bCs/>
-          <w:color w:val="7030A0"/>
-          <w:kern w:val="0"/>
-          <w:sz w:val="24"/>
-          <w:szCs w:val="24"/>
-          <w:highlight w:val="yellow"/>
-          <w:lang w:eastAsia="en-IN"/>
-          <w14:ligatures w14:val="none"/>
-        </w:rPr>
-        <w:t xml:space="preserve">       </w:t>
-      </w:r>
-      <w:r>
-        <w:rPr>
-          <w:rFonts w:eastAsia="Times New Roman" w:cstheme="minorHAnsi"/>
-          <w:b/>
-          <w:bCs/>
-          <w:color w:val="7030A0"/>
-          <w:kern w:val="0"/>
-          <w:sz w:val="24"/>
-          <w:szCs w:val="24"/>
-          <w:highlight w:val="yellow"/>
-          <w:lang w:eastAsia="en-IN"/>
-          <w14:ligatures w14:val="none"/>
-        </w:rPr>
-        <w:t>switch    typedef</w:t>
-      </w:r>
-    </w:p>
-    <w:p>
-      <w:pPr>
-        <w:spacing w:after="0" w:line="240" w:lineRule="auto"/>
-        <w:rPr>
-          <w:rFonts w:eastAsia="Times New Roman" w:cstheme="minorHAnsi"/>
-          <w:b/>
-          <w:bCs/>
-          <w:color w:val="7030A0"/>
-          <w:kern w:val="0"/>
-          <w:sz w:val="24"/>
-          <w:szCs w:val="24"/>
-          <w:highlight w:val="yellow"/>
-          <w:lang w:eastAsia="en-IN"/>
-          <w14:ligatures w14:val="none"/>
-        </w:rPr>
-      </w:pPr>
-      <w:r>
-        <w:rPr>
-          <w:rFonts w:eastAsia="Times New Roman" w:cstheme="minorHAnsi"/>
-          <w:b/>
-          <w:bCs/>
-          <w:color w:val="7030A0"/>
-          <w:kern w:val="0"/>
-          <w:sz w:val="24"/>
-          <w:szCs w:val="24"/>
-          <w:highlight w:val="yellow"/>
-          <w:lang w:eastAsia="en-IN"/>
-          <w14:ligatures w14:val="none"/>
-        </w:rPr>
-        <w:t xml:space="preserve">union    unsigned   </w:t>
-      </w:r>
-      <w:r>
-        <w:rPr>
-          <w:rFonts w:eastAsia="Times New Roman" w:cstheme="minorHAnsi"/>
-          <w:b/>
-          <w:bCs/>
-          <w:color w:val="7030A0"/>
-          <w:kern w:val="0"/>
-          <w:sz w:val="24"/>
-          <w:szCs w:val="24"/>
-          <w:highlight w:val="yellow"/>
-          <w:lang w:eastAsia="en-IN"/>
-          <w14:ligatures w14:val="none"/>
-        </w:rPr>
-        <w:t xml:space="preserve">  </w:t>
-      </w:r>
-      <w:r>
-        <w:rPr>
-          <w:rFonts w:eastAsia="Times New Roman" w:cstheme="minorHAnsi"/>
-          <w:b/>
-          <w:bCs/>
-          <w:color w:val="7030A0"/>
-          <w:kern w:val="0"/>
-          <w:sz w:val="24"/>
-          <w:szCs w:val="24"/>
-          <w:highlight w:val="yellow"/>
-          <w:lang w:eastAsia="en-IN"/>
-          <w14:ligatures w14:val="none"/>
-        </w:rPr>
-        <w:t>void      volatile</w:t>
-      </w:r>
-    </w:p>
-    <w:p>
-      <w:pPr>
-        <w:spacing w:after="0" w:line="240" w:lineRule="auto"/>
-        <w:rPr>
-          <w:rFonts w:eastAsia="Times New Roman" w:cstheme="minorHAnsi"/>
-          <w:b/>
-          <w:bCs/>
-          <w:color w:val="7030A0"/>
-          <w:kern w:val="0"/>
-          <w:sz w:val="24"/>
-          <w:szCs w:val="24"/>
-          <w:lang w:eastAsia="en-IN"/>
-          <w14:ligatures w14:val="none"/>
-        </w:rPr>
-      </w:pPr>
-      <w:r>
-        <w:rPr>
-          <w:rFonts w:eastAsia="Times New Roman" w:cstheme="minorHAnsi"/>
-          <w:b/>
-          <w:bCs/>
-          <w:color w:val="7030A0"/>
-          <w:kern w:val="0"/>
-          <w:sz w:val="24"/>
-          <w:szCs w:val="24"/>
-          <w:highlight w:val="yellow"/>
-          <w:lang w:eastAsia="en-IN"/>
-          <w14:ligatures w14:val="none"/>
-        </w:rPr>
+        <w:lastRenderedPageBreak/>
         <w:t>while</w:t>
       </w:r>
     </w:p>
@@ -7786,7 +7525,6 @@
           <w:lang w:eastAsia="en-IN"/>
           <w14:ligatures w14:val="none"/>
         </w:rPr>
-        <w:lastRenderedPageBreak/>
         <w:t>Operators VS Operands</w:t>
       </w:r>
     </w:p>
@@ -8927,6 +8665,7 @@
           <w:lang w:eastAsia="en-IN"/>
           <w14:ligatures w14:val="none"/>
         </w:rPr>
+        <w:lastRenderedPageBreak/>
         <w:t xml:space="preserve">Remaindering – </w:t>
       </w:r>
       <w:r>
@@ -9066,7 +8805,6 @@
           <w:lang w:eastAsia="en-IN"/>
           <w14:ligatures w14:val="none"/>
         </w:rPr>
-        <w:lastRenderedPageBreak/>
         <w:t>For Example:</w:t>
       </w:r>
     </w:p>
@@ -10363,6 +10101,7 @@
           <w:lang w:eastAsia="en-IN"/>
           <w14:ligatures w14:val="none"/>
         </w:rPr>
+        <w:lastRenderedPageBreak/>
         <w:t xml:space="preserve">5 </w:t>
       </w:r>
       <w:r>
@@ -10519,22 +10258,7 @@
           <w:lang w:eastAsia="en-IN"/>
           <w14:ligatures w14:val="none"/>
         </w:rPr>
-        <w:t>-</w:t>
-      </w:r>
-      <w:r>
-        <w:rPr>
-          <w:rFonts w:eastAsia="Times New Roman" w:cstheme="minorHAnsi"/>
-          <w:b/>
-          <w:bCs/>
-          <w:color w:val="7030A0"/>
-          <w:kern w:val="0"/>
-          <w:sz w:val="24"/>
-          <w:szCs w:val="24"/>
-          <w:highlight w:val="yellow"/>
-          <w:lang w:eastAsia="en-IN"/>
-          <w14:ligatures w14:val="none"/>
-        </w:rPr>
-        <w:t>=</w:t>
+        <w:t>-=</w:t>
       </w:r>
       <w:r>
         <w:rPr>
@@ -10583,7 +10307,6 @@
           <w:lang w:eastAsia="en-IN"/>
           <w14:ligatures w14:val="none"/>
         </w:rPr>
-        <w:lastRenderedPageBreak/>
         <w:t xml:space="preserve">operand </w:t>
       </w:r>
       <w:r>
@@ -10599,22 +10322,7 @@
           <w:lang w:eastAsia="en-IN"/>
           <w14:ligatures w14:val="none"/>
         </w:rPr>
-        <w:t>*</w:t>
-      </w:r>
-      <w:r>
-        <w:rPr>
-          <w:rFonts w:eastAsia="Times New Roman" w:cstheme="minorHAnsi"/>
-          <w:b/>
-          <w:bCs/>
-          <w:color w:val="7030A0"/>
-          <w:kern w:val="0"/>
-          <w:sz w:val="24"/>
-          <w:szCs w:val="24"/>
-          <w:highlight w:val="yellow"/>
-          <w:lang w:eastAsia="en-IN"/>
-          <w14:ligatures w14:val="none"/>
-        </w:rPr>
-        <w:t>=</w:t>
+        <w:t>*=</w:t>
       </w:r>
       <w:r>
         <w:rPr>
@@ -10692,22 +10400,7 @@
           <w:lang w:eastAsia="en-IN"/>
           <w14:ligatures w14:val="none"/>
         </w:rPr>
-        <w:t>/</w:t>
-      </w:r>
-      <w:r>
-        <w:rPr>
-          <w:rFonts w:eastAsia="Times New Roman" w:cstheme="minorHAnsi"/>
-          <w:b/>
-          <w:bCs/>
-          <w:color w:val="7030A0"/>
-          <w:kern w:val="0"/>
-          <w:sz w:val="24"/>
-          <w:szCs w:val="24"/>
-          <w:highlight w:val="yellow"/>
-          <w:lang w:eastAsia="en-IN"/>
-          <w14:ligatures w14:val="none"/>
-        </w:rPr>
-        <w:t>=</w:t>
+        <w:t>/=</w:t>
       </w:r>
       <w:r>
         <w:rPr>
@@ -10771,22 +10464,7 @@
           <w:lang w:eastAsia="en-IN"/>
           <w14:ligatures w14:val="none"/>
         </w:rPr>
-        <w:t>%</w:t>
-      </w:r>
-      <w:r>
-        <w:rPr>
-          <w:rFonts w:eastAsia="Times New Roman" w:cstheme="minorHAnsi"/>
-          <w:b/>
-          <w:bCs/>
-          <w:color w:val="7030A0"/>
-          <w:kern w:val="0"/>
-          <w:sz w:val="24"/>
-          <w:szCs w:val="24"/>
-          <w:highlight w:val="yellow"/>
-          <w:lang w:eastAsia="en-IN"/>
-          <w14:ligatures w14:val="none"/>
-        </w:rPr>
-        <w:t>=</w:t>
+        <w:t>%=</w:t>
       </w:r>
       <w:r>
         <w:rPr>
@@ -11580,21 +11258,7 @@
           <w:lang w:eastAsia="en-IN"/>
           <w14:ligatures w14:val="none"/>
         </w:rPr>
-        <w:t xml:space="preserve"> operand</w:t>
-      </w:r>
-      <w:r>
-        <w:rPr>
-          <w:rFonts w:eastAsia="Times New Roman" w:cstheme="minorHAnsi"/>
-          <w:b/>
-          <w:bCs/>
-          <w:color w:val="000000"/>
-          <w:kern w:val="0"/>
-          <w:sz w:val="24"/>
-          <w:szCs w:val="24"/>
-          <w:lang w:eastAsia="en-IN"/>
-          <w14:ligatures w14:val="none"/>
-        </w:rPr>
-        <w:t xml:space="preserve"> – </w:t>
+        <w:t xml:space="preserve"> operand – </w:t>
       </w:r>
       <w:r>
         <w:rPr>
@@ -11668,50 +11332,21 @@
           <w:lang w:eastAsia="en-IN"/>
           <w14:ligatures w14:val="none"/>
         </w:rPr>
-        <w:t>&gt;</w:t>
-      </w:r>
-      <w:r>
-        <w:rPr>
-          <w:rFonts w:eastAsia="Times New Roman" w:cstheme="minorHAnsi"/>
-          <w:b/>
-          <w:bCs/>
-          <w:color w:val="7030A0"/>
-          <w:kern w:val="0"/>
-          <w:sz w:val="24"/>
-          <w:szCs w:val="24"/>
-          <w:highlight w:val="yellow"/>
-          <w:lang w:eastAsia="en-IN"/>
-          <w14:ligatures w14:val="none"/>
-        </w:rPr>
-        <w:t>=</w:t>
-      </w:r>
-      <w:r>
-        <w:rPr>
-          <w:rFonts w:eastAsia="Times New Roman" w:cstheme="minorHAnsi"/>
-          <w:b/>
-          <w:bCs/>
-          <w:color w:val="000000"/>
-          <w:kern w:val="0"/>
-          <w:sz w:val="24"/>
-          <w:szCs w:val="24"/>
-          <w:lang w:eastAsia="en-IN"/>
-          <w14:ligatures w14:val="none"/>
-        </w:rPr>
-        <w:t xml:space="preserve"> operand</w:t>
-      </w:r>
-      <w:r>
-        <w:rPr>
-          <w:rFonts w:eastAsia="Times New Roman" w:cstheme="minorHAnsi"/>
-          <w:b/>
-          <w:bCs/>
-          <w:color w:val="000000"/>
-          <w:kern w:val="0"/>
-          <w:sz w:val="24"/>
-          <w:szCs w:val="24"/>
-          <w:lang w:eastAsia="en-IN"/>
-          <w14:ligatures w14:val="none"/>
-        </w:rPr>
-        <w:t xml:space="preserve"> – </w:t>
+        <w:t>&gt;=</w:t>
+      </w:r>
+      <w:r>
+        <w:rPr>
+          <w:rFonts w:eastAsia="Times New Roman" w:cstheme="minorHAnsi"/>
+          <w:b/>
+          <w:bCs/>
+          <w:color w:val="000000"/>
+          <w:kern w:val="0"/>
+          <w:sz w:val="24"/>
+          <w:szCs w:val="24"/>
+          <w:lang w:eastAsia="en-IN"/>
+          <w14:ligatures w14:val="none"/>
+        </w:rPr>
+        <w:t xml:space="preserve"> operand – </w:t>
       </w:r>
       <w:r>
         <w:rPr>
@@ -11799,21 +11434,7 @@
           <w:lang w:eastAsia="en-IN"/>
           <w14:ligatures w14:val="none"/>
         </w:rPr>
-        <w:t xml:space="preserve"> operand</w:t>
-      </w:r>
-      <w:r>
-        <w:rPr>
-          <w:rFonts w:eastAsia="Times New Roman" w:cstheme="minorHAnsi"/>
-          <w:b/>
-          <w:bCs/>
-          <w:color w:val="000000"/>
-          <w:kern w:val="0"/>
-          <w:sz w:val="24"/>
-          <w:szCs w:val="24"/>
-          <w:lang w:eastAsia="en-IN"/>
-          <w14:ligatures w14:val="none"/>
-        </w:rPr>
-        <w:t xml:space="preserve"> – </w:t>
+        <w:t xml:space="preserve"> operand – </w:t>
       </w:r>
       <w:r>
         <w:rPr>
@@ -11887,50 +11508,21 @@
           <w:lang w:eastAsia="en-IN"/>
           <w14:ligatures w14:val="none"/>
         </w:rPr>
-        <w:t>&lt;</w:t>
-      </w:r>
-      <w:r>
-        <w:rPr>
-          <w:rFonts w:eastAsia="Times New Roman" w:cstheme="minorHAnsi"/>
-          <w:b/>
-          <w:bCs/>
-          <w:color w:val="7030A0"/>
-          <w:kern w:val="0"/>
-          <w:sz w:val="24"/>
-          <w:szCs w:val="24"/>
-          <w:highlight w:val="yellow"/>
-          <w:lang w:eastAsia="en-IN"/>
-          <w14:ligatures w14:val="none"/>
-        </w:rPr>
-        <w:t>=</w:t>
-      </w:r>
-      <w:r>
-        <w:rPr>
-          <w:rFonts w:eastAsia="Times New Roman" w:cstheme="minorHAnsi"/>
-          <w:b/>
-          <w:bCs/>
-          <w:color w:val="000000"/>
-          <w:kern w:val="0"/>
-          <w:sz w:val="24"/>
-          <w:szCs w:val="24"/>
-          <w:lang w:eastAsia="en-IN"/>
-          <w14:ligatures w14:val="none"/>
-        </w:rPr>
-        <w:t xml:space="preserve"> operand</w:t>
-      </w:r>
-      <w:r>
-        <w:rPr>
-          <w:rFonts w:eastAsia="Times New Roman" w:cstheme="minorHAnsi"/>
-          <w:b/>
-          <w:bCs/>
-          <w:color w:val="000000"/>
-          <w:kern w:val="0"/>
-          <w:sz w:val="24"/>
-          <w:szCs w:val="24"/>
-          <w:lang w:eastAsia="en-IN"/>
-          <w14:ligatures w14:val="none"/>
-        </w:rPr>
-        <w:t xml:space="preserve"> – </w:t>
+        <w:t>&lt;=</w:t>
+      </w:r>
+      <w:r>
+        <w:rPr>
+          <w:rFonts w:eastAsia="Times New Roman" w:cstheme="minorHAnsi"/>
+          <w:b/>
+          <w:bCs/>
+          <w:color w:val="000000"/>
+          <w:kern w:val="0"/>
+          <w:sz w:val="24"/>
+          <w:szCs w:val="24"/>
+          <w:lang w:eastAsia="en-IN"/>
+          <w14:ligatures w14:val="none"/>
+        </w:rPr>
+        <w:t xml:space="preserve"> operand – </w:t>
       </w:r>
       <w:r>
         <w:rPr>
@@ -12065,21 +11657,7 @@
           <w:lang w:eastAsia="en-IN"/>
           <w14:ligatures w14:val="none"/>
         </w:rPr>
-        <w:t xml:space="preserve"> operand</w:t>
-      </w:r>
-      <w:r>
-        <w:rPr>
-          <w:rFonts w:eastAsia="Times New Roman" w:cstheme="minorHAnsi"/>
-          <w:b/>
-          <w:bCs/>
-          <w:color w:val="000000"/>
-          <w:kern w:val="0"/>
-          <w:sz w:val="24"/>
-          <w:szCs w:val="24"/>
-          <w:lang w:eastAsia="en-IN"/>
-          <w14:ligatures w14:val="none"/>
-        </w:rPr>
-        <w:t xml:space="preserve"> – </w:t>
+        <w:t xml:space="preserve"> operand – </w:t>
       </w:r>
       <w:r>
         <w:rPr>
@@ -12402,31 +11980,7 @@
           <w:lang w:eastAsia="en-IN"/>
           <w14:ligatures w14:val="none"/>
         </w:rPr>
-        <w:t xml:space="preserve">both operands </w:t>
-      </w:r>
-      <w:r>
-        <w:rPr>
-          <w:rFonts w:eastAsia="Times New Roman" w:cstheme="minorHAnsi"/>
-          <w:color w:val="000000"/>
-          <w:kern w:val="0"/>
-          <w:sz w:val="24"/>
-          <w:szCs w:val="24"/>
-          <w:lang w:eastAsia="en-IN"/>
-          <w14:ligatures w14:val="none"/>
-        </w:rPr>
-        <w:t>evaluate to</w:t>
-      </w:r>
-      <w:r>
-        <w:rPr>
-          <w:rFonts w:eastAsia="Times New Roman" w:cstheme="minorHAnsi"/>
-          <w:color w:val="000000"/>
-          <w:kern w:val="0"/>
-          <w:sz w:val="24"/>
-          <w:szCs w:val="24"/>
-          <w:lang w:eastAsia="en-IN"/>
-          <w14:ligatures w14:val="none"/>
-        </w:rPr>
-        <w:t xml:space="preserve"> true</w:t>
+        <w:t>both operands evaluate to true</w:t>
       </w:r>
     </w:p>
     <w:p>
@@ -12459,6 +12013,7 @@
           <w:lang w:eastAsia="en-IN"/>
           <w14:ligatures w14:val="none"/>
         </w:rPr>
+        <w:lastRenderedPageBreak/>
         <w:t xml:space="preserve">operand </w:t>
       </w:r>
       <w:r>
@@ -12500,31 +12055,7 @@
           <w:lang w:eastAsia="en-IN"/>
           <w14:ligatures w14:val="none"/>
         </w:rPr>
-        <w:t xml:space="preserve">any of the operands </w:t>
-      </w:r>
-      <w:r>
-        <w:rPr>
-          <w:rFonts w:eastAsia="Times New Roman" w:cstheme="minorHAnsi"/>
-          <w:color w:val="000000"/>
-          <w:kern w:val="0"/>
-          <w:sz w:val="24"/>
-          <w:szCs w:val="24"/>
-          <w:lang w:eastAsia="en-IN"/>
-          <w14:ligatures w14:val="none"/>
-        </w:rPr>
-        <w:t>evaluate to</w:t>
-      </w:r>
-      <w:r>
-        <w:rPr>
-          <w:rFonts w:eastAsia="Times New Roman" w:cstheme="minorHAnsi"/>
-          <w:color w:val="000000"/>
-          <w:kern w:val="0"/>
-          <w:sz w:val="24"/>
-          <w:szCs w:val="24"/>
-          <w:lang w:eastAsia="en-IN"/>
-          <w14:ligatures w14:val="none"/>
-        </w:rPr>
-        <w:t xml:space="preserve"> true</w:t>
+        <w:t>any of the operands evaluate to true</w:t>
       </w:r>
     </w:p>
     <w:p>
@@ -12614,7 +12145,6 @@
           <w:lang w:eastAsia="en-IN"/>
           <w14:ligatures w14:val="none"/>
         </w:rPr>
-        <w:lastRenderedPageBreak/>
         <w:t>Casting</w:t>
       </w:r>
       <w:r>
@@ -14047,7 +13577,6 @@
           <w:lang w:eastAsia="en-IN"/>
           <w14:ligatures w14:val="none"/>
         </w:rPr>
-        <w:lastRenderedPageBreak/>
         <w:t>assignment expressions</w:t>
       </w:r>
     </w:p>
@@ -14198,19 +13727,7 @@
           <w:lang w:eastAsia="en-IN"/>
           <w14:ligatures w14:val="none"/>
         </w:rPr>
-        <w:t xml:space="preserve">If the </w:t>
-      </w:r>
-      <w:r>
-        <w:rPr>
-          <w:rFonts w:eastAsia="Times New Roman" w:cstheme="minorHAnsi"/>
-          <w:color w:val="000000"/>
-          <w:kern w:val="0"/>
-          <w:sz w:val="24"/>
-          <w:szCs w:val="24"/>
-          <w:lang w:eastAsia="en-IN"/>
-          <w14:ligatures w14:val="none"/>
-        </w:rPr>
-        <w:t>left operand in an assignment expression is of a higher type than the right operand, the compiler promotes the right operand to the type of the left operand.</w:t>
+        <w:t>If the left operand in an assignment expression is of a higher type than the right operand, the compiler promotes the right operand to the type of the left operand.</w:t>
       </w:r>
     </w:p>
     <w:p>
@@ -14507,19 +14024,7 @@
           <w:lang w:eastAsia="en-IN"/>
           <w14:ligatures w14:val="none"/>
         </w:rPr>
-        <w:t xml:space="preserve">If </w:t>
-      </w:r>
-      <w:r>
-        <w:rPr>
-          <w:rFonts w:eastAsia="Times New Roman" w:cstheme="minorHAnsi"/>
-          <w:color w:val="000000"/>
-          <w:kern w:val="0"/>
-          <w:sz w:val="24"/>
-          <w:szCs w:val="24"/>
-          <w:lang w:eastAsia="en-IN"/>
-          <w14:ligatures w14:val="none"/>
-        </w:rPr>
-        <w:t>the left operand in an assignment expression is of a lower type than the right operand, the compiler truncates the right operand to the type of the left operand.</w:t>
+        <w:t>If the left operand in an assignment expression is of a lower type than the right operand, the compiler truncates the right operand to the type of the left operand.</w:t>
       </w:r>
     </w:p>
     <w:p>
@@ -14737,7 +14242,7 @@
           <w:lang w:eastAsia="en-IN"/>
           <w14:ligatures w14:val="none"/>
         </w:rPr>
-        <w:t xml:space="preserve">// </w:t>
+        <w:t>// truncation</w:t>
       </w:r>
       <w:r>
         <w:rPr>
@@ -14747,113 +14252,239 @@
           <w:color w:val="5B9BD5" w:themeColor="accent5"/>
           <w:kern w:val="0"/>
           <w:szCs w:val="22"/>
+          <w:lang w:eastAsia="en-IN"/>
+          <w14:ligatures w14:val="none"/>
+        </w:rPr>
+        <w:t xml:space="preserve"> (num1 gets </w:t>
+      </w:r>
+      <w:r>
+        <w:rPr>
+          <w:rFonts w:eastAsia="Times New Roman" w:cstheme="minorHAnsi"/>
+          <w:b/>
+          <w:bCs/>
+          <w:color w:val="5B9BD5" w:themeColor="accent5"/>
+          <w:kern w:val="0"/>
+          <w:szCs w:val="22"/>
+          <w:lang w:eastAsia="en-IN"/>
+          <w14:ligatures w14:val="none"/>
+        </w:rPr>
+        <w:t>truncated</w:t>
+      </w:r>
+      <w:r>
+        <w:rPr>
+          <w:rFonts w:eastAsia="Times New Roman" w:cstheme="minorHAnsi"/>
+          <w:b/>
+          <w:bCs/>
+          <w:color w:val="5B9BD5" w:themeColor="accent5"/>
+          <w:kern w:val="0"/>
+          <w:szCs w:val="22"/>
+          <w:lang w:eastAsia="en-IN"/>
+          <w14:ligatures w14:val="none"/>
+        </w:rPr>
+        <w:t xml:space="preserve"> to type </w:t>
+      </w:r>
+      <w:r>
+        <w:rPr>
+          <w:rFonts w:eastAsia="Times New Roman" w:cstheme="minorHAnsi"/>
+          <w:b/>
+          <w:bCs/>
+          <w:color w:val="5B9BD5" w:themeColor="accent5"/>
+          <w:kern w:val="0"/>
+          <w:szCs w:val="22"/>
+          <w:lang w:eastAsia="en-IN"/>
+          <w14:ligatures w14:val="none"/>
+        </w:rPr>
+        <w:t>‘int’</w:t>
+      </w:r>
+      <w:r>
+        <w:rPr>
+          <w:rFonts w:eastAsia="Times New Roman" w:cstheme="minorHAnsi"/>
+          <w:b/>
+          <w:bCs/>
+          <w:color w:val="5B9BD5" w:themeColor="accent5"/>
+          <w:kern w:val="0"/>
+          <w:szCs w:val="22"/>
+          <w:lang w:eastAsia="en-IN"/>
+          <w14:ligatures w14:val="none"/>
+        </w:rPr>
+        <w:t>)</w:t>
+      </w:r>
+    </w:p>
+    <w:p>
+      <w:pPr>
+        <w:spacing w:after="0" w:line="240" w:lineRule="auto"/>
+        <w:rPr>
+          <w:rFonts w:eastAsia="Times New Roman" w:cstheme="minorHAnsi"/>
+          <w:b/>
+          <w:bCs/>
+          <w:color w:val="000000"/>
+          <w:kern w:val="0"/>
+          <w:szCs w:val="22"/>
+          <w:lang w:eastAsia="en-IN"/>
+          <w14:ligatures w14:val="none"/>
+        </w:rPr>
+      </w:pPr>
+    </w:p>
+    <w:p>
+      <w:pPr>
+        <w:spacing w:after="0" w:line="240" w:lineRule="auto"/>
+        <w:rPr>
+          <w:rFonts w:eastAsia="Times New Roman" w:cstheme="minorHAnsi"/>
+          <w:b/>
+          <w:bCs/>
+          <w:color w:val="000000"/>
+          <w:kern w:val="0"/>
+          <w:szCs w:val="22"/>
+          <w:lang w:eastAsia="en-IN"/>
+          <w14:ligatures w14:val="none"/>
+        </w:rPr>
+      </w:pPr>
+      <w:r>
+        <w:rPr>
+          <w:rFonts w:eastAsia="Times New Roman" w:cstheme="minorHAnsi"/>
+          <w:b/>
+          <w:bCs/>
+          <w:color w:val="7030A0"/>
+          <w:kern w:val="0"/>
+          <w:sz w:val="24"/>
+          <w:szCs w:val="24"/>
           <w:highlight w:val="yellow"/>
           <w:lang w:eastAsia="en-IN"/>
           <w14:ligatures w14:val="none"/>
         </w:rPr>
-        <w:t>truncation</w:t>
-      </w:r>
-      <w:r>
-        <w:rPr>
-          <w:rFonts w:eastAsia="Times New Roman" w:cstheme="minorHAnsi"/>
-          <w:b/>
-          <w:bCs/>
-          <w:color w:val="5B9BD5" w:themeColor="accent5"/>
-          <w:kern w:val="0"/>
-          <w:szCs w:val="22"/>
-          <w:lang w:eastAsia="en-IN"/>
-          <w14:ligatures w14:val="none"/>
-        </w:rPr>
-        <w:t xml:space="preserve"> (num1 gets </w:t>
-      </w:r>
-      <w:r>
-        <w:rPr>
-          <w:rFonts w:eastAsia="Times New Roman" w:cstheme="minorHAnsi"/>
-          <w:b/>
-          <w:bCs/>
-          <w:color w:val="5B9BD5" w:themeColor="accent5"/>
-          <w:kern w:val="0"/>
-          <w:szCs w:val="22"/>
-          <w:lang w:eastAsia="en-IN"/>
-          <w14:ligatures w14:val="none"/>
-        </w:rPr>
-        <w:t>truncated</w:t>
-      </w:r>
-      <w:r>
-        <w:rPr>
-          <w:rFonts w:eastAsia="Times New Roman" w:cstheme="minorHAnsi"/>
-          <w:b/>
-          <w:bCs/>
-          <w:color w:val="5B9BD5" w:themeColor="accent5"/>
-          <w:kern w:val="0"/>
-          <w:szCs w:val="22"/>
-          <w:lang w:eastAsia="en-IN"/>
-          <w14:ligatures w14:val="none"/>
-        </w:rPr>
-        <w:t xml:space="preserve"> to type </w:t>
-      </w:r>
-      <w:r>
-        <w:rPr>
-          <w:rFonts w:eastAsia="Times New Roman" w:cstheme="minorHAnsi"/>
-          <w:b/>
-          <w:bCs/>
-          <w:color w:val="5B9BD5" w:themeColor="accent5"/>
-          <w:kern w:val="0"/>
-          <w:szCs w:val="22"/>
-          <w:lang w:eastAsia="en-IN"/>
-          <w14:ligatures w14:val="none"/>
-        </w:rPr>
-        <w:t>‘int’</w:t>
-      </w:r>
-      <w:r>
-        <w:rPr>
-          <w:rFonts w:eastAsia="Times New Roman" w:cstheme="minorHAnsi"/>
-          <w:b/>
-          <w:bCs/>
-          <w:color w:val="5B9BD5" w:themeColor="accent5"/>
-          <w:kern w:val="0"/>
-          <w:szCs w:val="22"/>
-          <w:lang w:eastAsia="en-IN"/>
-          <w14:ligatures w14:val="none"/>
-        </w:rPr>
-        <w:t>)</w:t>
-      </w:r>
-    </w:p>
-    <w:p>
-      <w:pPr>
-        <w:spacing w:after="0" w:line="240" w:lineRule="auto"/>
-        <w:rPr>
-          <w:rFonts w:eastAsia="Times New Roman" w:cstheme="minorHAnsi"/>
-          <w:b/>
-          <w:bCs/>
-          <w:color w:val="000000"/>
-          <w:kern w:val="0"/>
-          <w:szCs w:val="22"/>
-          <w:lang w:eastAsia="en-IN"/>
-          <w14:ligatures w14:val="none"/>
-        </w:rPr>
-      </w:pPr>
-    </w:p>
-    <w:p>
-      <w:pPr>
-        <w:spacing w:after="0" w:line="240" w:lineRule="auto"/>
-        <w:rPr>
-          <w:rFonts w:eastAsia="Times New Roman" w:cstheme="minorHAnsi"/>
-          <w:b/>
-          <w:bCs/>
-          <w:color w:val="000000"/>
-          <w:kern w:val="0"/>
-          <w:szCs w:val="22"/>
-          <w:lang w:eastAsia="en-IN"/>
-          <w14:ligatures w14:val="none"/>
-        </w:rPr>
-      </w:pPr>
-      <w:r>
-        <w:rPr>
-          <w:rFonts w:eastAsia="Times New Roman" w:cstheme="minorHAnsi"/>
-          <w:b/>
-          <w:bCs/>
-          <w:color w:val="7030A0"/>
+        <w:t>ARITHMETIC AND RELATIONAL EXPRESSIONS</w:t>
+      </w:r>
+    </w:p>
+    <w:p>
+      <w:pPr>
+        <w:spacing w:after="0" w:line="240" w:lineRule="auto"/>
+        <w:rPr>
+          <w:rFonts w:eastAsia="Times New Roman" w:cstheme="minorHAnsi"/>
+          <w:color w:val="000000"/>
+          <w:kern w:val="0"/>
+          <w:sz w:val="24"/>
+          <w:szCs w:val="24"/>
+          <w:lang w:eastAsia="en-IN"/>
+          <w14:ligatures w14:val="none"/>
+        </w:rPr>
+      </w:pPr>
+      <w:r>
+        <w:rPr>
+          <w:rFonts w:eastAsia="Times New Roman" w:cstheme="minorHAnsi"/>
+          <w:color w:val="000000"/>
+          <w:kern w:val="0"/>
+          <w:sz w:val="24"/>
+          <w:szCs w:val="24"/>
+          <w:lang w:eastAsia="en-IN"/>
+          <w14:ligatures w14:val="none"/>
+        </w:rPr>
+        <w:t xml:space="preserve">C compilers </w:t>
+      </w:r>
+      <w:r>
+        <w:rPr>
+          <w:rFonts w:eastAsia="Times New Roman" w:cstheme="minorHAnsi"/>
+          <w:b/>
+          <w:bCs/>
+          <w:color w:val="000000"/>
+          <w:kern w:val="0"/>
+          <w:sz w:val="24"/>
+          <w:szCs w:val="24"/>
+          <w:lang w:eastAsia="en-IN"/>
+          <w14:ligatures w14:val="none"/>
+        </w:rPr>
+        <w:t xml:space="preserve">promote the operand of </w:t>
+      </w:r>
+      <w:r>
+        <w:rPr>
+          <w:rFonts w:eastAsia="Times New Roman" w:cstheme="minorHAnsi"/>
+          <w:b/>
+          <w:bCs/>
+          <w:color w:val="000000"/>
+          <w:kern w:val="0"/>
+          <w:sz w:val="24"/>
+          <w:szCs w:val="24"/>
+          <w:lang w:eastAsia="en-IN"/>
+          <w14:ligatures w14:val="none"/>
+        </w:rPr>
+        <w:t xml:space="preserve">the </w:t>
+      </w:r>
+      <w:r>
+        <w:rPr>
+          <w:rFonts w:eastAsia="Times New Roman" w:cstheme="minorHAnsi"/>
+          <w:b/>
+          <w:bCs/>
+          <w:color w:val="000000"/>
+          <w:kern w:val="0"/>
+          <w:sz w:val="24"/>
+          <w:szCs w:val="24"/>
+          <w:lang w:eastAsia="en-IN"/>
+          <w14:ligatures w14:val="none"/>
+        </w:rPr>
+        <w:t>lower type in an arithmetic or relational expression to an operand of the higher type before evaluating</w:t>
+      </w:r>
+      <w:r>
+        <w:rPr>
+          <w:rFonts w:eastAsia="Times New Roman" w:cstheme="minorHAnsi"/>
+          <w:color w:val="000000"/>
+          <w:kern w:val="0"/>
+          <w:sz w:val="24"/>
+          <w:szCs w:val="24"/>
+          <w:lang w:eastAsia="en-IN"/>
+          <w14:ligatures w14:val="none"/>
+        </w:rPr>
+        <w:t xml:space="preserve"> the expression. </w:t>
+      </w:r>
+    </w:p>
+    <w:p>
+      <w:pPr>
+        <w:spacing w:after="0" w:line="240" w:lineRule="auto"/>
+        <w:rPr>
+          <w:rFonts w:eastAsia="Times New Roman" w:cstheme="minorHAnsi"/>
+          <w:color w:val="000000"/>
+          <w:kern w:val="0"/>
+          <w:sz w:val="24"/>
+          <w:szCs w:val="24"/>
+          <w:lang w:eastAsia="en-IN"/>
+          <w14:ligatures w14:val="none"/>
+        </w:rPr>
+      </w:pPr>
+    </w:p>
+    <w:p>
+      <w:pPr>
+        <w:spacing w:after="0" w:line="240" w:lineRule="auto"/>
+        <w:rPr>
+          <w:rFonts w:eastAsia="Times New Roman" w:cstheme="minorHAnsi"/>
+          <w:b/>
+          <w:bCs/>
+          <w:color w:val="000000"/>
+          <w:kern w:val="0"/>
+          <w:sz w:val="24"/>
+          <w:szCs w:val="24"/>
+          <w:lang w:eastAsia="en-IN"/>
+          <w14:ligatures w14:val="none"/>
+        </w:rPr>
+      </w:pPr>
+      <w:r>
+        <w:rPr>
+          <w:rFonts w:eastAsia="Times New Roman" w:cstheme="minorHAnsi"/>
+          <w:b/>
+          <w:bCs/>
+          <w:color w:val="000000"/>
+          <w:kern w:val="0"/>
+          <w:sz w:val="24"/>
+          <w:szCs w:val="24"/>
+          <w:lang w:eastAsia="en-IN"/>
+          <w14:ligatures w14:val="none"/>
+        </w:rPr>
+        <w:t>For Example:</w:t>
+      </w:r>
+    </w:p>
+    <w:p>
+      <w:pPr>
+        <w:spacing w:after="0" w:line="240" w:lineRule="auto"/>
+        <w:rPr>
+          <w:rFonts w:eastAsia="Times New Roman" w:cstheme="minorHAnsi"/>
+          <w:color w:val="000000"/>
           <w:kern w:val="0"/>
           <w:sz w:val="24"/>
           <w:szCs w:val="24"/>
@@ -14861,136 +14492,8 @@
           <w:lang w:eastAsia="en-IN"/>
           <w14:ligatures w14:val="none"/>
         </w:rPr>
-        <w:t>ARITHMETIC AND RELATIONAL EXPRESSIONS</w:t>
-      </w:r>
-    </w:p>
-    <w:p>
-      <w:pPr>
-        <w:spacing w:after="0" w:line="240" w:lineRule="auto"/>
-        <w:rPr>
-          <w:rFonts w:eastAsia="Times New Roman" w:cstheme="minorHAnsi"/>
-          <w:color w:val="000000"/>
-          <w:kern w:val="0"/>
-          <w:sz w:val="24"/>
-          <w:szCs w:val="24"/>
-          <w:lang w:eastAsia="en-IN"/>
-          <w14:ligatures w14:val="none"/>
-        </w:rPr>
-      </w:pPr>
-      <w:r>
-        <w:rPr>
-          <w:rFonts w:eastAsia="Times New Roman" w:cstheme="minorHAnsi"/>
-          <w:color w:val="000000"/>
-          <w:kern w:val="0"/>
-          <w:sz w:val="24"/>
-          <w:szCs w:val="24"/>
-          <w:lang w:eastAsia="en-IN"/>
-          <w14:ligatures w14:val="none"/>
-        </w:rPr>
-        <w:t xml:space="preserve">C compilers </w:t>
-      </w:r>
-      <w:r>
-        <w:rPr>
-          <w:rFonts w:eastAsia="Times New Roman" w:cstheme="minorHAnsi"/>
-          <w:b/>
-          <w:bCs/>
-          <w:color w:val="000000"/>
-          <w:kern w:val="0"/>
-          <w:sz w:val="24"/>
-          <w:szCs w:val="24"/>
-          <w:lang w:eastAsia="en-IN"/>
-          <w14:ligatures w14:val="none"/>
-        </w:rPr>
-        <w:t xml:space="preserve">promote the operand of </w:t>
-      </w:r>
-      <w:r>
-        <w:rPr>
-          <w:rFonts w:eastAsia="Times New Roman" w:cstheme="minorHAnsi"/>
-          <w:b/>
-          <w:bCs/>
-          <w:color w:val="000000"/>
-          <w:kern w:val="0"/>
-          <w:sz w:val="24"/>
-          <w:szCs w:val="24"/>
-          <w:lang w:eastAsia="en-IN"/>
-          <w14:ligatures w14:val="none"/>
-        </w:rPr>
-        <w:t xml:space="preserve">the </w:t>
-      </w:r>
-      <w:r>
-        <w:rPr>
-          <w:rFonts w:eastAsia="Times New Roman" w:cstheme="minorHAnsi"/>
-          <w:b/>
-          <w:bCs/>
-          <w:color w:val="000000"/>
-          <w:kern w:val="0"/>
-          <w:sz w:val="24"/>
-          <w:szCs w:val="24"/>
-          <w:lang w:eastAsia="en-IN"/>
-          <w14:ligatures w14:val="none"/>
-        </w:rPr>
-        <w:t>lower type in an arithmetic or relational expression to an operand of the higher type before evaluating</w:t>
-      </w:r>
-      <w:r>
-        <w:rPr>
-          <w:rFonts w:eastAsia="Times New Roman" w:cstheme="minorHAnsi"/>
-          <w:color w:val="000000"/>
-          <w:kern w:val="0"/>
-          <w:sz w:val="24"/>
-          <w:szCs w:val="24"/>
-          <w:lang w:eastAsia="en-IN"/>
-          <w14:ligatures w14:val="none"/>
-        </w:rPr>
-        <w:t xml:space="preserve"> the expression. </w:t>
-      </w:r>
-    </w:p>
-    <w:p>
-      <w:pPr>
-        <w:spacing w:after="0" w:line="240" w:lineRule="auto"/>
-        <w:rPr>
-          <w:rFonts w:eastAsia="Times New Roman" w:cstheme="minorHAnsi"/>
-          <w:color w:val="000000"/>
-          <w:kern w:val="0"/>
-          <w:sz w:val="24"/>
-          <w:szCs w:val="24"/>
-          <w:lang w:eastAsia="en-IN"/>
-          <w14:ligatures w14:val="none"/>
-        </w:rPr>
-      </w:pPr>
-    </w:p>
-    <w:p>
-      <w:pPr>
-        <w:spacing w:after="0" w:line="240" w:lineRule="auto"/>
-        <w:rPr>
-          <w:rFonts w:eastAsia="Times New Roman" w:cstheme="minorHAnsi"/>
-          <w:b/>
-          <w:bCs/>
-          <w:color w:val="000000"/>
-          <w:kern w:val="0"/>
-          <w:sz w:val="24"/>
-          <w:szCs w:val="24"/>
-          <w:lang w:eastAsia="en-IN"/>
-          <w14:ligatures w14:val="none"/>
-        </w:rPr>
-      </w:pPr>
-      <w:r>
-        <w:rPr>
-          <w:rFonts w:eastAsia="Times New Roman" w:cstheme="minorHAnsi"/>
-          <w:b/>
-          <w:bCs/>
-          <w:color w:val="000000"/>
-          <w:kern w:val="0"/>
-          <w:sz w:val="24"/>
-          <w:szCs w:val="24"/>
-          <w:lang w:eastAsia="en-IN"/>
-          <w14:ligatures w14:val="none"/>
-        </w:rPr>
-        <w:t>For Example:</w:t>
-      </w:r>
-    </w:p>
-    <w:p>
-      <w:pPr>
-        <w:spacing w:after="0" w:line="240" w:lineRule="auto"/>
+      </w:pPr>
+      <w:r>
         <w:rPr>
           <w:rFonts w:eastAsia="Times New Roman" w:cstheme="minorHAnsi"/>
           <w:color w:val="000000"/>
@@ -15001,8 +14504,12 @@
           <w:lang w:eastAsia="en-IN"/>
           <w14:ligatures w14:val="none"/>
         </w:rPr>
-      </w:pPr>
-      <w:r>
+        <w:t>1034 * 10   evaluates to 10340        // an int result</w:t>
+      </w:r>
+    </w:p>
+    <w:p>
+      <w:pPr>
+        <w:spacing w:after="0" w:line="240" w:lineRule="auto"/>
         <w:rPr>
           <w:rFonts w:eastAsia="Times New Roman" w:cstheme="minorHAnsi"/>
           <w:color w:val="000000"/>
@@ -15013,8 +14520,7 @@
           <w:lang w:eastAsia="en-IN"/>
           <w14:ligatures w14:val="none"/>
         </w:rPr>
-        <w:t xml:space="preserve">1034 * 10   evaluates to 10340    </w:t>
-      </w:r>
+      </w:pPr>
       <w:r>
         <w:rPr>
           <w:rFonts w:eastAsia="Times New Roman" w:cstheme="minorHAnsi"/>
@@ -15026,9 +14532,12 @@
           <w:lang w:eastAsia="en-IN"/>
           <w14:ligatures w14:val="none"/>
         </w:rPr>
-        <w:t xml:space="preserve">    </w:t>
-      </w:r>
-      <w:r>
+        <w:t>1034 * 10.0 evaluates to 10340.0   // a double result</w:t>
+      </w:r>
+    </w:p>
+    <w:p>
+      <w:pPr>
+        <w:spacing w:after="0" w:line="240" w:lineRule="auto"/>
         <w:rPr>
           <w:rFonts w:eastAsia="Times New Roman" w:cstheme="minorHAnsi"/>
           <w:color w:val="000000"/>
@@ -15039,12 +14548,8 @@
           <w:lang w:eastAsia="en-IN"/>
           <w14:ligatures w14:val="none"/>
         </w:rPr>
-        <w:t>// an int result</w:t>
-      </w:r>
-    </w:p>
-    <w:p>
-      <w:pPr>
-        <w:spacing w:after="0" w:line="240" w:lineRule="auto"/>
+      </w:pPr>
+      <w:r>
         <w:rPr>
           <w:rFonts w:eastAsia="Times New Roman" w:cstheme="minorHAnsi"/>
           <w:color w:val="000000"/>
@@ -15055,7 +14560,9 @@
           <w:lang w:eastAsia="en-IN"/>
           <w14:ligatures w14:val="none"/>
         </w:rPr>
-      </w:pPr>
+        <w:t>1034 * 10</w:t>
+      </w:r>
+      <w:proofErr w:type="gramStart"/>
       <w:r>
         <w:rPr>
           <w:rFonts w:eastAsia="Times New Roman" w:cstheme="minorHAnsi"/>
@@ -15067,8 +14574,9 @@
           <w:lang w:eastAsia="en-IN"/>
           <w14:ligatures w14:val="none"/>
         </w:rPr>
-        <w:t xml:space="preserve">1034 * 10.0 evaluates to 10340.0  </w:t>
-      </w:r>
+        <w:t>L  evaluates</w:t>
+      </w:r>
+      <w:proofErr w:type="gramEnd"/>
       <w:r>
         <w:rPr>
           <w:rFonts w:eastAsia="Times New Roman" w:cstheme="minorHAnsi"/>
@@ -15080,8 +14588,22 @@
           <w:lang w:eastAsia="en-IN"/>
           <w14:ligatures w14:val="none"/>
         </w:rPr>
-        <w:t xml:space="preserve"> </w:t>
-      </w:r>
+        <w:t xml:space="preserve"> to 10340L     // a long result</w:t>
+      </w:r>
+    </w:p>
+    <w:p>
+      <w:pPr>
+        <w:spacing w:after="0" w:line="240" w:lineRule="auto"/>
+        <w:rPr>
+          <w:rFonts w:eastAsia="Times New Roman" w:cstheme="minorHAnsi"/>
+          <w:color w:val="000000"/>
+          <w:kern w:val="0"/>
+          <w:sz w:val="24"/>
+          <w:szCs w:val="24"/>
+          <w:lang w:eastAsia="en-IN"/>
+          <w14:ligatures w14:val="none"/>
+        </w:rPr>
+      </w:pPr>
       <w:r>
         <w:rPr>
           <w:rFonts w:eastAsia="Times New Roman" w:cstheme="minorHAnsi"/>
@@ -15093,12 +14615,10 @@
           <w:lang w:eastAsia="en-IN"/>
           <w14:ligatures w14:val="none"/>
         </w:rPr>
-        <w:t>// a double result</w:t>
-      </w:r>
-    </w:p>
-    <w:p>
-      <w:pPr>
-        <w:spacing w:after="0" w:line="240" w:lineRule="auto"/>
+        <w:t xml:space="preserve">1034 * 10.f evaluates to </w:t>
+      </w:r>
+      <w:proofErr w:type="gramStart"/>
+      <w:r>
         <w:rPr>
           <w:rFonts w:eastAsia="Times New Roman" w:cstheme="minorHAnsi"/>
           <w:color w:val="000000"/>
@@ -15109,140 +14629,7 @@
           <w:lang w:eastAsia="en-IN"/>
           <w14:ligatures w14:val="none"/>
         </w:rPr>
-      </w:pPr>
-      <w:r>
-        <w:rPr>
-          <w:rFonts w:eastAsia="Times New Roman" w:cstheme="minorHAnsi"/>
-          <w:color w:val="000000"/>
-          <w:kern w:val="0"/>
-          <w:sz w:val="24"/>
-          <w:szCs w:val="24"/>
-          <w:highlight w:val="yellow"/>
-          <w:lang w:eastAsia="en-IN"/>
-          <w14:ligatures w14:val="none"/>
-        </w:rPr>
-        <w:t>1034 * 10</w:t>
-      </w:r>
-      <w:proofErr w:type="gramStart"/>
-      <w:r>
-        <w:rPr>
-          <w:rFonts w:eastAsia="Times New Roman" w:cstheme="minorHAnsi"/>
-          <w:color w:val="000000"/>
-          <w:kern w:val="0"/>
-          <w:sz w:val="24"/>
-          <w:szCs w:val="24"/>
-          <w:highlight w:val="yellow"/>
-          <w:lang w:eastAsia="en-IN"/>
-          <w14:ligatures w14:val="none"/>
-        </w:rPr>
-        <w:t>L  evaluates</w:t>
-      </w:r>
-      <w:proofErr w:type="gramEnd"/>
-      <w:r>
-        <w:rPr>
-          <w:rFonts w:eastAsia="Times New Roman" w:cstheme="minorHAnsi"/>
-          <w:color w:val="000000"/>
-          <w:kern w:val="0"/>
-          <w:sz w:val="24"/>
-          <w:szCs w:val="24"/>
-          <w:highlight w:val="yellow"/>
-          <w:lang w:eastAsia="en-IN"/>
-          <w14:ligatures w14:val="none"/>
-        </w:rPr>
-        <w:t xml:space="preserve"> to 10340L   </w:t>
-      </w:r>
-      <w:r>
-        <w:rPr>
-          <w:rFonts w:eastAsia="Times New Roman" w:cstheme="minorHAnsi"/>
-          <w:color w:val="000000"/>
-          <w:kern w:val="0"/>
-          <w:sz w:val="24"/>
-          <w:szCs w:val="24"/>
-          <w:highlight w:val="yellow"/>
-          <w:lang w:eastAsia="en-IN"/>
-          <w14:ligatures w14:val="none"/>
-        </w:rPr>
-        <w:t xml:space="preserve">  </w:t>
-      </w:r>
-      <w:r>
-        <w:rPr>
-          <w:rFonts w:eastAsia="Times New Roman" w:cstheme="minorHAnsi"/>
-          <w:color w:val="000000"/>
-          <w:kern w:val="0"/>
-          <w:sz w:val="24"/>
-          <w:szCs w:val="24"/>
-          <w:highlight w:val="yellow"/>
-          <w:lang w:eastAsia="en-IN"/>
-          <w14:ligatures w14:val="none"/>
-        </w:rPr>
-        <w:t>// a long result</w:t>
-      </w:r>
-    </w:p>
-    <w:p>
-      <w:pPr>
-        <w:spacing w:after="0" w:line="240" w:lineRule="auto"/>
-        <w:rPr>
-          <w:rFonts w:eastAsia="Times New Roman" w:cstheme="minorHAnsi"/>
-          <w:color w:val="000000"/>
-          <w:kern w:val="0"/>
-          <w:sz w:val="24"/>
-          <w:szCs w:val="24"/>
-          <w:lang w:eastAsia="en-IN"/>
-          <w14:ligatures w14:val="none"/>
-        </w:rPr>
-      </w:pPr>
-      <w:r>
-        <w:rPr>
-          <w:rFonts w:eastAsia="Times New Roman" w:cstheme="minorHAnsi"/>
-          <w:color w:val="000000"/>
-          <w:kern w:val="0"/>
-          <w:sz w:val="24"/>
-          <w:szCs w:val="24"/>
-          <w:highlight w:val="yellow"/>
-          <w:lang w:eastAsia="en-IN"/>
-          <w14:ligatures w14:val="none"/>
-        </w:rPr>
-        <w:t xml:space="preserve">1034 * 10.f evaluates to </w:t>
-      </w:r>
-      <w:proofErr w:type="gramStart"/>
-      <w:r>
-        <w:rPr>
-          <w:rFonts w:eastAsia="Times New Roman" w:cstheme="minorHAnsi"/>
-          <w:color w:val="000000"/>
-          <w:kern w:val="0"/>
-          <w:sz w:val="24"/>
-          <w:szCs w:val="24"/>
-          <w:highlight w:val="yellow"/>
-          <w:lang w:eastAsia="en-IN"/>
-          <w14:ligatures w14:val="none"/>
-        </w:rPr>
-        <w:t xml:space="preserve">10340.0f </w:t>
-      </w:r>
-      <w:r>
-        <w:rPr>
-          <w:rFonts w:eastAsia="Times New Roman" w:cstheme="minorHAnsi"/>
-          <w:color w:val="000000"/>
-          <w:kern w:val="0"/>
-          <w:sz w:val="24"/>
-          <w:szCs w:val="24"/>
-          <w:highlight w:val="yellow"/>
-          <w:lang w:eastAsia="en-IN"/>
-          <w14:ligatures w14:val="none"/>
-        </w:rPr>
-        <w:t xml:space="preserve"> </w:t>
-      </w:r>
-      <w:r>
-        <w:rPr>
-          <w:rFonts w:eastAsia="Times New Roman" w:cstheme="minorHAnsi"/>
-          <w:color w:val="000000"/>
-          <w:kern w:val="0"/>
-          <w:sz w:val="24"/>
-          <w:szCs w:val="24"/>
-          <w:highlight w:val="yellow"/>
-          <w:lang w:eastAsia="en-IN"/>
-          <w14:ligatures w14:val="none"/>
-        </w:rPr>
-        <w:t>/</w:t>
+        <w:t>10340.0f  /</w:t>
       </w:r>
       <w:proofErr w:type="gramEnd"/>
       <w:r>
@@ -15312,7 +14699,6 @@
           <w:lang w:eastAsia="en-IN"/>
           <w14:ligatures w14:val="none"/>
         </w:rPr>
-        <w:lastRenderedPageBreak/>
         <w:t>Compound Expressions</w:t>
       </w:r>
     </w:p>
@@ -15910,6 +15296,7 @@
           <w:lang w:eastAsia="en-IN"/>
           <w14:ligatures w14:val="none"/>
         </w:rPr>
+        <w:lastRenderedPageBreak/>
         <w:t>    int i, value;</w:t>
       </w:r>
     </w:p>
@@ -15958,702 +15345,702 @@
           <w:lang w:eastAsia="en-IN"/>
           <w14:ligatures w14:val="none"/>
         </w:rPr>
+        <w:t>    int total = 0; // accumulator</w:t>
+      </w:r>
+    </w:p>
+    <w:p>
+      <w:pPr>
+        <w:spacing w:after="0" w:line="240" w:lineRule="auto"/>
+        <w:rPr>
+          <w:rFonts w:eastAsia="Times New Roman" w:cstheme="minorHAnsi"/>
+          <w:kern w:val="0"/>
+          <w:sz w:val="24"/>
+          <w:szCs w:val="24"/>
+          <w:lang w:eastAsia="en-IN"/>
+          <w14:ligatures w14:val="none"/>
+        </w:rPr>
+      </w:pPr>
+    </w:p>
+    <w:p>
+      <w:pPr>
+        <w:spacing w:after="0" w:line="240" w:lineRule="auto"/>
+        <w:rPr>
+          <w:rFonts w:eastAsia="Times New Roman" w:cstheme="minorHAnsi"/>
+          <w:kern w:val="0"/>
+          <w:sz w:val="24"/>
+          <w:szCs w:val="24"/>
+          <w:lang w:eastAsia="en-IN"/>
+          <w14:ligatures w14:val="none"/>
+        </w:rPr>
+      </w:pPr>
+      <w:r>
+        <w:rPr>
+          <w:rFonts w:eastAsia="Times New Roman" w:cstheme="minorHAnsi"/>
+          <w:color w:val="000000"/>
+          <w:kern w:val="0"/>
+          <w:szCs w:val="22"/>
+          <w:lang w:eastAsia="en-IN"/>
+          <w14:ligatures w14:val="none"/>
+        </w:rPr>
+        <w:t>    for (i = 0; i &lt; 10 &amp;&amp; done == 0; i++)</w:t>
+      </w:r>
+    </w:p>
+    <w:p>
+      <w:pPr>
+        <w:spacing w:after="0" w:line="240" w:lineRule="auto"/>
+        <w:rPr>
+          <w:rFonts w:eastAsia="Times New Roman" w:cstheme="minorHAnsi"/>
+          <w:kern w:val="0"/>
+          <w:sz w:val="24"/>
+          <w:szCs w:val="24"/>
+          <w:lang w:eastAsia="en-IN"/>
+          <w14:ligatures w14:val="none"/>
+        </w:rPr>
+      </w:pPr>
+      <w:r>
+        <w:rPr>
+          <w:rFonts w:eastAsia="Times New Roman" w:cstheme="minorHAnsi"/>
+          <w:color w:val="000000"/>
+          <w:kern w:val="0"/>
+          <w:szCs w:val="22"/>
+          <w:lang w:eastAsia="en-IN"/>
+          <w14:ligatures w14:val="none"/>
+        </w:rPr>
+        <w:t>    {</w:t>
+      </w:r>
+    </w:p>
+    <w:p>
+      <w:pPr>
+        <w:spacing w:after="0" w:line="240" w:lineRule="auto"/>
+        <w:rPr>
+          <w:rFonts w:eastAsia="Times New Roman" w:cstheme="minorHAnsi"/>
+          <w:kern w:val="0"/>
+          <w:sz w:val="24"/>
+          <w:szCs w:val="24"/>
+          <w:lang w:eastAsia="en-IN"/>
+          <w14:ligatures w14:val="none"/>
+        </w:rPr>
+      </w:pPr>
+      <w:r>
+        <w:rPr>
+          <w:rFonts w:eastAsia="Times New Roman" w:cstheme="minorHAnsi"/>
+          <w:color w:val="000000"/>
+          <w:kern w:val="0"/>
+          <w:szCs w:val="22"/>
+          <w:lang w:eastAsia="en-IN"/>
+          <w14:ligatures w14:val="none"/>
+        </w:rPr>
+        <w:t>        printf("Enter integer (0 to stop) ");</w:t>
+      </w:r>
+    </w:p>
+    <w:p>
+      <w:pPr>
+        <w:spacing w:after="0" w:line="240" w:lineRule="auto"/>
+        <w:rPr>
+          <w:rFonts w:eastAsia="Times New Roman" w:cstheme="minorHAnsi"/>
+          <w:kern w:val="0"/>
+          <w:sz w:val="24"/>
+          <w:szCs w:val="24"/>
+          <w:lang w:eastAsia="en-IN"/>
+          <w14:ligatures w14:val="none"/>
+        </w:rPr>
+      </w:pPr>
+      <w:r>
+        <w:rPr>
+          <w:rFonts w:eastAsia="Times New Roman" w:cstheme="minorHAnsi"/>
+          <w:color w:val="000000"/>
+          <w:kern w:val="0"/>
+          <w:szCs w:val="22"/>
+          <w:lang w:eastAsia="en-IN"/>
+          <w14:ligatures w14:val="none"/>
+        </w:rPr>
+        <w:t>        scanf("%d", &amp;value);</w:t>
+      </w:r>
+    </w:p>
+    <w:p>
+      <w:pPr>
+        <w:spacing w:after="0" w:line="240" w:lineRule="auto"/>
+        <w:rPr>
+          <w:rFonts w:eastAsia="Times New Roman" w:cstheme="minorHAnsi"/>
+          <w:kern w:val="0"/>
+          <w:sz w:val="24"/>
+          <w:szCs w:val="24"/>
+          <w:lang w:eastAsia="en-IN"/>
+          <w14:ligatures w14:val="none"/>
+        </w:rPr>
+      </w:pPr>
+    </w:p>
+    <w:p>
+      <w:pPr>
+        <w:spacing w:after="0" w:line="240" w:lineRule="auto"/>
+        <w:rPr>
+          <w:rFonts w:eastAsia="Times New Roman" w:cstheme="minorHAnsi"/>
+          <w:kern w:val="0"/>
+          <w:sz w:val="24"/>
+          <w:szCs w:val="24"/>
+          <w:lang w:eastAsia="en-IN"/>
+          <w14:ligatures w14:val="none"/>
+        </w:rPr>
+      </w:pPr>
+      <w:r>
+        <w:rPr>
+          <w:rFonts w:eastAsia="Times New Roman" w:cstheme="minorHAnsi"/>
+          <w:color w:val="000000"/>
+          <w:kern w:val="0"/>
+          <w:szCs w:val="22"/>
+          <w:lang w:eastAsia="en-IN"/>
+          <w14:ligatures w14:val="none"/>
+        </w:rPr>
+        <w:t>        if (value == 0)</w:t>
+      </w:r>
+    </w:p>
+    <w:p>
+      <w:pPr>
+        <w:spacing w:after="0" w:line="240" w:lineRule="auto"/>
+        <w:rPr>
+          <w:rFonts w:eastAsia="Times New Roman" w:cstheme="minorHAnsi"/>
+          <w:kern w:val="0"/>
+          <w:sz w:val="24"/>
+          <w:szCs w:val="24"/>
+          <w:lang w:eastAsia="en-IN"/>
+          <w14:ligatures w14:val="none"/>
+        </w:rPr>
+      </w:pPr>
+      <w:r>
+        <w:rPr>
+          <w:rFonts w:eastAsia="Times New Roman" w:cstheme="minorHAnsi"/>
+          <w:color w:val="000000"/>
+          <w:kern w:val="0"/>
+          <w:szCs w:val="22"/>
+          <w:lang w:eastAsia="en-IN"/>
+          <w14:ligatures w14:val="none"/>
+        </w:rPr>
+        <w:t>        {</w:t>
+      </w:r>
+    </w:p>
+    <w:p>
+      <w:pPr>
+        <w:spacing w:after="0" w:line="240" w:lineRule="auto"/>
+        <w:rPr>
+          <w:rFonts w:eastAsia="Times New Roman" w:cstheme="minorHAnsi"/>
+          <w:kern w:val="0"/>
+          <w:sz w:val="24"/>
+          <w:szCs w:val="24"/>
+          <w:lang w:eastAsia="en-IN"/>
+          <w14:ligatures w14:val="none"/>
+        </w:rPr>
+      </w:pPr>
+      <w:r>
+        <w:rPr>
+          <w:rFonts w:eastAsia="Times New Roman" w:cstheme="minorHAnsi"/>
+          <w:color w:val="000000"/>
+          <w:kern w:val="0"/>
+          <w:szCs w:val="22"/>
+          <w:lang w:eastAsia="en-IN"/>
+          <w14:ligatures w14:val="none"/>
+        </w:rPr>
+        <w:t>            done = 1;</w:t>
+      </w:r>
+    </w:p>
+    <w:p>
+      <w:pPr>
+        <w:spacing w:after="0" w:line="240" w:lineRule="auto"/>
+        <w:rPr>
+          <w:rFonts w:eastAsia="Times New Roman" w:cstheme="minorHAnsi"/>
+          <w:kern w:val="0"/>
+          <w:sz w:val="24"/>
+          <w:szCs w:val="24"/>
+          <w:lang w:eastAsia="en-IN"/>
+          <w14:ligatures w14:val="none"/>
+        </w:rPr>
+      </w:pPr>
+      <w:r>
+        <w:rPr>
+          <w:rFonts w:eastAsia="Times New Roman" w:cstheme="minorHAnsi"/>
+          <w:color w:val="000000"/>
+          <w:kern w:val="0"/>
+          <w:szCs w:val="22"/>
+          <w:lang w:eastAsia="en-IN"/>
+          <w14:ligatures w14:val="none"/>
+        </w:rPr>
+        <w:t>        }</w:t>
+      </w:r>
+    </w:p>
+    <w:p>
+      <w:pPr>
+        <w:spacing w:after="0" w:line="240" w:lineRule="auto"/>
+        <w:rPr>
+          <w:rFonts w:eastAsia="Times New Roman" w:cstheme="minorHAnsi"/>
+          <w:kern w:val="0"/>
+          <w:sz w:val="24"/>
+          <w:szCs w:val="24"/>
+          <w:lang w:eastAsia="en-IN"/>
+          <w14:ligatures w14:val="none"/>
+        </w:rPr>
+      </w:pPr>
+      <w:r>
+        <w:rPr>
+          <w:rFonts w:eastAsia="Times New Roman" w:cstheme="minorHAnsi"/>
+          <w:color w:val="000000"/>
+          <w:kern w:val="0"/>
+          <w:szCs w:val="22"/>
+          <w:lang w:eastAsia="en-IN"/>
+          <w14:ligatures w14:val="none"/>
+        </w:rPr>
+        <w:t>        else</w:t>
+      </w:r>
+    </w:p>
+    <w:p>
+      <w:pPr>
+        <w:spacing w:after="0" w:line="240" w:lineRule="auto"/>
+        <w:rPr>
+          <w:rFonts w:eastAsia="Times New Roman" w:cstheme="minorHAnsi"/>
+          <w:kern w:val="0"/>
+          <w:sz w:val="24"/>
+          <w:szCs w:val="24"/>
+          <w:lang w:eastAsia="en-IN"/>
+          <w14:ligatures w14:val="none"/>
+        </w:rPr>
+      </w:pPr>
+      <w:r>
+        <w:rPr>
+          <w:rFonts w:eastAsia="Times New Roman" w:cstheme="minorHAnsi"/>
+          <w:color w:val="000000"/>
+          <w:kern w:val="0"/>
+          <w:szCs w:val="22"/>
+          <w:lang w:eastAsia="en-IN"/>
+          <w14:ligatures w14:val="none"/>
+        </w:rPr>
+        <w:t>        {</w:t>
+      </w:r>
+    </w:p>
+    <w:p>
+      <w:pPr>
+        <w:spacing w:after="0" w:line="240" w:lineRule="auto"/>
+        <w:rPr>
+          <w:rFonts w:eastAsia="Times New Roman" w:cstheme="minorHAnsi"/>
+          <w:kern w:val="0"/>
+          <w:sz w:val="24"/>
+          <w:szCs w:val="24"/>
+          <w:lang w:eastAsia="en-IN"/>
+          <w14:ligatures w14:val="none"/>
+        </w:rPr>
+      </w:pPr>
+      <w:r>
+        <w:rPr>
+          <w:rFonts w:eastAsia="Times New Roman" w:cstheme="minorHAnsi"/>
+          <w:color w:val="000000"/>
+          <w:kern w:val="0"/>
+          <w:szCs w:val="22"/>
+          <w:lang w:eastAsia="en-IN"/>
+          <w14:ligatures w14:val="none"/>
+        </w:rPr>
+        <w:t>            total += value;</w:t>
+      </w:r>
+    </w:p>
+    <w:p>
+      <w:pPr>
+        <w:spacing w:after="0" w:line="240" w:lineRule="auto"/>
+        <w:rPr>
+          <w:rFonts w:eastAsia="Times New Roman" w:cstheme="minorHAnsi"/>
+          <w:kern w:val="0"/>
+          <w:sz w:val="24"/>
+          <w:szCs w:val="24"/>
+          <w:lang w:eastAsia="en-IN"/>
+          <w14:ligatures w14:val="none"/>
+        </w:rPr>
+      </w:pPr>
+      <w:r>
+        <w:rPr>
+          <w:rFonts w:eastAsia="Times New Roman" w:cstheme="minorHAnsi"/>
+          <w:color w:val="000000"/>
+          <w:kern w:val="0"/>
+          <w:szCs w:val="22"/>
+          <w:lang w:eastAsia="en-IN"/>
+          <w14:ligatures w14:val="none"/>
+        </w:rPr>
+        <w:t>        }</w:t>
+      </w:r>
+    </w:p>
+    <w:p>
+      <w:pPr>
+        <w:spacing w:after="0" w:line="240" w:lineRule="auto"/>
+        <w:rPr>
+          <w:rFonts w:eastAsia="Times New Roman" w:cstheme="minorHAnsi"/>
+          <w:kern w:val="0"/>
+          <w:sz w:val="24"/>
+          <w:szCs w:val="24"/>
+          <w:lang w:eastAsia="en-IN"/>
+          <w14:ligatures w14:val="none"/>
+        </w:rPr>
+      </w:pPr>
+      <w:r>
+        <w:rPr>
+          <w:rFonts w:eastAsia="Times New Roman" w:cstheme="minorHAnsi"/>
+          <w:color w:val="000000"/>
+          <w:kern w:val="0"/>
+          <w:szCs w:val="22"/>
+          <w:lang w:eastAsia="en-IN"/>
+          <w14:ligatures w14:val="none"/>
+        </w:rPr>
+        <w:t>    }</w:t>
+      </w:r>
+    </w:p>
+    <w:p>
+      <w:pPr>
+        <w:spacing w:after="0" w:line="240" w:lineRule="auto"/>
+        <w:rPr>
+          <w:rFonts w:eastAsia="Times New Roman" w:cstheme="minorHAnsi"/>
+          <w:kern w:val="0"/>
+          <w:sz w:val="24"/>
+          <w:szCs w:val="24"/>
+          <w:lang w:eastAsia="en-IN"/>
+          <w14:ligatures w14:val="none"/>
+        </w:rPr>
+      </w:pPr>
+    </w:p>
+    <w:p>
+      <w:pPr>
+        <w:spacing w:after="0" w:line="240" w:lineRule="auto"/>
+        <w:rPr>
+          <w:rFonts w:eastAsia="Times New Roman" w:cstheme="minorHAnsi"/>
+          <w:kern w:val="0"/>
+          <w:sz w:val="24"/>
+          <w:szCs w:val="24"/>
+          <w:lang w:eastAsia="en-IN"/>
+          <w14:ligatures w14:val="none"/>
+        </w:rPr>
+      </w:pPr>
+      <w:r>
+        <w:rPr>
+          <w:rFonts w:eastAsia="Times New Roman" w:cstheme="minorHAnsi"/>
+          <w:color w:val="000000"/>
+          <w:kern w:val="0"/>
+          <w:szCs w:val="22"/>
+          <w:lang w:eastAsia="en-IN"/>
+          <w14:ligatures w14:val="none"/>
+        </w:rPr>
+        <w:t>    printf("Total = %d\n", total);</w:t>
+      </w:r>
+    </w:p>
+    <w:p>
+      <w:pPr>
+        <w:spacing w:after="0" w:line="240" w:lineRule="auto"/>
+        <w:rPr>
+          <w:rFonts w:eastAsia="Times New Roman" w:cstheme="minorHAnsi"/>
+          <w:kern w:val="0"/>
+          <w:sz w:val="24"/>
+          <w:szCs w:val="24"/>
+          <w:lang w:eastAsia="en-IN"/>
+          <w14:ligatures w14:val="none"/>
+        </w:rPr>
+      </w:pPr>
+    </w:p>
+    <w:p>
+      <w:pPr>
+        <w:spacing w:after="0" w:line="240" w:lineRule="auto"/>
+        <w:rPr>
+          <w:rFonts w:eastAsia="Times New Roman" w:cstheme="minorHAnsi"/>
+          <w:kern w:val="0"/>
+          <w:sz w:val="24"/>
+          <w:szCs w:val="24"/>
+          <w:lang w:eastAsia="en-IN"/>
+          <w14:ligatures w14:val="none"/>
+        </w:rPr>
+      </w:pPr>
+      <w:r>
+        <w:rPr>
+          <w:rFonts w:eastAsia="Times New Roman" w:cstheme="minorHAnsi"/>
+          <w:color w:val="000000"/>
+          <w:kern w:val="0"/>
+          <w:szCs w:val="22"/>
+          <w:lang w:eastAsia="en-IN"/>
+          <w14:ligatures w14:val="none"/>
+        </w:rPr>
+        <w:t>    return 0;</w:t>
+      </w:r>
+    </w:p>
+    <w:p>
+      <w:pPr>
+        <w:spacing w:after="0" w:line="240" w:lineRule="auto"/>
+        <w:rPr>
+          <w:rFonts w:eastAsia="Times New Roman" w:cstheme="minorHAnsi"/>
+          <w:kern w:val="0"/>
+          <w:sz w:val="24"/>
+          <w:szCs w:val="24"/>
+          <w:lang w:eastAsia="en-IN"/>
+          <w14:ligatures w14:val="none"/>
+        </w:rPr>
+      </w:pPr>
+      <w:r>
+        <w:rPr>
+          <w:rFonts w:eastAsia="Times New Roman" w:cstheme="minorHAnsi"/>
+          <w:color w:val="000000"/>
+          <w:kern w:val="0"/>
+          <w:szCs w:val="22"/>
+          <w:lang w:eastAsia="en-IN"/>
+          <w14:ligatures w14:val="none"/>
+        </w:rPr>
+        <w:t> }</w:t>
+      </w:r>
+    </w:p>
+    <w:p>
+      <w:pPr>
+        <w:spacing w:after="240" w:line="240" w:lineRule="auto"/>
+        <w:rPr>
+          <w:rFonts w:eastAsia="Times New Roman" w:cstheme="minorHAnsi"/>
+          <w:kern w:val="0"/>
+          <w:sz w:val="24"/>
+          <w:szCs w:val="24"/>
+          <w:lang w:eastAsia="en-IN"/>
+          <w14:ligatures w14:val="none"/>
+        </w:rPr>
+      </w:pPr>
+    </w:p>
+    <w:p>
+      <w:pPr>
+        <w:spacing w:after="0" w:line="240" w:lineRule="auto"/>
+        <w:rPr>
+          <w:rFonts w:eastAsia="Times New Roman" w:cstheme="minorHAnsi"/>
+          <w:kern w:val="0"/>
+          <w:sz w:val="24"/>
+          <w:szCs w:val="24"/>
+          <w:lang w:eastAsia="en-IN"/>
+          <w14:ligatures w14:val="none"/>
+        </w:rPr>
+      </w:pPr>
+      <w:r>
+        <w:rPr>
+          <w:rFonts w:eastAsia="Times New Roman" w:cstheme="minorHAnsi"/>
+          <w:b/>
+          <w:bCs/>
+          <w:color w:val="000000"/>
+          <w:kern w:val="0"/>
+          <w:szCs w:val="22"/>
+          <w:lang w:eastAsia="en-IN"/>
+          <w14:ligatures w14:val="none"/>
+        </w:rPr>
+        <w:t>Auto Sizing Vs Explicit sizing of the arrays</w:t>
+      </w:r>
+    </w:p>
+    <w:p>
+      <w:pPr>
+        <w:spacing w:after="0" w:line="240" w:lineRule="auto"/>
+        <w:rPr>
+          <w:rFonts w:eastAsia="Times New Roman" w:cstheme="minorHAnsi"/>
+          <w:kern w:val="0"/>
+          <w:sz w:val="24"/>
+          <w:szCs w:val="24"/>
+          <w:lang w:eastAsia="en-IN"/>
+          <w14:ligatures w14:val="none"/>
+        </w:rPr>
+      </w:pPr>
+    </w:p>
+    <w:p>
+      <w:pPr>
+        <w:spacing w:after="0" w:line="240" w:lineRule="auto"/>
+        <w:rPr>
+          <w:rFonts w:eastAsia="Times New Roman" w:cstheme="minorHAnsi"/>
+          <w:kern w:val="0"/>
+          <w:sz w:val="24"/>
+          <w:szCs w:val="24"/>
+          <w:lang w:eastAsia="en-IN"/>
+          <w14:ligatures w14:val="none"/>
+        </w:rPr>
+      </w:pPr>
+      <w:r>
+        <w:rPr>
+          <w:rFonts w:eastAsia="Times New Roman" w:cstheme="minorHAnsi"/>
+          <w:b/>
+          <w:bCs/>
+          <w:color w:val="000000"/>
+          <w:kern w:val="0"/>
+          <w:szCs w:val="22"/>
+          <w:lang w:eastAsia="en-IN"/>
+          <w14:ligatures w14:val="none"/>
+        </w:rPr>
+        <w:t>Auto sizing</w:t>
+      </w:r>
+      <w:r>
+        <w:rPr>
+          <w:rFonts w:eastAsia="Times New Roman" w:cstheme="minorHAnsi"/>
+          <w:color w:val="000000"/>
+          <w:kern w:val="0"/>
+          <w:szCs w:val="22"/>
+          <w:lang w:eastAsia="en-IN"/>
+          <w14:ligatures w14:val="none"/>
+        </w:rPr>
+        <w:t xml:space="preserve"> of the arrays refers to initialising an array with 1 or more elements while declaring it without specifying its size. The array will automatically store space in the memory according to the number of variables we initialise it with.</w:t>
+      </w:r>
+    </w:p>
+    <w:p>
+      <w:pPr>
+        <w:spacing w:after="0" w:line="240" w:lineRule="auto"/>
+        <w:rPr>
+          <w:rFonts w:eastAsia="Times New Roman" w:cstheme="minorHAnsi"/>
+          <w:kern w:val="0"/>
+          <w:sz w:val="24"/>
+          <w:szCs w:val="24"/>
+          <w:lang w:eastAsia="en-IN"/>
+          <w14:ligatures w14:val="none"/>
+        </w:rPr>
+      </w:pPr>
+      <w:r>
+        <w:rPr>
+          <w:rFonts w:eastAsia="Times New Roman" w:cstheme="minorHAnsi"/>
+          <w:color w:val="000000"/>
+          <w:kern w:val="0"/>
+          <w:szCs w:val="22"/>
+          <w:lang w:eastAsia="en-IN"/>
+          <w14:ligatures w14:val="none"/>
+        </w:rPr>
+        <w:t>For example:</w:t>
+      </w:r>
+    </w:p>
+    <w:p>
+      <w:pPr>
+        <w:spacing w:after="0" w:line="240" w:lineRule="auto"/>
+        <w:rPr>
+          <w:rFonts w:eastAsia="Times New Roman" w:cstheme="minorHAnsi"/>
+          <w:kern w:val="0"/>
+          <w:sz w:val="24"/>
+          <w:szCs w:val="24"/>
+          <w:lang w:eastAsia="en-IN"/>
+          <w14:ligatures w14:val="none"/>
+        </w:rPr>
+      </w:pPr>
+      <w:r>
+        <w:rPr>
+          <w:rFonts w:eastAsia="Times New Roman" w:cstheme="minorHAnsi"/>
+          <w:color w:val="000000"/>
+          <w:kern w:val="0"/>
+          <w:szCs w:val="22"/>
+          <w:lang w:eastAsia="en-IN"/>
+          <w14:ligatures w14:val="none"/>
+        </w:rPr>
+        <w:t>int arr[] = {2,4,5};</w:t>
+      </w:r>
+    </w:p>
+    <w:p>
+      <w:pPr>
+        <w:spacing w:after="0" w:line="240" w:lineRule="auto"/>
+        <w:rPr>
+          <w:rFonts w:eastAsia="Times New Roman" w:cstheme="minorHAnsi"/>
+          <w:kern w:val="0"/>
+          <w:sz w:val="24"/>
+          <w:szCs w:val="24"/>
+          <w:lang w:eastAsia="en-IN"/>
+          <w14:ligatures w14:val="none"/>
+        </w:rPr>
+      </w:pPr>
+      <w:r>
+        <w:rPr>
+          <w:rFonts w:eastAsia="Times New Roman" w:cstheme="minorHAnsi"/>
+          <w:color w:val="000000"/>
+          <w:kern w:val="0"/>
+          <w:szCs w:val="22"/>
+          <w:lang w:eastAsia="en-IN"/>
+          <w14:ligatures w14:val="none"/>
+        </w:rPr>
+        <w:t>Here, we do not mention the size of the array but we initialise it with 3 elements, which will define an array of size 3 (12 bytes in this case).</w:t>
+      </w:r>
+    </w:p>
+    <w:p>
+      <w:pPr>
+        <w:spacing w:after="0" w:line="240" w:lineRule="auto"/>
+        <w:rPr>
+          <w:rFonts w:eastAsia="Times New Roman" w:cstheme="minorHAnsi"/>
+          <w:kern w:val="0"/>
+          <w:sz w:val="24"/>
+          <w:szCs w:val="24"/>
+          <w:lang w:eastAsia="en-IN"/>
+          <w14:ligatures w14:val="none"/>
+        </w:rPr>
+      </w:pPr>
+    </w:p>
+    <w:p>
+      <w:pPr>
+        <w:spacing w:after="0" w:line="240" w:lineRule="auto"/>
+        <w:rPr>
+          <w:rFonts w:eastAsia="Times New Roman" w:cstheme="minorHAnsi"/>
+          <w:kern w:val="0"/>
+          <w:sz w:val="24"/>
+          <w:szCs w:val="24"/>
+          <w:lang w:eastAsia="en-IN"/>
+          <w14:ligatures w14:val="none"/>
+        </w:rPr>
+      </w:pPr>
+      <w:r>
+        <w:rPr>
+          <w:rFonts w:eastAsia="Times New Roman" w:cstheme="minorHAnsi"/>
+          <w:b/>
+          <w:bCs/>
+          <w:color w:val="000000"/>
+          <w:kern w:val="0"/>
+          <w:szCs w:val="22"/>
+          <w:lang w:eastAsia="en-IN"/>
+          <w14:ligatures w14:val="none"/>
+        </w:rPr>
+        <w:t>Explicit sizing</w:t>
+      </w:r>
+      <w:r>
+        <w:rPr>
+          <w:rFonts w:eastAsia="Times New Roman" w:cstheme="minorHAnsi"/>
+          <w:color w:val="000000"/>
+          <w:kern w:val="0"/>
+          <w:szCs w:val="22"/>
+          <w:lang w:eastAsia="en-IN"/>
+          <w14:ligatures w14:val="none"/>
+        </w:rPr>
+        <w:t xml:space="preserve"> of the arrays refer to defining the size of the array while declaring it. After we explicitly define the size of the array, we cannot change the size of the array later on during the program's execution.</w:t>
+      </w:r>
+    </w:p>
+    <w:p>
+      <w:pPr>
+        <w:spacing w:after="0" w:line="240" w:lineRule="auto"/>
+        <w:rPr>
+          <w:rFonts w:eastAsia="Times New Roman" w:cstheme="minorHAnsi"/>
+          <w:kern w:val="0"/>
+          <w:sz w:val="24"/>
+          <w:szCs w:val="24"/>
+          <w:lang w:eastAsia="en-IN"/>
+          <w14:ligatures w14:val="none"/>
+        </w:rPr>
+      </w:pPr>
+      <w:r>
+        <w:rPr>
+          <w:rFonts w:eastAsia="Times New Roman" w:cstheme="minorHAnsi"/>
+          <w:color w:val="000000"/>
+          <w:kern w:val="0"/>
+          <w:szCs w:val="22"/>
+          <w:lang w:eastAsia="en-IN"/>
+          <w14:ligatures w14:val="none"/>
+        </w:rPr>
+        <w:t>For example:</w:t>
+      </w:r>
+    </w:p>
+    <w:p>
+      <w:pPr>
+        <w:spacing w:after="0" w:line="240" w:lineRule="auto"/>
+        <w:rPr>
+          <w:rFonts w:eastAsia="Times New Roman" w:cstheme="minorHAnsi"/>
+          <w:kern w:val="0"/>
+          <w:sz w:val="24"/>
+          <w:szCs w:val="24"/>
+          <w:lang w:eastAsia="en-IN"/>
+          <w14:ligatures w14:val="none"/>
+        </w:rPr>
+      </w:pPr>
+      <w:r>
+        <w:rPr>
+          <w:rFonts w:eastAsia="Times New Roman" w:cstheme="minorHAnsi"/>
+          <w:color w:val="000000"/>
+          <w:kern w:val="0"/>
+          <w:szCs w:val="22"/>
+          <w:lang w:eastAsia="en-IN"/>
+          <w14:ligatures w14:val="none"/>
+        </w:rPr>
         <w:lastRenderedPageBreak/>
-        <w:t>    int total = 0; // accumulator</w:t>
-      </w:r>
-    </w:p>
-    <w:p>
-      <w:pPr>
-        <w:spacing w:after="0" w:line="240" w:lineRule="auto"/>
-        <w:rPr>
-          <w:rFonts w:eastAsia="Times New Roman" w:cstheme="minorHAnsi"/>
-          <w:kern w:val="0"/>
-          <w:sz w:val="24"/>
-          <w:szCs w:val="24"/>
-          <w:lang w:eastAsia="en-IN"/>
-          <w14:ligatures w14:val="none"/>
-        </w:rPr>
-      </w:pPr>
-    </w:p>
-    <w:p>
-      <w:pPr>
-        <w:spacing w:after="0" w:line="240" w:lineRule="auto"/>
-        <w:rPr>
-          <w:rFonts w:eastAsia="Times New Roman" w:cstheme="minorHAnsi"/>
-          <w:kern w:val="0"/>
-          <w:sz w:val="24"/>
-          <w:szCs w:val="24"/>
-          <w:lang w:eastAsia="en-IN"/>
-          <w14:ligatures w14:val="none"/>
-        </w:rPr>
-      </w:pPr>
-      <w:r>
-        <w:rPr>
-          <w:rFonts w:eastAsia="Times New Roman" w:cstheme="minorHAnsi"/>
-          <w:color w:val="000000"/>
-          <w:kern w:val="0"/>
-          <w:szCs w:val="22"/>
-          <w:lang w:eastAsia="en-IN"/>
-          <w14:ligatures w14:val="none"/>
-        </w:rPr>
-        <w:t>    for (i = 0; i &lt; 10 &amp;&amp; done == 0; i++)</w:t>
-      </w:r>
-    </w:p>
-    <w:p>
-      <w:pPr>
-        <w:spacing w:after="0" w:line="240" w:lineRule="auto"/>
-        <w:rPr>
-          <w:rFonts w:eastAsia="Times New Roman" w:cstheme="minorHAnsi"/>
-          <w:kern w:val="0"/>
-          <w:sz w:val="24"/>
-          <w:szCs w:val="24"/>
-          <w:lang w:eastAsia="en-IN"/>
-          <w14:ligatures w14:val="none"/>
-        </w:rPr>
-      </w:pPr>
-      <w:r>
-        <w:rPr>
-          <w:rFonts w:eastAsia="Times New Roman" w:cstheme="minorHAnsi"/>
-          <w:color w:val="000000"/>
-          <w:kern w:val="0"/>
-          <w:szCs w:val="22"/>
-          <w:lang w:eastAsia="en-IN"/>
-          <w14:ligatures w14:val="none"/>
-        </w:rPr>
-        <w:t>    {</w:t>
-      </w:r>
-    </w:p>
-    <w:p>
-      <w:pPr>
-        <w:spacing w:after="0" w:line="240" w:lineRule="auto"/>
-        <w:rPr>
-          <w:rFonts w:eastAsia="Times New Roman" w:cstheme="minorHAnsi"/>
-          <w:kern w:val="0"/>
-          <w:sz w:val="24"/>
-          <w:szCs w:val="24"/>
-          <w:lang w:eastAsia="en-IN"/>
-          <w14:ligatures w14:val="none"/>
-        </w:rPr>
-      </w:pPr>
-      <w:r>
-        <w:rPr>
-          <w:rFonts w:eastAsia="Times New Roman" w:cstheme="minorHAnsi"/>
-          <w:color w:val="000000"/>
-          <w:kern w:val="0"/>
-          <w:szCs w:val="22"/>
-          <w:lang w:eastAsia="en-IN"/>
-          <w14:ligatures w14:val="none"/>
-        </w:rPr>
-        <w:t>        printf("Enter integer (0 to stop) ");</w:t>
-      </w:r>
-    </w:p>
-    <w:p>
-      <w:pPr>
-        <w:spacing w:after="0" w:line="240" w:lineRule="auto"/>
-        <w:rPr>
-          <w:rFonts w:eastAsia="Times New Roman" w:cstheme="minorHAnsi"/>
-          <w:kern w:val="0"/>
-          <w:sz w:val="24"/>
-          <w:szCs w:val="24"/>
-          <w:lang w:eastAsia="en-IN"/>
-          <w14:ligatures w14:val="none"/>
-        </w:rPr>
-      </w:pPr>
-      <w:r>
-        <w:rPr>
-          <w:rFonts w:eastAsia="Times New Roman" w:cstheme="minorHAnsi"/>
-          <w:color w:val="000000"/>
-          <w:kern w:val="0"/>
-          <w:szCs w:val="22"/>
-          <w:lang w:eastAsia="en-IN"/>
-          <w14:ligatures w14:val="none"/>
-        </w:rPr>
-        <w:t>        scanf("%d", &amp;value);</w:t>
-      </w:r>
-    </w:p>
-    <w:p>
-      <w:pPr>
-        <w:spacing w:after="0" w:line="240" w:lineRule="auto"/>
-        <w:rPr>
-          <w:rFonts w:eastAsia="Times New Roman" w:cstheme="minorHAnsi"/>
-          <w:kern w:val="0"/>
-          <w:sz w:val="24"/>
-          <w:szCs w:val="24"/>
-          <w:lang w:eastAsia="en-IN"/>
-          <w14:ligatures w14:val="none"/>
-        </w:rPr>
-      </w:pPr>
-    </w:p>
-    <w:p>
-      <w:pPr>
-        <w:spacing w:after="0" w:line="240" w:lineRule="auto"/>
-        <w:rPr>
-          <w:rFonts w:eastAsia="Times New Roman" w:cstheme="minorHAnsi"/>
-          <w:kern w:val="0"/>
-          <w:sz w:val="24"/>
-          <w:szCs w:val="24"/>
-          <w:lang w:eastAsia="en-IN"/>
-          <w14:ligatures w14:val="none"/>
-        </w:rPr>
-      </w:pPr>
-      <w:r>
-        <w:rPr>
-          <w:rFonts w:eastAsia="Times New Roman" w:cstheme="minorHAnsi"/>
-          <w:color w:val="000000"/>
-          <w:kern w:val="0"/>
-          <w:szCs w:val="22"/>
-          <w:lang w:eastAsia="en-IN"/>
-          <w14:ligatures w14:val="none"/>
-        </w:rPr>
-        <w:t>        if (value == 0)</w:t>
-      </w:r>
-    </w:p>
-    <w:p>
-      <w:pPr>
-        <w:spacing w:after="0" w:line="240" w:lineRule="auto"/>
-        <w:rPr>
-          <w:rFonts w:eastAsia="Times New Roman" w:cstheme="minorHAnsi"/>
-          <w:kern w:val="0"/>
-          <w:sz w:val="24"/>
-          <w:szCs w:val="24"/>
-          <w:lang w:eastAsia="en-IN"/>
-          <w14:ligatures w14:val="none"/>
-        </w:rPr>
-      </w:pPr>
-      <w:r>
-        <w:rPr>
-          <w:rFonts w:eastAsia="Times New Roman" w:cstheme="minorHAnsi"/>
-          <w:color w:val="000000"/>
-          <w:kern w:val="0"/>
-          <w:szCs w:val="22"/>
-          <w:lang w:eastAsia="en-IN"/>
-          <w14:ligatures w14:val="none"/>
-        </w:rPr>
-        <w:t>        {</w:t>
-      </w:r>
-    </w:p>
-    <w:p>
-      <w:pPr>
-        <w:spacing w:after="0" w:line="240" w:lineRule="auto"/>
-        <w:rPr>
-          <w:rFonts w:eastAsia="Times New Roman" w:cstheme="minorHAnsi"/>
-          <w:kern w:val="0"/>
-          <w:sz w:val="24"/>
-          <w:szCs w:val="24"/>
-          <w:lang w:eastAsia="en-IN"/>
-          <w14:ligatures w14:val="none"/>
-        </w:rPr>
-      </w:pPr>
-      <w:r>
-        <w:rPr>
-          <w:rFonts w:eastAsia="Times New Roman" w:cstheme="minorHAnsi"/>
-          <w:color w:val="000000"/>
-          <w:kern w:val="0"/>
-          <w:szCs w:val="22"/>
-          <w:lang w:eastAsia="en-IN"/>
-          <w14:ligatures w14:val="none"/>
-        </w:rPr>
-        <w:t>            done = 1;</w:t>
-      </w:r>
-    </w:p>
-    <w:p>
-      <w:pPr>
-        <w:spacing w:after="0" w:line="240" w:lineRule="auto"/>
-        <w:rPr>
-          <w:rFonts w:eastAsia="Times New Roman" w:cstheme="minorHAnsi"/>
-          <w:kern w:val="0"/>
-          <w:sz w:val="24"/>
-          <w:szCs w:val="24"/>
-          <w:lang w:eastAsia="en-IN"/>
-          <w14:ligatures w14:val="none"/>
-        </w:rPr>
-      </w:pPr>
-      <w:r>
-        <w:rPr>
-          <w:rFonts w:eastAsia="Times New Roman" w:cstheme="minorHAnsi"/>
-          <w:color w:val="000000"/>
-          <w:kern w:val="0"/>
-          <w:szCs w:val="22"/>
-          <w:lang w:eastAsia="en-IN"/>
-          <w14:ligatures w14:val="none"/>
-        </w:rPr>
-        <w:t>        }</w:t>
-      </w:r>
-    </w:p>
-    <w:p>
-      <w:pPr>
-        <w:spacing w:after="0" w:line="240" w:lineRule="auto"/>
-        <w:rPr>
-          <w:rFonts w:eastAsia="Times New Roman" w:cstheme="minorHAnsi"/>
-          <w:kern w:val="0"/>
-          <w:sz w:val="24"/>
-          <w:szCs w:val="24"/>
-          <w:lang w:eastAsia="en-IN"/>
-          <w14:ligatures w14:val="none"/>
-        </w:rPr>
-      </w:pPr>
-      <w:r>
-        <w:rPr>
-          <w:rFonts w:eastAsia="Times New Roman" w:cstheme="minorHAnsi"/>
-          <w:color w:val="000000"/>
-          <w:kern w:val="0"/>
-          <w:szCs w:val="22"/>
-          <w:lang w:eastAsia="en-IN"/>
-          <w14:ligatures w14:val="none"/>
-        </w:rPr>
-        <w:t>        else</w:t>
-      </w:r>
-    </w:p>
-    <w:p>
-      <w:pPr>
-        <w:spacing w:after="0" w:line="240" w:lineRule="auto"/>
-        <w:rPr>
-          <w:rFonts w:eastAsia="Times New Roman" w:cstheme="minorHAnsi"/>
-          <w:kern w:val="0"/>
-          <w:sz w:val="24"/>
-          <w:szCs w:val="24"/>
-          <w:lang w:eastAsia="en-IN"/>
-          <w14:ligatures w14:val="none"/>
-        </w:rPr>
-      </w:pPr>
-      <w:r>
-        <w:rPr>
-          <w:rFonts w:eastAsia="Times New Roman" w:cstheme="minorHAnsi"/>
-          <w:color w:val="000000"/>
-          <w:kern w:val="0"/>
-          <w:szCs w:val="22"/>
-          <w:lang w:eastAsia="en-IN"/>
-          <w14:ligatures w14:val="none"/>
-        </w:rPr>
-        <w:t>        {</w:t>
-      </w:r>
-    </w:p>
-    <w:p>
-      <w:pPr>
-        <w:spacing w:after="0" w:line="240" w:lineRule="auto"/>
-        <w:rPr>
-          <w:rFonts w:eastAsia="Times New Roman" w:cstheme="minorHAnsi"/>
-          <w:kern w:val="0"/>
-          <w:sz w:val="24"/>
-          <w:szCs w:val="24"/>
-          <w:lang w:eastAsia="en-IN"/>
-          <w14:ligatures w14:val="none"/>
-        </w:rPr>
-      </w:pPr>
-      <w:r>
-        <w:rPr>
-          <w:rFonts w:eastAsia="Times New Roman" w:cstheme="minorHAnsi"/>
-          <w:color w:val="000000"/>
-          <w:kern w:val="0"/>
-          <w:szCs w:val="22"/>
-          <w:lang w:eastAsia="en-IN"/>
-          <w14:ligatures w14:val="none"/>
-        </w:rPr>
-        <w:t>            total += value;</w:t>
-      </w:r>
-    </w:p>
-    <w:p>
-      <w:pPr>
-        <w:spacing w:after="0" w:line="240" w:lineRule="auto"/>
-        <w:rPr>
-          <w:rFonts w:eastAsia="Times New Roman" w:cstheme="minorHAnsi"/>
-          <w:kern w:val="0"/>
-          <w:sz w:val="24"/>
-          <w:szCs w:val="24"/>
-          <w:lang w:eastAsia="en-IN"/>
-          <w14:ligatures w14:val="none"/>
-        </w:rPr>
-      </w:pPr>
-      <w:r>
-        <w:rPr>
-          <w:rFonts w:eastAsia="Times New Roman" w:cstheme="minorHAnsi"/>
-          <w:color w:val="000000"/>
-          <w:kern w:val="0"/>
-          <w:szCs w:val="22"/>
-          <w:lang w:eastAsia="en-IN"/>
-          <w14:ligatures w14:val="none"/>
-        </w:rPr>
-        <w:t>        }</w:t>
-      </w:r>
-    </w:p>
-    <w:p>
-      <w:pPr>
-        <w:spacing w:after="0" w:line="240" w:lineRule="auto"/>
-        <w:rPr>
-          <w:rFonts w:eastAsia="Times New Roman" w:cstheme="minorHAnsi"/>
-          <w:kern w:val="0"/>
-          <w:sz w:val="24"/>
-          <w:szCs w:val="24"/>
-          <w:lang w:eastAsia="en-IN"/>
-          <w14:ligatures w14:val="none"/>
-        </w:rPr>
-      </w:pPr>
-      <w:r>
-        <w:rPr>
-          <w:rFonts w:eastAsia="Times New Roman" w:cstheme="minorHAnsi"/>
-          <w:color w:val="000000"/>
-          <w:kern w:val="0"/>
-          <w:szCs w:val="22"/>
-          <w:lang w:eastAsia="en-IN"/>
-          <w14:ligatures w14:val="none"/>
-        </w:rPr>
-        <w:t>    }</w:t>
-      </w:r>
-    </w:p>
-    <w:p>
-      <w:pPr>
-        <w:spacing w:after="0" w:line="240" w:lineRule="auto"/>
-        <w:rPr>
-          <w:rFonts w:eastAsia="Times New Roman" w:cstheme="minorHAnsi"/>
-          <w:kern w:val="0"/>
-          <w:sz w:val="24"/>
-          <w:szCs w:val="24"/>
-          <w:lang w:eastAsia="en-IN"/>
-          <w14:ligatures w14:val="none"/>
-        </w:rPr>
-      </w:pPr>
-    </w:p>
-    <w:p>
-      <w:pPr>
-        <w:spacing w:after="0" w:line="240" w:lineRule="auto"/>
-        <w:rPr>
-          <w:rFonts w:eastAsia="Times New Roman" w:cstheme="minorHAnsi"/>
-          <w:kern w:val="0"/>
-          <w:sz w:val="24"/>
-          <w:szCs w:val="24"/>
-          <w:lang w:eastAsia="en-IN"/>
-          <w14:ligatures w14:val="none"/>
-        </w:rPr>
-      </w:pPr>
-      <w:r>
-        <w:rPr>
-          <w:rFonts w:eastAsia="Times New Roman" w:cstheme="minorHAnsi"/>
-          <w:color w:val="000000"/>
-          <w:kern w:val="0"/>
-          <w:szCs w:val="22"/>
-          <w:lang w:eastAsia="en-IN"/>
-          <w14:ligatures w14:val="none"/>
-        </w:rPr>
-        <w:t>    printf("Total = %d\n", total);</w:t>
-      </w:r>
-    </w:p>
-    <w:p>
-      <w:pPr>
-        <w:spacing w:after="0" w:line="240" w:lineRule="auto"/>
-        <w:rPr>
-          <w:rFonts w:eastAsia="Times New Roman" w:cstheme="minorHAnsi"/>
-          <w:kern w:val="0"/>
-          <w:sz w:val="24"/>
-          <w:szCs w:val="24"/>
-          <w:lang w:eastAsia="en-IN"/>
-          <w14:ligatures w14:val="none"/>
-        </w:rPr>
-      </w:pPr>
-    </w:p>
-    <w:p>
-      <w:pPr>
-        <w:spacing w:after="0" w:line="240" w:lineRule="auto"/>
-        <w:rPr>
-          <w:rFonts w:eastAsia="Times New Roman" w:cstheme="minorHAnsi"/>
-          <w:kern w:val="0"/>
-          <w:sz w:val="24"/>
-          <w:szCs w:val="24"/>
-          <w:lang w:eastAsia="en-IN"/>
-          <w14:ligatures w14:val="none"/>
-        </w:rPr>
-      </w:pPr>
-      <w:r>
-        <w:rPr>
-          <w:rFonts w:eastAsia="Times New Roman" w:cstheme="minorHAnsi"/>
-          <w:color w:val="000000"/>
-          <w:kern w:val="0"/>
-          <w:szCs w:val="22"/>
-          <w:lang w:eastAsia="en-IN"/>
-          <w14:ligatures w14:val="none"/>
-        </w:rPr>
-        <w:t>    return 0;</w:t>
-      </w:r>
-    </w:p>
-    <w:p>
-      <w:pPr>
-        <w:spacing w:after="0" w:line="240" w:lineRule="auto"/>
-        <w:rPr>
-          <w:rFonts w:eastAsia="Times New Roman" w:cstheme="minorHAnsi"/>
-          <w:kern w:val="0"/>
-          <w:sz w:val="24"/>
-          <w:szCs w:val="24"/>
-          <w:lang w:eastAsia="en-IN"/>
-          <w14:ligatures w14:val="none"/>
-        </w:rPr>
-      </w:pPr>
-      <w:r>
-        <w:rPr>
-          <w:rFonts w:eastAsia="Times New Roman" w:cstheme="minorHAnsi"/>
-          <w:color w:val="000000"/>
-          <w:kern w:val="0"/>
-          <w:szCs w:val="22"/>
-          <w:lang w:eastAsia="en-IN"/>
-          <w14:ligatures w14:val="none"/>
-        </w:rPr>
-        <w:t> }</w:t>
-      </w:r>
-    </w:p>
-    <w:p>
-      <w:pPr>
-        <w:spacing w:after="240" w:line="240" w:lineRule="auto"/>
-        <w:rPr>
-          <w:rFonts w:eastAsia="Times New Roman" w:cstheme="minorHAnsi"/>
-          <w:kern w:val="0"/>
-          <w:sz w:val="24"/>
-          <w:szCs w:val="24"/>
-          <w:lang w:eastAsia="en-IN"/>
-          <w14:ligatures w14:val="none"/>
-        </w:rPr>
-      </w:pPr>
-    </w:p>
-    <w:p>
-      <w:pPr>
-        <w:spacing w:after="0" w:line="240" w:lineRule="auto"/>
-        <w:rPr>
-          <w:rFonts w:eastAsia="Times New Roman" w:cstheme="minorHAnsi"/>
-          <w:kern w:val="0"/>
-          <w:sz w:val="24"/>
-          <w:szCs w:val="24"/>
-          <w:lang w:eastAsia="en-IN"/>
-          <w14:ligatures w14:val="none"/>
-        </w:rPr>
-      </w:pPr>
-      <w:r>
-        <w:rPr>
-          <w:rFonts w:eastAsia="Times New Roman" w:cstheme="minorHAnsi"/>
-          <w:b/>
-          <w:bCs/>
-          <w:color w:val="000000"/>
-          <w:kern w:val="0"/>
-          <w:szCs w:val="22"/>
-          <w:lang w:eastAsia="en-IN"/>
-          <w14:ligatures w14:val="none"/>
-        </w:rPr>
-        <w:t>Auto Sizing Vs Explicit sizing of the arrays</w:t>
-      </w:r>
-    </w:p>
-    <w:p>
-      <w:pPr>
-        <w:spacing w:after="0" w:line="240" w:lineRule="auto"/>
-        <w:rPr>
-          <w:rFonts w:eastAsia="Times New Roman" w:cstheme="minorHAnsi"/>
-          <w:kern w:val="0"/>
-          <w:sz w:val="24"/>
-          <w:szCs w:val="24"/>
-          <w:lang w:eastAsia="en-IN"/>
-          <w14:ligatures w14:val="none"/>
-        </w:rPr>
-      </w:pPr>
-    </w:p>
-    <w:p>
-      <w:pPr>
-        <w:spacing w:after="0" w:line="240" w:lineRule="auto"/>
-        <w:rPr>
-          <w:rFonts w:eastAsia="Times New Roman" w:cstheme="minorHAnsi"/>
-          <w:kern w:val="0"/>
-          <w:sz w:val="24"/>
-          <w:szCs w:val="24"/>
-          <w:lang w:eastAsia="en-IN"/>
-          <w14:ligatures w14:val="none"/>
-        </w:rPr>
-      </w:pPr>
-      <w:r>
-        <w:rPr>
-          <w:rFonts w:eastAsia="Times New Roman" w:cstheme="minorHAnsi"/>
-          <w:b/>
-          <w:bCs/>
-          <w:color w:val="000000"/>
-          <w:kern w:val="0"/>
-          <w:szCs w:val="22"/>
-          <w:lang w:eastAsia="en-IN"/>
-          <w14:ligatures w14:val="none"/>
-        </w:rPr>
-        <w:t>Auto sizing</w:t>
-      </w:r>
-      <w:r>
-        <w:rPr>
-          <w:rFonts w:eastAsia="Times New Roman" w:cstheme="minorHAnsi"/>
-          <w:color w:val="000000"/>
-          <w:kern w:val="0"/>
-          <w:szCs w:val="22"/>
-          <w:lang w:eastAsia="en-IN"/>
-          <w14:ligatures w14:val="none"/>
-        </w:rPr>
-        <w:t xml:space="preserve"> of the arrays refers to initialising an array with 1 or more elements while declaring it without specifying its size. The array will automatically store space in the memory according to the number of variables we initialise it with.</w:t>
-      </w:r>
-    </w:p>
-    <w:p>
-      <w:pPr>
-        <w:spacing w:after="0" w:line="240" w:lineRule="auto"/>
-        <w:rPr>
-          <w:rFonts w:eastAsia="Times New Roman" w:cstheme="minorHAnsi"/>
-          <w:kern w:val="0"/>
-          <w:sz w:val="24"/>
-          <w:szCs w:val="24"/>
-          <w:lang w:eastAsia="en-IN"/>
-          <w14:ligatures w14:val="none"/>
-        </w:rPr>
-      </w:pPr>
-      <w:r>
-        <w:rPr>
-          <w:rFonts w:eastAsia="Times New Roman" w:cstheme="minorHAnsi"/>
-          <w:color w:val="000000"/>
-          <w:kern w:val="0"/>
-          <w:szCs w:val="22"/>
-          <w:lang w:eastAsia="en-IN"/>
-          <w14:ligatures w14:val="none"/>
-        </w:rPr>
-        <w:t>For example:</w:t>
-      </w:r>
-    </w:p>
-    <w:p>
-      <w:pPr>
-        <w:spacing w:after="0" w:line="240" w:lineRule="auto"/>
-        <w:rPr>
-          <w:rFonts w:eastAsia="Times New Roman" w:cstheme="minorHAnsi"/>
-          <w:kern w:val="0"/>
-          <w:sz w:val="24"/>
-          <w:szCs w:val="24"/>
-          <w:lang w:eastAsia="en-IN"/>
-          <w14:ligatures w14:val="none"/>
-        </w:rPr>
-      </w:pPr>
-      <w:r>
-        <w:rPr>
-          <w:rFonts w:eastAsia="Times New Roman" w:cstheme="minorHAnsi"/>
-          <w:color w:val="000000"/>
-          <w:kern w:val="0"/>
-          <w:szCs w:val="22"/>
-          <w:lang w:eastAsia="en-IN"/>
-          <w14:ligatures w14:val="none"/>
-        </w:rPr>
-        <w:t>int arr[] = {2,4,5};</w:t>
-      </w:r>
-    </w:p>
-    <w:p>
-      <w:pPr>
-        <w:spacing w:after="0" w:line="240" w:lineRule="auto"/>
-        <w:rPr>
-          <w:rFonts w:eastAsia="Times New Roman" w:cstheme="minorHAnsi"/>
-          <w:kern w:val="0"/>
-          <w:sz w:val="24"/>
-          <w:szCs w:val="24"/>
-          <w:lang w:eastAsia="en-IN"/>
-          <w14:ligatures w14:val="none"/>
-        </w:rPr>
-      </w:pPr>
-      <w:r>
-        <w:rPr>
-          <w:rFonts w:eastAsia="Times New Roman" w:cstheme="minorHAnsi"/>
-          <w:color w:val="000000"/>
-          <w:kern w:val="0"/>
-          <w:szCs w:val="22"/>
-          <w:lang w:eastAsia="en-IN"/>
-          <w14:ligatures w14:val="none"/>
-        </w:rPr>
-        <w:t>Here, we do not mention the size of the array but we initialise it with 3 elements, which will define an array of size 3 (12 bytes in this case).</w:t>
-      </w:r>
-    </w:p>
-    <w:p>
-      <w:pPr>
-        <w:spacing w:after="0" w:line="240" w:lineRule="auto"/>
-        <w:rPr>
-          <w:rFonts w:eastAsia="Times New Roman" w:cstheme="minorHAnsi"/>
-          <w:kern w:val="0"/>
-          <w:sz w:val="24"/>
-          <w:szCs w:val="24"/>
-          <w:lang w:eastAsia="en-IN"/>
-          <w14:ligatures w14:val="none"/>
-        </w:rPr>
-      </w:pPr>
-    </w:p>
-    <w:p>
-      <w:pPr>
-        <w:spacing w:after="0" w:line="240" w:lineRule="auto"/>
-        <w:rPr>
-          <w:rFonts w:eastAsia="Times New Roman" w:cstheme="minorHAnsi"/>
-          <w:kern w:val="0"/>
-          <w:sz w:val="24"/>
-          <w:szCs w:val="24"/>
-          <w:lang w:eastAsia="en-IN"/>
-          <w14:ligatures w14:val="none"/>
-        </w:rPr>
-      </w:pPr>
-      <w:r>
-        <w:rPr>
-          <w:rFonts w:eastAsia="Times New Roman" w:cstheme="minorHAnsi"/>
-          <w:b/>
-          <w:bCs/>
-          <w:color w:val="000000"/>
-          <w:kern w:val="0"/>
-          <w:szCs w:val="22"/>
-          <w:lang w:eastAsia="en-IN"/>
-          <w14:ligatures w14:val="none"/>
-        </w:rPr>
-        <w:t>Explicit sizing</w:t>
-      </w:r>
-      <w:r>
-        <w:rPr>
-          <w:rFonts w:eastAsia="Times New Roman" w:cstheme="minorHAnsi"/>
-          <w:color w:val="000000"/>
-          <w:kern w:val="0"/>
-          <w:szCs w:val="22"/>
-          <w:lang w:eastAsia="en-IN"/>
-          <w14:ligatures w14:val="none"/>
-        </w:rPr>
-        <w:t xml:space="preserve"> of the arrays refer to defining the size of the array while declaring it. After we explicitly define the size of the array, we cannot change the size of the array later on during the program's execution.</w:t>
-      </w:r>
-    </w:p>
-    <w:p>
-      <w:pPr>
-        <w:spacing w:after="0" w:line="240" w:lineRule="auto"/>
-        <w:rPr>
-          <w:rFonts w:eastAsia="Times New Roman" w:cstheme="minorHAnsi"/>
-          <w:kern w:val="0"/>
-          <w:sz w:val="24"/>
-          <w:szCs w:val="24"/>
-          <w:lang w:eastAsia="en-IN"/>
-          <w14:ligatures w14:val="none"/>
-        </w:rPr>
-      </w:pPr>
-      <w:r>
-        <w:rPr>
-          <w:rFonts w:eastAsia="Times New Roman" w:cstheme="minorHAnsi"/>
-          <w:color w:val="000000"/>
-          <w:kern w:val="0"/>
-          <w:szCs w:val="22"/>
-          <w:lang w:eastAsia="en-IN"/>
-          <w14:ligatures w14:val="none"/>
-        </w:rPr>
-        <w:t>For example:</w:t>
-      </w:r>
-    </w:p>
-    <w:p>
-      <w:pPr>
-        <w:spacing w:after="0" w:line="240" w:lineRule="auto"/>
-        <w:rPr>
-          <w:rFonts w:eastAsia="Times New Roman" w:cstheme="minorHAnsi"/>
-          <w:kern w:val="0"/>
-          <w:sz w:val="24"/>
-          <w:szCs w:val="24"/>
-          <w:lang w:eastAsia="en-IN"/>
-          <w14:ligatures w14:val="none"/>
-        </w:rPr>
-      </w:pPr>
-      <w:r>
-        <w:rPr>
-          <w:rFonts w:eastAsia="Times New Roman" w:cstheme="minorHAnsi"/>
-          <w:color w:val="000000"/>
-          <w:kern w:val="0"/>
-          <w:szCs w:val="22"/>
-          <w:lang w:eastAsia="en-IN"/>
-          <w14:ligatures w14:val="none"/>
-        </w:rPr>
         <w:t>int arr[5];</w:t>
       </w:r>
     </w:p>
@@ -17399,6 +16786,7 @@
           <w:lang w:eastAsia="en-IN"/>
           <w14:ligatures w14:val="none"/>
         </w:rPr>
+        <w:lastRenderedPageBreak/>
         <w:t xml:space="preserve">Type - </w:t>
       </w:r>
       <w:r>
@@ -18335,6 +17723,7 @@
           <w:lang w:eastAsia="en-IN"/>
           <w14:ligatures w14:val="none"/>
         </w:rPr>
+        <w:lastRenderedPageBreak/>
         <w:t>A structured program is a type of computer program designed with clear modules and organized control structures, making the code more readable and maintainable. It emphasizes a top-down design approach, breaking the program into smaller, manageable parts. This approach helps reduce errors and makes it easier to understand and modify the code.</w:t>
       </w:r>
     </w:p>

</xml_diff>